<commit_message>
Update Assessment 3 - Doughnut Ordering System.docx
</commit_message>
<xml_diff>
--- a/Assessment 3 - Doughnut Ordering System.docx
+++ b/Assessment 3 - Doughnut Ordering System.docx
@@ -43,11 +43,11 @@
     <w:p>
       <w:pPr>
         <w:pStyle w:val="Heading"/>
-        <w:bidi w:val="0"/>
-      </w:pPr>
-      <w:r>
-        <w:rPr>
-          <w:rtl w:val="0"/>
+      </w:pPr>
+      <w:r>
+        <w:rPr>
+          <w:rtl w:val="0"/>
+          <w:lang w:val="en-US"/>
         </w:rPr>
         <w:t>Requirements Analysis</w:t>
       </w:r>
@@ -55,7 +55,6 @@
     <w:p>
       <w:pPr>
         <w:pStyle w:val="Heading 2"/>
-        <w:bidi w:val="0"/>
       </w:pPr>
       <w:r>
         <w:rPr>
@@ -71,9 +70,14 @@
           <w:ilvl w:val="0"/>
           <w:numId w:val="2"/>
         </w:numPr>
-      </w:pPr>
-      <w:r>
-        <w:rPr>
+        <w:rPr>
+          <w:rFonts w:ascii="Calibri" w:hAnsi="Calibri"/>
+          <w:lang w:val="en-US"/>
+        </w:rPr>
+      </w:pPr>
+      <w:r>
+        <w:rPr>
+          <w:rFonts w:ascii="Calibri" w:hAnsi="Calibri"/>
           <w:rtl w:val="0"/>
           <w:lang w:val="en-US"/>
         </w:rPr>
@@ -87,9 +91,14 @@
           <w:ilvl w:val="1"/>
           <w:numId w:val="2"/>
         </w:numPr>
-      </w:pPr>
-      <w:r>
-        <w:rPr>
+        <w:rPr>
+          <w:rFonts w:ascii="Calibri" w:hAnsi="Calibri"/>
+          <w:lang w:val="en-US"/>
+        </w:rPr>
+      </w:pPr>
+      <w:r>
+        <w:rPr>
+          <w:rFonts w:ascii="Calibri" w:hAnsi="Calibri"/>
           <w:rtl w:val="0"/>
           <w:lang w:val="en-US"/>
         </w:rPr>
@@ -103,9 +112,14 @@
           <w:ilvl w:val="0"/>
           <w:numId w:val="2"/>
         </w:numPr>
-      </w:pPr>
-      <w:r>
-        <w:rPr>
+        <w:rPr>
+          <w:rFonts w:ascii="Calibri" w:hAnsi="Calibri"/>
+          <w:lang w:val="de-DE"/>
+        </w:rPr>
+      </w:pPr>
+      <w:r>
+        <w:rPr>
+          <w:rFonts w:ascii="Calibri" w:hAnsi="Calibri"/>
           <w:rtl w:val="0"/>
           <w:lang w:val="de-DE"/>
         </w:rPr>
@@ -119,9 +133,14 @@
           <w:ilvl w:val="1"/>
           <w:numId w:val="2"/>
         </w:numPr>
-      </w:pPr>
-      <w:r>
-        <w:rPr>
+        <w:rPr>
+          <w:rFonts w:ascii="Calibri" w:hAnsi="Calibri"/>
+          <w:lang w:val="en-US"/>
+        </w:rPr>
+      </w:pPr>
+      <w:r>
+        <w:rPr>
+          <w:rFonts w:ascii="Calibri" w:hAnsi="Calibri"/>
           <w:rtl w:val="0"/>
           <w:lang w:val="en-US"/>
         </w:rPr>
@@ -135,9 +154,14 @@
           <w:ilvl w:val="0"/>
           <w:numId w:val="2"/>
         </w:numPr>
-      </w:pPr>
-      <w:r>
-        <w:rPr>
+        <w:rPr>
+          <w:rFonts w:ascii="Calibri" w:hAnsi="Calibri"/>
+          <w:lang w:val="en-US"/>
+        </w:rPr>
+      </w:pPr>
+      <w:r>
+        <w:rPr>
+          <w:rFonts w:ascii="Calibri" w:hAnsi="Calibri"/>
           <w:rtl w:val="0"/>
           <w:lang w:val="en-US"/>
         </w:rPr>
@@ -151,9 +175,14 @@
           <w:ilvl w:val="1"/>
           <w:numId w:val="2"/>
         </w:numPr>
-      </w:pPr>
-      <w:r>
-        <w:rPr>
+        <w:rPr>
+          <w:rFonts w:ascii="Calibri" w:hAnsi="Calibri"/>
+          <w:lang w:val="en-US"/>
+        </w:rPr>
+      </w:pPr>
+      <w:r>
+        <w:rPr>
+          <w:rFonts w:ascii="Calibri" w:hAnsi="Calibri"/>
           <w:rtl w:val="0"/>
           <w:lang w:val="en-US"/>
         </w:rPr>
@@ -167,9 +196,14 @@
           <w:ilvl w:val="0"/>
           <w:numId w:val="2"/>
         </w:numPr>
-      </w:pPr>
-      <w:r>
-        <w:rPr>
+        <w:rPr>
+          <w:rFonts w:ascii="Calibri" w:hAnsi="Calibri"/>
+          <w:lang w:val="pt-PT"/>
+        </w:rPr>
+      </w:pPr>
+      <w:r>
+        <w:rPr>
+          <w:rFonts w:ascii="Calibri" w:hAnsi="Calibri"/>
           <w:rtl w:val="0"/>
           <w:lang w:val="pt-PT"/>
         </w:rPr>
@@ -183,9 +217,14 @@
           <w:ilvl w:val="1"/>
           <w:numId w:val="2"/>
         </w:numPr>
-      </w:pPr>
-      <w:r>
-        <w:rPr>
+        <w:rPr>
+          <w:rFonts w:ascii="Calibri" w:hAnsi="Calibri"/>
+          <w:lang w:val="en-US"/>
+        </w:rPr>
+      </w:pPr>
+      <w:r>
+        <w:rPr>
+          <w:rFonts w:ascii="Calibri" w:hAnsi="Calibri"/>
           <w:rtl w:val="0"/>
           <w:lang w:val="en-US"/>
         </w:rPr>
@@ -195,7 +234,6 @@
     <w:p>
       <w:pPr>
         <w:pStyle w:val="Heading 2"/>
-        <w:bidi w:val="0"/>
       </w:pPr>
       <w:r>
         <w:rPr>
@@ -212,10 +250,16 @@
           <w:ilvl w:val="0"/>
           <w:numId w:val="4"/>
         </w:numPr>
-      </w:pPr>
-      <w:r>
-        <w:rPr>
-          <w:rtl w:val="0"/>
+        <w:rPr>
+          <w:rFonts w:ascii="Calibri" w:hAnsi="Calibri"/>
+          <w:lang w:val="en-US"/>
+        </w:rPr>
+      </w:pPr>
+      <w:r>
+        <w:rPr>
+          <w:rFonts w:ascii="Calibri" w:hAnsi="Calibri"/>
+          <w:rtl w:val="0"/>
+          <w:lang w:val="en-US"/>
         </w:rPr>
         <w:t>Product</w:t>
       </w:r>
@@ -227,15 +271,22 @@
           <w:ilvl w:val="1"/>
           <w:numId w:val="4"/>
         </w:numPr>
-      </w:pPr>
-      <w:r>
-        <w:rPr>
-          <w:rtl w:val="0"/>
+        <w:rPr>
+          <w:rFonts w:ascii="Calibri" w:hAnsi="Calibri"/>
+          <w:lang w:val="en-US"/>
+        </w:rPr>
+      </w:pPr>
+      <w:r>
+        <w:rPr>
+          <w:rFonts w:ascii="Calibri" w:hAnsi="Calibri"/>
+          <w:rtl w:val="0"/>
+          <w:lang w:val="en-US"/>
         </w:rPr>
         <w:t xml:space="preserve">Website needs to be fast because </w:t>
       </w:r>
       <w:r>
         <w:rPr>
+          <w:rFonts w:ascii="Calibri" w:hAnsi="Calibri" w:hint="default"/>
           <w:rtl w:val="1"/>
           <w:lang w:val="ar-SA" w:bidi="ar-SA"/>
         </w:rPr>
@@ -243,31 +294,41 @@
       </w:r>
       <w:r>
         <w:rPr>
-          <w:rtl w:val="0"/>
+          <w:rFonts w:ascii="Calibri" w:hAnsi="Calibri"/>
+          <w:rtl w:val="0"/>
+          <w:lang w:val="en-US"/>
         </w:rPr>
         <w:t>A website user</w:t>
       </w:r>
       <w:r>
         <w:rPr>
-          <w:rtl w:val="1"/>
+          <w:rFonts w:ascii="Calibri" w:hAnsi="Calibri" w:hint="default"/>
+          <w:rtl w:val="0"/>
+          <w:lang w:val="en-US"/>
         </w:rPr>
         <w:t>’</w:t>
       </w:r>
       <w:r>
         <w:rPr>
-          <w:rtl w:val="0"/>
+          <w:rFonts w:ascii="Calibri" w:hAnsi="Calibri"/>
+          <w:rtl w:val="0"/>
+          <w:lang w:val="en-US"/>
         </w:rPr>
         <w:t>s attention span lies somewhere around eight seconds</w:t>
       </w:r>
       <w:r>
         <w:rPr>
-          <w:rtl w:val="0"/>
+          <w:rFonts w:ascii="Calibri" w:hAnsi="Calibri" w:hint="default"/>
+          <w:rtl w:val="0"/>
+          <w:lang w:val="en-US"/>
         </w:rPr>
         <w:t>” </w:t>
       </w:r>
       <w:r>
         <w:rPr>
-          <w:rtl w:val="0"/>
+          <w:rFonts w:ascii="Calibri" w:hAnsi="Calibri"/>
+          <w:rtl w:val="0"/>
+          <w:lang w:val="en-US"/>
         </w:rPr>
         <w:t>(K, Howard) and after that the potential customer will be likely to stop using the site.</w:t>
       </w:r>
@@ -279,10 +340,16 @@
           <w:ilvl w:val="1"/>
           <w:numId w:val="4"/>
         </w:numPr>
-      </w:pPr>
-      <w:r>
-        <w:rPr>
-          <w:rtl w:val="0"/>
+        <w:rPr>
+          <w:rFonts w:ascii="Calibri" w:hAnsi="Calibri"/>
+          <w:lang w:val="en-US"/>
+        </w:rPr>
+      </w:pPr>
+      <w:r>
+        <w:rPr>
+          <w:rFonts w:ascii="Calibri" w:hAnsi="Calibri"/>
+          <w:rtl w:val="0"/>
+          <w:lang w:val="en-US"/>
         </w:rPr>
         <w:t>Easily navigable both on customer and staff site to encourage the use by potential customers and make the use by staff more efficient.</w:t>
       </w:r>
@@ -294,15 +361,22 @@
           <w:ilvl w:val="1"/>
           <w:numId w:val="4"/>
         </w:numPr>
-      </w:pPr>
-      <w:r>
-        <w:rPr>
-          <w:rtl w:val="0"/>
+        <w:rPr>
+          <w:rFonts w:ascii="Calibri" w:hAnsi="Calibri"/>
+          <w:lang w:val="en-US"/>
+        </w:rPr>
+      </w:pPr>
+      <w:r>
+        <w:rPr>
+          <w:rFonts w:ascii="Calibri" w:hAnsi="Calibri"/>
+          <w:rtl w:val="0"/>
+          <w:lang w:val="en-US"/>
         </w:rPr>
         <w:t xml:space="preserve">Website needs to be functional on both desktop and mobile views because </w:t>
       </w:r>
       <w:r>
         <w:rPr>
+          <w:rFonts w:ascii="Calibri" w:hAnsi="Calibri" w:hint="default"/>
           <w:rtl w:val="1"/>
           <w:lang w:val="ar-SA" w:bidi="ar-SA"/>
         </w:rPr>
@@ -310,31 +384,41 @@
       </w:r>
       <w:r>
         <w:rPr>
-          <w:rtl w:val="0"/>
+          <w:rFonts w:ascii="Calibri" w:hAnsi="Calibri"/>
+          <w:rtl w:val="0"/>
+          <w:lang w:val="en-US"/>
         </w:rPr>
         <w:t>when a website is not optimised for mobile viewing</w:t>
       </w:r>
       <w:r>
         <w:rPr>
-          <w:rtl w:val="0"/>
+          <w:rFonts w:ascii="Calibri" w:hAnsi="Calibri" w:hint="default"/>
+          <w:rtl w:val="0"/>
+          <w:lang w:val="en-US"/>
         </w:rPr>
         <w:t xml:space="preserve">… </w:t>
       </w:r>
       <w:r>
         <w:rPr>
-          <w:rtl w:val="0"/>
+          <w:rFonts w:ascii="Calibri" w:hAnsi="Calibri"/>
+          <w:rtl w:val="0"/>
+          <w:lang w:val="en-US"/>
         </w:rPr>
         <w:t>they (the users) will often get frustrated and leave</w:t>
       </w:r>
       <w:r>
         <w:rPr>
-          <w:rtl w:val="0"/>
+          <w:rFonts w:ascii="Calibri" w:hAnsi="Calibri" w:hint="default"/>
+          <w:rtl w:val="0"/>
+          <w:lang w:val="en-US"/>
         </w:rPr>
         <w:t xml:space="preserve">” </w:t>
       </w:r>
       <w:r>
         <w:rPr>
-          <w:rtl w:val="0"/>
+          <w:rFonts w:ascii="Calibri" w:hAnsi="Calibri"/>
+          <w:rtl w:val="0"/>
+          <w:lang w:val="en-US"/>
         </w:rPr>
         <w:t>(M, Tungate). This means no orders will be processed through the system and it will be redundant.</w:t>
       </w:r>
@@ -346,9 +430,14 @@
           <w:ilvl w:val="0"/>
           <w:numId w:val="4"/>
         </w:numPr>
-      </w:pPr>
-      <w:r>
-        <w:rPr>
+        <w:rPr>
+          <w:rFonts w:ascii="Calibri" w:hAnsi="Calibri"/>
+          <w:lang w:val="fr-FR"/>
+        </w:rPr>
+      </w:pPr>
+      <w:r>
+        <w:rPr>
+          <w:rFonts w:ascii="Calibri" w:hAnsi="Calibri"/>
           <w:rtl w:val="0"/>
           <w:lang w:val="fr-FR"/>
         </w:rPr>
@@ -362,10 +451,16 @@
           <w:ilvl w:val="1"/>
           <w:numId w:val="4"/>
         </w:numPr>
-      </w:pPr>
-      <w:r>
-        <w:rPr>
-          <w:rtl w:val="0"/>
+        <w:rPr>
+          <w:rFonts w:ascii="Calibri" w:hAnsi="Calibri"/>
+          <w:lang w:val="en-US"/>
+        </w:rPr>
+      </w:pPr>
+      <w:r>
+        <w:rPr>
+          <w:rFonts w:ascii="Calibri" w:hAnsi="Calibri"/>
+          <w:rtl w:val="0"/>
+          <w:lang w:val="en-US"/>
         </w:rPr>
         <w:t>Must be designed with company Typeface and Colour Scheme. This will relate their website to their stores and will be increasing their digital presence, with the website serving a dual purpose of advertisement for the store.</w:t>
       </w:r>
@@ -377,10 +472,16 @@
           <w:ilvl w:val="1"/>
           <w:numId w:val="4"/>
         </w:numPr>
-      </w:pPr>
-      <w:r>
-        <w:rPr>
-          <w:rtl w:val="0"/>
+        <w:rPr>
+          <w:rFonts w:ascii="Calibri" w:hAnsi="Calibri"/>
+          <w:lang w:val="en-US"/>
+        </w:rPr>
+      </w:pPr>
+      <w:r>
+        <w:rPr>
+          <w:rFonts w:ascii="Calibri" w:hAnsi="Calibri"/>
+          <w:rtl w:val="0"/>
+          <w:lang w:val="en-US"/>
         </w:rPr>
         <w:t>It is not law to provide a receipt of purchase however it is company policy that one is offered so there needs to be a system in place that can either print a physical one or generate e-receipts and send them by email.</w:t>
       </w:r>
@@ -392,9 +493,14 @@
           <w:ilvl w:val="0"/>
           <w:numId w:val="4"/>
         </w:numPr>
-      </w:pPr>
-      <w:r>
-        <w:rPr>
+        <w:rPr>
+          <w:rFonts w:ascii="Calibri" w:hAnsi="Calibri"/>
+          <w:lang w:val="pt-PT"/>
+        </w:rPr>
+      </w:pPr>
+      <w:r>
+        <w:rPr>
+          <w:rFonts w:ascii="Calibri" w:hAnsi="Calibri"/>
           <w:rtl w:val="0"/>
           <w:lang w:val="pt-PT"/>
         </w:rPr>
@@ -408,10 +514,16 @@
           <w:ilvl w:val="1"/>
           <w:numId w:val="4"/>
         </w:numPr>
-      </w:pPr>
-      <w:r>
-        <w:rPr>
-          <w:rtl w:val="0"/>
+        <w:rPr>
+          <w:rFonts w:ascii="Calibri" w:hAnsi="Calibri"/>
+          <w:lang w:val="en-US"/>
+        </w:rPr>
+      </w:pPr>
+      <w:r>
+        <w:rPr>
+          <w:rFonts w:ascii="Calibri" w:hAnsi="Calibri"/>
+          <w:rtl w:val="0"/>
+          <w:lang w:val="en-US"/>
         </w:rPr>
         <w:t>GDPR requires information about customers and their payment details to be kept secure and if that is neglected the company is liable. To prevent this, measures need to be put in place to minimise this risk and legally protect them.</w:t>
       </w:r>
@@ -419,7 +531,6 @@
     <w:p>
       <w:pPr>
         <w:pStyle w:val="Heading 2"/>
-        <w:bidi w:val="0"/>
       </w:pPr>
       <w:r>
         <w:rPr>
@@ -432,9 +543,13 @@
     <w:p>
       <w:pPr>
         <w:pStyle w:val="Body"/>
-      </w:pPr>
-      <w:r>
-        <w:rPr>
+        <w:rPr>
+          <w:rFonts w:ascii="Calibri" w:cs="Calibri" w:hAnsi="Calibri" w:eastAsia="Calibri"/>
+        </w:rPr>
+      </w:pPr>
+      <w:r>
+        <w:rPr>
+          <w:rFonts w:ascii="Calibri" w:hAnsi="Calibri"/>
           <w:rtl w:val="0"/>
           <w:lang w:val="en-US"/>
         </w:rPr>
@@ -448,9 +563,14 @@
           <w:ilvl w:val="0"/>
           <w:numId w:val="4"/>
         </w:numPr>
-      </w:pPr>
-      <w:r>
-        <w:rPr>
+        <w:rPr>
+          <w:rFonts w:ascii="Calibri" w:hAnsi="Calibri"/>
+          <w:lang w:val="en-US"/>
+        </w:rPr>
+      </w:pPr>
+      <w:r>
+        <w:rPr>
+          <w:rFonts w:ascii="Calibri" w:hAnsi="Calibri"/>
           <w:rtl w:val="0"/>
           <w:lang w:val="en-US"/>
         </w:rPr>
@@ -464,9 +584,14 @@
           <w:ilvl w:val="0"/>
           <w:numId w:val="6"/>
         </w:numPr>
-      </w:pPr>
-      <w:r>
-        <w:rPr>
+        <w:rPr>
+          <w:rFonts w:ascii="Calibri" w:hAnsi="Calibri"/>
+          <w:lang w:val="en-US"/>
+        </w:rPr>
+      </w:pPr>
+      <w:r>
+        <w:rPr>
+          <w:rFonts w:ascii="Calibri" w:hAnsi="Calibri"/>
           <w:rtl w:val="0"/>
           <w:lang w:val="en-US"/>
         </w:rPr>
@@ -480,9 +605,14 @@
           <w:ilvl w:val="0"/>
           <w:numId w:val="6"/>
         </w:numPr>
-      </w:pPr>
-      <w:r>
-        <w:rPr>
+        <w:rPr>
+          <w:rFonts w:ascii="Calibri" w:hAnsi="Calibri"/>
+          <w:lang w:val="en-US"/>
+        </w:rPr>
+      </w:pPr>
+      <w:r>
+        <w:rPr>
+          <w:rFonts w:ascii="Calibri" w:hAnsi="Calibri"/>
           <w:rtl w:val="0"/>
           <w:lang w:val="en-US"/>
         </w:rPr>
@@ -496,9 +626,14 @@
           <w:ilvl w:val="0"/>
           <w:numId w:val="6"/>
         </w:numPr>
-      </w:pPr>
-      <w:r>
-        <w:rPr>
+        <w:rPr>
+          <w:rFonts w:ascii="Calibri" w:hAnsi="Calibri"/>
+          <w:lang w:val="en-US"/>
+        </w:rPr>
+      </w:pPr>
+      <w:r>
+        <w:rPr>
+          <w:rFonts w:ascii="Calibri" w:hAnsi="Calibri"/>
           <w:rtl w:val="0"/>
           <w:lang w:val="en-US"/>
         </w:rPr>
@@ -512,9 +647,14 @@
           <w:ilvl w:val="0"/>
           <w:numId w:val="6"/>
         </w:numPr>
-      </w:pPr>
-      <w:r>
-        <w:rPr>
+        <w:rPr>
+          <w:rFonts w:ascii="Calibri" w:hAnsi="Calibri"/>
+          <w:lang w:val="en-US"/>
+        </w:rPr>
+      </w:pPr>
+      <w:r>
+        <w:rPr>
+          <w:rFonts w:ascii="Calibri" w:hAnsi="Calibri"/>
           <w:rtl w:val="0"/>
           <w:lang w:val="en-US"/>
         </w:rPr>
@@ -524,6 +664,9 @@
     <w:p>
       <w:pPr>
         <w:pStyle w:val="Body"/>
+        <w:rPr>
+          <w:rFonts w:ascii="Calibri" w:cs="Calibri" w:hAnsi="Calibri" w:eastAsia="Calibri"/>
+        </w:rPr>
       </w:pPr>
     </w:p>
     <w:p>
@@ -533,9 +676,14 @@
           <w:ilvl w:val="0"/>
           <w:numId w:val="4"/>
         </w:numPr>
-      </w:pPr>
-      <w:r>
-        <w:rPr>
+        <w:rPr>
+          <w:rFonts w:ascii="Calibri" w:hAnsi="Calibri"/>
+          <w:lang w:val="de-DE"/>
+        </w:rPr>
+      </w:pPr>
+      <w:r>
+        <w:rPr>
+          <w:rFonts w:ascii="Calibri" w:hAnsi="Calibri"/>
           <w:rtl w:val="0"/>
           <w:lang w:val="de-DE"/>
         </w:rPr>
@@ -549,9 +697,14 @@
           <w:ilvl w:val="0"/>
           <w:numId w:val="8"/>
         </w:numPr>
-      </w:pPr>
-      <w:r>
-        <w:rPr>
+        <w:rPr>
+          <w:rFonts w:ascii="Calibri" w:hAnsi="Calibri"/>
+          <w:lang w:val="en-US"/>
+        </w:rPr>
+      </w:pPr>
+      <w:r>
+        <w:rPr>
+          <w:rFonts w:ascii="Calibri" w:hAnsi="Calibri"/>
           <w:rtl w:val="0"/>
           <w:lang w:val="en-US"/>
         </w:rPr>
@@ -565,9 +718,14 @@
           <w:ilvl w:val="0"/>
           <w:numId w:val="8"/>
         </w:numPr>
-      </w:pPr>
-      <w:r>
-        <w:rPr>
+        <w:rPr>
+          <w:rFonts w:ascii="Calibri" w:hAnsi="Calibri"/>
+          <w:lang w:val="en-US"/>
+        </w:rPr>
+      </w:pPr>
+      <w:r>
+        <w:rPr>
+          <w:rFonts w:ascii="Calibri" w:hAnsi="Calibri"/>
           <w:rtl w:val="0"/>
           <w:lang w:val="en-US"/>
         </w:rPr>
@@ -581,9 +739,14 @@
           <w:ilvl w:val="0"/>
           <w:numId w:val="8"/>
         </w:numPr>
-      </w:pPr>
-      <w:r>
-        <w:rPr>
+        <w:rPr>
+          <w:rFonts w:ascii="Calibri" w:hAnsi="Calibri"/>
+          <w:lang w:val="en-US"/>
+        </w:rPr>
+      </w:pPr>
+      <w:r>
+        <w:rPr>
+          <w:rFonts w:ascii="Calibri" w:hAnsi="Calibri"/>
           <w:rtl w:val="0"/>
           <w:lang w:val="en-US"/>
         </w:rPr>
@@ -597,27 +760,18 @@
           <w:ilvl w:val="0"/>
           <w:numId w:val="8"/>
         </w:numPr>
-      </w:pPr>
-      <w:r>
-        <w:rPr>
-          <w:rtl w:val="0"/>
-          <w:lang w:val="en-US"/>
-        </w:rPr>
-        <w:t xml:space="preserve">Menu items need to be amendable by admin to keep the product </w:t>
-      </w:r>
-      <w:r>
-        <w:rPr>
-          <w:rtl w:val="0"/>
-          <w:lang w:val="en-US"/>
-        </w:rPr>
-        <w:t>pricing</w:t>
-      </w:r>
-      <w:r>
-        <w:rPr>
-          <w:rtl w:val="0"/>
-          <w:lang w:val="en-US"/>
-        </w:rPr>
-        <w:t xml:space="preserve"> up to date. </w:t>
+        <w:rPr>
+          <w:rFonts w:ascii="Calibri" w:hAnsi="Calibri"/>
+          <w:lang w:val="en-US"/>
+        </w:rPr>
+      </w:pPr>
+      <w:r>
+        <w:rPr>
+          <w:rFonts w:ascii="Calibri" w:hAnsi="Calibri"/>
+          <w:rtl w:val="0"/>
+          <w:lang w:val="en-US"/>
+        </w:rPr>
+        <w:t xml:space="preserve">Menu items need to be amendable by admin to keep the product pricing up to date. </w:t>
       </w:r>
     </w:p>
     <w:p>
@@ -627,9 +781,14 @@
           <w:ilvl w:val="0"/>
           <w:numId w:val="8"/>
         </w:numPr>
-      </w:pPr>
-      <w:r>
-        <w:rPr>
+        <w:rPr>
+          <w:rFonts w:ascii="Calibri" w:hAnsi="Calibri"/>
+          <w:lang w:val="en-US"/>
+        </w:rPr>
+      </w:pPr>
+      <w:r>
+        <w:rPr>
+          <w:rFonts w:ascii="Calibri" w:hAnsi="Calibri"/>
           <w:rtl w:val="0"/>
           <w:lang w:val="en-US"/>
         </w:rPr>
@@ -643,9 +802,14 @@
           <w:ilvl w:val="0"/>
           <w:numId w:val="8"/>
         </w:numPr>
-      </w:pPr>
-      <w:r>
-        <w:rPr>
+        <w:rPr>
+          <w:rFonts w:ascii="Calibri" w:hAnsi="Calibri"/>
+          <w:lang w:val="en-US"/>
+        </w:rPr>
+      </w:pPr>
+      <w:r>
+        <w:rPr>
+          <w:rFonts w:ascii="Calibri" w:hAnsi="Calibri"/>
           <w:rtl w:val="0"/>
           <w:lang w:val="en-US"/>
         </w:rPr>
@@ -655,7 +819,6 @@
     <w:p>
       <w:pPr>
         <w:pStyle w:val="Heading 2"/>
-        <w:bidi w:val="0"/>
       </w:pPr>
       <w:r>
         <w:rPr>
@@ -667,12 +830,12 @@
     </w:p>
     <w:p>
       <w:pPr>
-        <w:pStyle w:val="Label"/>
-        <w:bidi w:val="0"/>
-      </w:pPr>
-      <w:r>
-        <w:rPr>
-          <w:rtl w:val="0"/>
+        <w:pStyle w:val="Label A"/>
+      </w:pPr>
+      <w:r>
+        <w:rPr>
+          <w:rtl w:val="0"/>
+          <w:lang w:val="en-US"/>
         </w:rPr>
         <w:t>Customer:</w:t>
       </w:r>
@@ -684,21 +847,30 @@
           <w:ilvl w:val="0"/>
           <w:numId w:val="4"/>
         </w:numPr>
-      </w:pPr>
-      <w:r>
-        <w:rPr>
-          <w:rtl w:val="0"/>
+        <w:rPr>
+          <w:rFonts w:ascii="Calibri" w:hAnsi="Calibri"/>
           <w:lang w:val="de-DE"/>
         </w:rPr>
+      </w:pPr>
+      <w:r>
+        <w:rPr>
+          <w:rFonts w:ascii="Calibri" w:hAnsi="Calibri"/>
+          <w:rtl w:val="0"/>
+          <w:lang w:val="de-DE"/>
+        </w:rPr>
         <w:t>Order Food:</w:t>
       </w:r>
     </w:p>
     <w:p>
       <w:pPr>
         <w:pStyle w:val="Body"/>
-      </w:pPr>
-      <w:r>
-        <w:rPr>
+        <w:rPr>
+          <w:rFonts w:ascii="Calibri" w:cs="Calibri" w:hAnsi="Calibri" w:eastAsia="Calibri"/>
+        </w:rPr>
+      </w:pPr>
+      <w:r>
+        <w:rPr>
+          <w:rFonts w:ascii="Calibri" w:hAnsi="Calibri"/>
           <w:rtl w:val="0"/>
           <w:lang w:val="en-US"/>
         </w:rPr>
@@ -708,9 +880,13 @@
     <w:p>
       <w:pPr>
         <w:pStyle w:val="Body"/>
-      </w:pPr>
-      <w:r>
-        <w:rPr>
+        <w:rPr>
+          <w:rFonts w:ascii="Calibri" w:cs="Calibri" w:hAnsi="Calibri" w:eastAsia="Calibri"/>
+        </w:rPr>
+      </w:pPr>
+      <w:r>
+        <w:rPr>
+          <w:rFonts w:ascii="Calibri" w:hAnsi="Calibri"/>
           <w:rtl w:val="0"/>
           <w:lang w:val="en-US"/>
         </w:rPr>
@@ -718,12 +894,14 @@
       </w:r>
       <w:r>
         <w:rPr>
+          <w:rFonts w:ascii="Calibri" w:hAnsi="Calibri" w:hint="default"/>
           <w:rtl w:val="1"/>
         </w:rPr>
         <w:t>’</w:t>
       </w:r>
       <w:r>
         <w:rPr>
+          <w:rFonts w:ascii="Calibri" w:hAnsi="Calibri"/>
           <w:rtl w:val="0"/>
           <w:lang w:val="en-US"/>
         </w:rPr>
@@ -733,9 +911,13 @@
     <w:p>
       <w:pPr>
         <w:pStyle w:val="Body"/>
-      </w:pPr>
-      <w:r>
-        <w:rPr>
+        <w:rPr>
+          <w:rFonts w:ascii="Calibri" w:cs="Calibri" w:hAnsi="Calibri" w:eastAsia="Calibri"/>
+        </w:rPr>
+      </w:pPr>
+      <w:r>
+        <w:rPr>
+          <w:rFonts w:ascii="Calibri" w:hAnsi="Calibri"/>
           <w:rtl w:val="0"/>
           <w:lang w:val="en-US"/>
         </w:rPr>
@@ -745,9 +927,13 @@
     <w:p>
       <w:pPr>
         <w:pStyle w:val="Body"/>
-      </w:pPr>
-      <w:r>
-        <w:rPr>
+        <w:rPr>
+          <w:rFonts w:ascii="Calibri" w:cs="Calibri" w:hAnsi="Calibri" w:eastAsia="Calibri"/>
+        </w:rPr>
+      </w:pPr>
+      <w:r>
+        <w:rPr>
+          <w:rFonts w:ascii="Calibri" w:hAnsi="Calibri"/>
           <w:rtl w:val="0"/>
           <w:lang w:val="en-US"/>
         </w:rPr>
@@ -755,6 +941,7 @@
       </w:r>
       <w:r>
         <w:rPr>
+          <w:rFonts w:ascii="Calibri" w:hAnsi="Calibri" w:hint="default"/>
           <w:rtl w:val="1"/>
           <w:lang w:val="ar-SA" w:bidi="ar-SA"/>
         </w:rPr>
@@ -762,6 +949,7 @@
       </w:r>
       <w:r>
         <w:rPr>
+          <w:rFonts w:ascii="Calibri" w:hAnsi="Calibri"/>
           <w:rtl w:val="0"/>
           <w:lang w:val="en-US"/>
         </w:rPr>
@@ -769,6 +957,7 @@
       </w:r>
       <w:r>
         <w:rPr>
+          <w:rFonts w:ascii="Calibri" w:hAnsi="Calibri" w:hint="default"/>
           <w:rtl w:val="1"/>
           <w:lang w:val="ar-SA" w:bidi="ar-SA"/>
         </w:rPr>
@@ -776,27 +965,15 @@
       </w:r>
       <w:r>
         <w:rPr>
-          <w:rtl w:val="0"/>
-          <w:lang w:val="en-US"/>
-        </w:rPr>
-        <w:t>button that will re</w:t>
-      </w:r>
-      <w:r>
-        <w:rPr>
-          <w:rtl w:val="0"/>
-          <w:lang w:val="en-US"/>
-        </w:rPr>
-        <w:t>-</w:t>
-      </w:r>
-      <w:r>
-        <w:rPr>
-          <w:rtl w:val="0"/>
-          <w:lang w:val="en-US"/>
-        </w:rPr>
-        <w:t xml:space="preserve">navigate the customer to a form to enter their name, address and card details. After entering this information, they will select a button saying, </w:t>
-      </w:r>
-      <w:r>
-        <w:rPr>
+          <w:rFonts w:ascii="Calibri" w:hAnsi="Calibri"/>
+          <w:rtl w:val="0"/>
+          <w:lang w:val="en-US"/>
+        </w:rPr>
+        <w:t xml:space="preserve">button that will re-navigate the customer to a form to enter their name, address and card details. After entering this information, they will select a button saying, </w:t>
+      </w:r>
+      <w:r>
+        <w:rPr>
+          <w:rFonts w:ascii="Calibri" w:hAnsi="Calibri" w:hint="default"/>
           <w:rtl w:val="1"/>
           <w:lang w:val="ar-SA" w:bidi="ar-SA"/>
         </w:rPr>
@@ -804,6 +981,7 @@
       </w:r>
       <w:r>
         <w:rPr>
+          <w:rFonts w:ascii="Calibri" w:hAnsi="Calibri"/>
           <w:rtl w:val="0"/>
           <w:lang w:val="en-US"/>
         </w:rPr>
@@ -811,12 +989,15 @@
       </w:r>
       <w:r>
         <w:rPr>
-          <w:rtl w:val="0"/>
+          <w:rFonts w:ascii="Calibri" w:hAnsi="Calibri" w:hint="default"/>
+          <w:rtl w:val="0"/>
+          <w:lang w:val="en-US"/>
         </w:rPr>
         <w:t>”</w:t>
       </w:r>
       <w:r>
         <w:rPr>
+          <w:rFonts w:ascii="Calibri" w:hAnsi="Calibri"/>
           <w:rtl w:val="0"/>
           <w:lang w:val="en-US"/>
         </w:rPr>
@@ -826,9 +1007,13 @@
     <w:p>
       <w:pPr>
         <w:pStyle w:val="Body"/>
-      </w:pPr>
-      <w:r>
-        <w:rPr>
+        <w:rPr>
+          <w:rFonts w:ascii="Calibri" w:cs="Calibri" w:hAnsi="Calibri" w:eastAsia="Calibri"/>
+        </w:rPr>
+      </w:pPr>
+      <w:r>
+        <w:rPr>
+          <w:rFonts w:ascii="Calibri" w:hAnsi="Calibri"/>
           <w:rtl w:val="0"/>
           <w:lang w:val="en-US"/>
         </w:rPr>
@@ -836,12 +1021,14 @@
       </w:r>
       <w:r>
         <w:rPr>
+          <w:rFonts w:ascii="Calibri" w:hAnsi="Calibri" w:hint="default"/>
           <w:rtl w:val="0"/>
         </w:rPr>
         <w:t xml:space="preserve">– </w:t>
       </w:r>
       <w:r>
         <w:rPr>
+          <w:rFonts w:ascii="Calibri" w:hAnsi="Calibri"/>
           <w:rtl w:val="0"/>
           <w:lang w:val="en-US"/>
         </w:rPr>
@@ -851,9 +1038,13 @@
     <w:p>
       <w:pPr>
         <w:pStyle w:val="Body"/>
-      </w:pPr>
-      <w:r>
-        <w:rPr>
+        <w:rPr>
+          <w:rFonts w:ascii="Calibri" w:cs="Calibri" w:hAnsi="Calibri" w:eastAsia="Calibri"/>
+        </w:rPr>
+      </w:pPr>
+      <w:r>
+        <w:rPr>
+          <w:rFonts w:ascii="Calibri" w:hAnsi="Calibri"/>
           <w:rtl w:val="0"/>
           <w:lang w:val="en-US"/>
         </w:rPr>
@@ -861,12 +1052,14 @@
       </w:r>
       <w:r>
         <w:rPr>
+          <w:rFonts w:ascii="Calibri" w:hAnsi="Calibri" w:hint="default"/>
           <w:rtl w:val="0"/>
         </w:rPr>
         <w:t xml:space="preserve">– </w:t>
       </w:r>
       <w:r>
         <w:rPr>
+          <w:rFonts w:ascii="Calibri" w:hAnsi="Calibri"/>
           <w:rtl w:val="0"/>
           <w:lang w:val="en-US"/>
         </w:rPr>
@@ -876,9 +1069,13 @@
     <w:p>
       <w:pPr>
         <w:pStyle w:val="Body"/>
-      </w:pPr>
-      <w:r>
-        <w:rPr>
+        <w:rPr>
+          <w:rFonts w:ascii="Calibri" w:cs="Calibri" w:hAnsi="Calibri" w:eastAsia="Calibri"/>
+        </w:rPr>
+      </w:pPr>
+      <w:r>
+        <w:rPr>
+          <w:rFonts w:ascii="Calibri" w:hAnsi="Calibri"/>
           <w:rtl w:val="0"/>
           <w:lang w:val="en-US"/>
         </w:rPr>
@@ -886,12 +1083,14 @@
       </w:r>
       <w:r>
         <w:rPr>
+          <w:rFonts w:ascii="Calibri" w:hAnsi="Calibri" w:hint="default"/>
           <w:rtl w:val="0"/>
         </w:rPr>
         <w:t xml:space="preserve">– </w:t>
       </w:r>
       <w:r>
         <w:rPr>
+          <w:rFonts w:ascii="Calibri" w:hAnsi="Calibri"/>
           <w:rtl w:val="0"/>
           <w:lang w:val="en-US"/>
         </w:rPr>
@@ -900,13 +1099,15 @@
     </w:p>
     <w:p>
       <w:pPr>
-        <w:pStyle w:val="Body"/>
-      </w:pPr>
-    </w:p>
-    <w:p>
-      <w:pPr>
-        <w:pStyle w:val="Label"/>
-        <w:bidi w:val="0"/>
+        <w:pStyle w:val="Body A"/>
+      </w:pPr>
+    </w:p>
+    <w:p>
+      <w:pPr>
+        <w:pStyle w:val="Label A"/>
+        <w:rPr>
+          <w:lang w:val="de-DE"/>
+        </w:rPr>
       </w:pPr>
       <w:r>
         <w:rPr>
@@ -923,9 +1124,14 @@
           <w:ilvl w:val="0"/>
           <w:numId w:val="4"/>
         </w:numPr>
-      </w:pPr>
-      <w:r>
-        <w:rPr>
+        <w:rPr>
+          <w:rFonts w:ascii="Calibri" w:hAnsi="Calibri"/>
+          <w:lang w:val="en-US"/>
+        </w:rPr>
+      </w:pPr>
+      <w:r>
+        <w:rPr>
+          <w:rFonts w:ascii="Calibri" w:hAnsi="Calibri"/>
           <w:rtl w:val="0"/>
           <w:lang w:val="en-US"/>
         </w:rPr>
@@ -935,9 +1141,13 @@
     <w:p>
       <w:pPr>
         <w:pStyle w:val="Body"/>
-      </w:pPr>
-      <w:r>
-        <w:rPr>
+        <w:rPr>
+          <w:rFonts w:ascii="Calibri" w:cs="Calibri" w:hAnsi="Calibri" w:eastAsia="Calibri"/>
+        </w:rPr>
+      </w:pPr>
+      <w:r>
+        <w:rPr>
+          <w:rFonts w:ascii="Calibri" w:hAnsi="Calibri"/>
           <w:rtl w:val="0"/>
           <w:lang w:val="en-US"/>
         </w:rPr>
@@ -947,9 +1157,13 @@
     <w:p>
       <w:pPr>
         <w:pStyle w:val="Body"/>
-      </w:pPr>
-      <w:r>
-        <w:rPr>
+        <w:rPr>
+          <w:rFonts w:ascii="Calibri" w:cs="Calibri" w:hAnsi="Calibri" w:eastAsia="Calibri"/>
+        </w:rPr>
+      </w:pPr>
+      <w:r>
+        <w:rPr>
+          <w:rFonts w:ascii="Calibri" w:hAnsi="Calibri"/>
           <w:rtl w:val="0"/>
           <w:lang w:val="en-US"/>
         </w:rPr>
@@ -959,9 +1173,13 @@
     <w:p>
       <w:pPr>
         <w:pStyle w:val="Body"/>
-      </w:pPr>
-      <w:r>
-        <w:rPr>
+        <w:rPr>
+          <w:rFonts w:ascii="Calibri" w:cs="Calibri" w:hAnsi="Calibri" w:eastAsia="Calibri"/>
+        </w:rPr>
+      </w:pPr>
+      <w:r>
+        <w:rPr>
+          <w:rFonts w:ascii="Calibri" w:hAnsi="Calibri"/>
           <w:rtl w:val="0"/>
           <w:lang w:val="en-US"/>
         </w:rPr>
@@ -971,9 +1189,13 @@
     <w:p>
       <w:pPr>
         <w:pStyle w:val="Body"/>
-      </w:pPr>
-      <w:r>
-        <w:rPr>
+        <w:rPr>
+          <w:rFonts w:ascii="Calibri" w:cs="Calibri" w:hAnsi="Calibri" w:eastAsia="Calibri"/>
+        </w:rPr>
+      </w:pPr>
+      <w:r>
+        <w:rPr>
+          <w:rFonts w:ascii="Calibri" w:hAnsi="Calibri"/>
           <w:rtl w:val="0"/>
           <w:lang w:val="en-US"/>
         </w:rPr>
@@ -983,9 +1205,13 @@
     <w:p>
       <w:pPr>
         <w:pStyle w:val="Body"/>
-      </w:pPr>
-      <w:r>
-        <w:rPr>
+        <w:rPr>
+          <w:rFonts w:ascii="Calibri" w:cs="Calibri" w:hAnsi="Calibri" w:eastAsia="Calibri"/>
+        </w:rPr>
+      </w:pPr>
+      <w:r>
+        <w:rPr>
+          <w:rFonts w:ascii="Calibri" w:hAnsi="Calibri"/>
           <w:rtl w:val="0"/>
           <w:lang w:val="en-US"/>
         </w:rPr>
@@ -994,13 +1220,12 @@
     </w:p>
     <w:p>
       <w:pPr>
-        <w:pStyle w:val="Body"/>
-      </w:pPr>
-    </w:p>
-    <w:p>
-      <w:pPr>
-        <w:pStyle w:val="Label"/>
-        <w:bidi w:val="0"/>
+        <w:pStyle w:val="Body A"/>
+      </w:pPr>
+    </w:p>
+    <w:p>
+      <w:pPr>
+        <w:pStyle w:val="Label A"/>
       </w:pPr>
       <w:r>
         <w:rPr>
@@ -1017,9 +1242,14 @@
           <w:ilvl w:val="0"/>
           <w:numId w:val="4"/>
         </w:numPr>
-      </w:pPr>
-      <w:r>
-        <w:rPr>
+        <w:rPr>
+          <w:rFonts w:ascii="Calibri" w:hAnsi="Calibri"/>
+          <w:lang w:val="en-US"/>
+        </w:rPr>
+      </w:pPr>
+      <w:r>
+        <w:rPr>
+          <w:rFonts w:ascii="Calibri" w:hAnsi="Calibri"/>
           <w:rtl w:val="0"/>
           <w:lang w:val="en-US"/>
         </w:rPr>
@@ -1029,9 +1259,13 @@
     <w:p>
       <w:pPr>
         <w:pStyle w:val="Body"/>
-      </w:pPr>
-      <w:r>
-        <w:rPr>
+        <w:rPr>
+          <w:rFonts w:ascii="Calibri" w:cs="Calibri" w:hAnsi="Calibri" w:eastAsia="Calibri"/>
+        </w:rPr>
+      </w:pPr>
+      <w:r>
+        <w:rPr>
+          <w:rFonts w:ascii="Calibri" w:hAnsi="Calibri"/>
           <w:rtl w:val="0"/>
           <w:lang w:val="en-US"/>
         </w:rPr>
@@ -1041,9 +1275,13 @@
     <w:p>
       <w:pPr>
         <w:pStyle w:val="Body"/>
-      </w:pPr>
-      <w:r>
-        <w:rPr>
+        <w:rPr>
+          <w:rFonts w:ascii="Calibri" w:cs="Calibri" w:hAnsi="Calibri" w:eastAsia="Calibri"/>
+        </w:rPr>
+      </w:pPr>
+      <w:r>
+        <w:rPr>
+          <w:rFonts w:ascii="Calibri" w:hAnsi="Calibri"/>
           <w:rtl w:val="0"/>
           <w:lang w:val="en-US"/>
         </w:rPr>
@@ -1053,9 +1291,13 @@
     <w:p>
       <w:pPr>
         <w:pStyle w:val="Body"/>
-      </w:pPr>
-      <w:r>
-        <w:rPr>
+        <w:rPr>
+          <w:rFonts w:ascii="Calibri" w:cs="Calibri" w:hAnsi="Calibri" w:eastAsia="Calibri"/>
+        </w:rPr>
+      </w:pPr>
+      <w:r>
+        <w:rPr>
+          <w:rFonts w:ascii="Calibri" w:hAnsi="Calibri"/>
           <w:rtl w:val="0"/>
           <w:lang w:val="en-US"/>
         </w:rPr>
@@ -1065,9 +1307,13 @@
     <w:p>
       <w:pPr>
         <w:pStyle w:val="Body"/>
-      </w:pPr>
-      <w:r>
-        <w:rPr>
+        <w:rPr>
+          <w:rFonts w:ascii="Calibri" w:cs="Calibri" w:hAnsi="Calibri" w:eastAsia="Calibri"/>
+        </w:rPr>
+      </w:pPr>
+      <w:r>
+        <w:rPr>
+          <w:rFonts w:ascii="Calibri" w:hAnsi="Calibri"/>
           <w:rtl w:val="0"/>
           <w:lang w:val="en-US"/>
         </w:rPr>
@@ -1075,12 +1321,14 @@
       </w:r>
       <w:r>
         <w:rPr>
+          <w:rFonts w:ascii="Calibri" w:hAnsi="Calibri" w:hint="default"/>
           <w:rtl w:val="0"/>
         </w:rPr>
         <w:t xml:space="preserve">– </w:t>
       </w:r>
       <w:r>
         <w:rPr>
+          <w:rFonts w:ascii="Calibri" w:hAnsi="Calibri"/>
           <w:rtl w:val="0"/>
           <w:lang w:val="en-US"/>
         </w:rPr>
@@ -1089,13 +1337,15 @@
     </w:p>
     <w:p>
       <w:pPr>
-        <w:pStyle w:val="Body"/>
-      </w:pPr>
-    </w:p>
-    <w:p>
-      <w:pPr>
-        <w:pStyle w:val="Label"/>
-        <w:bidi w:val="0"/>
+        <w:pStyle w:val="Body A"/>
+      </w:pPr>
+    </w:p>
+    <w:p>
+      <w:pPr>
+        <w:pStyle w:val="Label A"/>
+        <w:rPr>
+          <w:lang w:val="pt-PT"/>
+        </w:rPr>
       </w:pPr>
       <w:r>
         <w:rPr>
@@ -1112,9 +1362,14 @@
           <w:ilvl w:val="0"/>
           <w:numId w:val="4"/>
         </w:numPr>
-      </w:pPr>
-      <w:r>
-        <w:rPr>
+        <w:rPr>
+          <w:rFonts w:ascii="Calibri" w:hAnsi="Calibri"/>
+          <w:lang w:val="en-US"/>
+        </w:rPr>
+      </w:pPr>
+      <w:r>
+        <w:rPr>
+          <w:rFonts w:ascii="Calibri" w:hAnsi="Calibri"/>
           <w:rtl w:val="0"/>
           <w:lang w:val="en-US"/>
         </w:rPr>
@@ -1124,9 +1379,13 @@
     <w:p>
       <w:pPr>
         <w:pStyle w:val="Body"/>
-      </w:pPr>
-      <w:r>
-        <w:rPr>
+        <w:rPr>
+          <w:rFonts w:ascii="Calibri" w:cs="Calibri" w:hAnsi="Calibri" w:eastAsia="Calibri"/>
+        </w:rPr>
+      </w:pPr>
+      <w:r>
+        <w:rPr>
+          <w:rFonts w:ascii="Calibri" w:hAnsi="Calibri"/>
           <w:rtl w:val="0"/>
           <w:lang w:val="en-US"/>
         </w:rPr>
@@ -1136,9 +1395,13 @@
     <w:p>
       <w:pPr>
         <w:pStyle w:val="Body"/>
-      </w:pPr>
-      <w:r>
-        <w:rPr>
+        <w:rPr>
+          <w:rFonts w:ascii="Calibri" w:cs="Calibri" w:hAnsi="Calibri" w:eastAsia="Calibri"/>
+        </w:rPr>
+      </w:pPr>
+      <w:r>
+        <w:rPr>
+          <w:rFonts w:ascii="Calibri" w:hAnsi="Calibri"/>
           <w:rtl w:val="0"/>
           <w:lang w:val="en-US"/>
         </w:rPr>
@@ -1148,9 +1411,13 @@
     <w:p>
       <w:pPr>
         <w:pStyle w:val="Body"/>
-      </w:pPr>
-      <w:r>
-        <w:rPr>
+        <w:rPr>
+          <w:rFonts w:ascii="Calibri" w:cs="Calibri" w:hAnsi="Calibri" w:eastAsia="Calibri"/>
+        </w:rPr>
+      </w:pPr>
+      <w:r>
+        <w:rPr>
+          <w:rFonts w:ascii="Calibri" w:hAnsi="Calibri"/>
           <w:rtl w:val="0"/>
           <w:lang w:val="en-US"/>
         </w:rPr>
@@ -1160,9 +1427,13 @@
     <w:p>
       <w:pPr>
         <w:pStyle w:val="Body"/>
-      </w:pPr>
-      <w:r>
-        <w:rPr>
+        <w:rPr>
+          <w:rFonts w:ascii="Calibri" w:cs="Calibri" w:hAnsi="Calibri" w:eastAsia="Calibri"/>
+        </w:rPr>
+      </w:pPr>
+      <w:r>
+        <w:rPr>
+          <w:rFonts w:ascii="Calibri" w:hAnsi="Calibri"/>
           <w:rtl w:val="0"/>
           <w:lang w:val="en-US"/>
         </w:rPr>
@@ -1170,12 +1441,14 @@
       </w:r>
       <w:r>
         <w:rPr>
+          <w:rFonts w:ascii="Calibri" w:hAnsi="Calibri" w:hint="default"/>
           <w:rtl w:val="0"/>
         </w:rPr>
         <w:t xml:space="preserve">– </w:t>
       </w:r>
       <w:r>
         <w:rPr>
+          <w:rFonts w:ascii="Calibri" w:hAnsi="Calibri"/>
           <w:rtl w:val="0"/>
           <w:lang w:val="en-US"/>
         </w:rPr>
@@ -1185,9 +1458,13 @@
     <w:p>
       <w:pPr>
         <w:pStyle w:val="Body"/>
-      </w:pPr>
-      <w:r>
-        <w:rPr>
+        <w:rPr>
+          <w:rFonts w:ascii="Calibri" w:cs="Calibri" w:hAnsi="Calibri" w:eastAsia="Calibri"/>
+        </w:rPr>
+      </w:pPr>
+      <w:r>
+        <w:rPr>
+          <w:rFonts w:ascii="Calibri" w:hAnsi="Calibri"/>
           <w:rtl w:val="0"/>
           <w:lang w:val="en-US"/>
         </w:rPr>
@@ -1195,12 +1472,14 @@
       </w:r>
       <w:r>
         <w:rPr>
+          <w:rFonts w:ascii="Calibri" w:hAnsi="Calibri" w:hint="default"/>
           <w:rtl w:val="0"/>
         </w:rPr>
         <w:t xml:space="preserve">– </w:t>
       </w:r>
       <w:r>
         <w:rPr>
+          <w:rFonts w:ascii="Calibri" w:hAnsi="Calibri"/>
           <w:rtl w:val="0"/>
           <w:lang w:val="en-US"/>
         </w:rPr>
@@ -1210,6 +1489,9 @@
     <w:p>
       <w:pPr>
         <w:pStyle w:val="Body"/>
+        <w:rPr>
+          <w:rFonts w:ascii="Calibri" w:cs="Calibri" w:hAnsi="Calibri" w:eastAsia="Calibri"/>
+        </w:rPr>
       </w:pPr>
     </w:p>
     <w:p>
@@ -1219,9 +1501,14 @@
           <w:ilvl w:val="0"/>
           <w:numId w:val="4"/>
         </w:numPr>
-      </w:pPr>
-      <w:r>
-        <w:rPr>
+        <w:rPr>
+          <w:rFonts w:ascii="Calibri" w:hAnsi="Calibri"/>
+          <w:lang w:val="en-US"/>
+        </w:rPr>
+      </w:pPr>
+      <w:r>
+        <w:rPr>
+          <w:rFonts w:ascii="Calibri" w:hAnsi="Calibri"/>
           <w:rtl w:val="0"/>
           <w:lang w:val="en-US"/>
         </w:rPr>
@@ -1231,9 +1518,13 @@
     <w:p>
       <w:pPr>
         <w:pStyle w:val="Body"/>
-      </w:pPr>
-      <w:r>
-        <w:rPr>
+        <w:rPr>
+          <w:rFonts w:ascii="Calibri" w:cs="Calibri" w:hAnsi="Calibri" w:eastAsia="Calibri"/>
+        </w:rPr>
+      </w:pPr>
+      <w:r>
+        <w:rPr>
+          <w:rFonts w:ascii="Calibri" w:hAnsi="Calibri"/>
           <w:rtl w:val="0"/>
           <w:lang w:val="en-US"/>
         </w:rPr>
@@ -1243,9 +1534,13 @@
     <w:p>
       <w:pPr>
         <w:pStyle w:val="Body"/>
-      </w:pPr>
-      <w:r>
-        <w:rPr>
+        <w:rPr>
+          <w:rFonts w:ascii="Calibri" w:cs="Calibri" w:hAnsi="Calibri" w:eastAsia="Calibri"/>
+        </w:rPr>
+      </w:pPr>
+      <w:r>
+        <w:rPr>
+          <w:rFonts w:ascii="Calibri" w:hAnsi="Calibri"/>
           <w:rtl w:val="0"/>
           <w:lang w:val="en-US"/>
         </w:rPr>
@@ -1255,9 +1550,13 @@
     <w:p>
       <w:pPr>
         <w:pStyle w:val="Body"/>
-      </w:pPr>
-      <w:r>
-        <w:rPr>
+        <w:rPr>
+          <w:rFonts w:ascii="Calibri" w:cs="Calibri" w:hAnsi="Calibri" w:eastAsia="Calibri"/>
+        </w:rPr>
+      </w:pPr>
+      <w:r>
+        <w:rPr>
+          <w:rFonts w:ascii="Calibri" w:hAnsi="Calibri"/>
           <w:rtl w:val="0"/>
           <w:lang w:val="en-US"/>
         </w:rPr>
@@ -1267,9 +1566,13 @@
     <w:p>
       <w:pPr>
         <w:pStyle w:val="Body"/>
-      </w:pPr>
-      <w:r>
-        <w:rPr>
+        <w:rPr>
+          <w:rFonts w:ascii="Calibri" w:cs="Calibri" w:hAnsi="Calibri" w:eastAsia="Calibri"/>
+        </w:rPr>
+      </w:pPr>
+      <w:r>
+        <w:rPr>
+          <w:rFonts w:ascii="Calibri" w:hAnsi="Calibri"/>
           <w:rtl w:val="0"/>
           <w:lang w:val="en-US"/>
         </w:rPr>
@@ -1277,12 +1580,14 @@
       </w:r>
       <w:r>
         <w:rPr>
+          <w:rFonts w:ascii="Calibri" w:hAnsi="Calibri" w:hint="default"/>
           <w:rtl w:val="0"/>
         </w:rPr>
         <w:t xml:space="preserve">– </w:t>
       </w:r>
       <w:r>
         <w:rPr>
+          <w:rFonts w:ascii="Calibri" w:hAnsi="Calibri"/>
           <w:rtl w:val="0"/>
           <w:lang w:val="en-US"/>
         </w:rPr>
@@ -1292,6 +1597,9 @@
     <w:p>
       <w:pPr>
         <w:pStyle w:val="Body"/>
+        <w:rPr>
+          <w:rFonts w:ascii="Calibri" w:cs="Calibri" w:hAnsi="Calibri" w:eastAsia="Calibri"/>
+        </w:rPr>
       </w:pPr>
     </w:p>
     <w:p>
@@ -1301,9 +1609,14 @@
           <w:ilvl w:val="0"/>
           <w:numId w:val="4"/>
         </w:numPr>
-      </w:pPr>
-      <w:r>
-        <w:rPr>
+        <w:rPr>
+          <w:rFonts w:ascii="Calibri" w:hAnsi="Calibri"/>
+          <w:lang w:val="en-US"/>
+        </w:rPr>
+      </w:pPr>
+      <w:r>
+        <w:rPr>
+          <w:rFonts w:ascii="Calibri" w:hAnsi="Calibri"/>
           <w:rtl w:val="0"/>
           <w:lang w:val="en-US"/>
         </w:rPr>
@@ -1313,9 +1626,13 @@
     <w:p>
       <w:pPr>
         <w:pStyle w:val="Body"/>
-      </w:pPr>
-      <w:r>
-        <w:rPr>
+        <w:rPr>
+          <w:rFonts w:ascii="Calibri" w:cs="Calibri" w:hAnsi="Calibri" w:eastAsia="Calibri"/>
+        </w:rPr>
+      </w:pPr>
+      <w:r>
+        <w:rPr>
+          <w:rFonts w:ascii="Calibri" w:hAnsi="Calibri"/>
           <w:rtl w:val="0"/>
           <w:lang w:val="en-US"/>
         </w:rPr>
@@ -1325,9 +1642,13 @@
     <w:p>
       <w:pPr>
         <w:pStyle w:val="Body"/>
-      </w:pPr>
-      <w:r>
-        <w:rPr>
+        <w:rPr>
+          <w:rFonts w:ascii="Calibri" w:cs="Calibri" w:hAnsi="Calibri" w:eastAsia="Calibri"/>
+        </w:rPr>
+      </w:pPr>
+      <w:r>
+        <w:rPr>
+          <w:rFonts w:ascii="Calibri" w:hAnsi="Calibri"/>
           <w:rtl w:val="0"/>
           <w:lang w:val="en-US"/>
         </w:rPr>
@@ -1337,9 +1658,13 @@
     <w:p>
       <w:pPr>
         <w:pStyle w:val="Body"/>
-      </w:pPr>
-      <w:r>
-        <w:rPr>
+        <w:rPr>
+          <w:rFonts w:ascii="Calibri" w:cs="Calibri" w:hAnsi="Calibri" w:eastAsia="Calibri"/>
+        </w:rPr>
+      </w:pPr>
+      <w:r>
+        <w:rPr>
+          <w:rFonts w:ascii="Calibri" w:hAnsi="Calibri"/>
           <w:rtl w:val="0"/>
           <w:lang w:val="en-US"/>
         </w:rPr>
@@ -1349,9 +1674,13 @@
     <w:p>
       <w:pPr>
         <w:pStyle w:val="Body"/>
-      </w:pPr>
-      <w:r>
-        <w:rPr>
+        <w:rPr>
+          <w:rFonts w:ascii="Calibri" w:cs="Calibri" w:hAnsi="Calibri" w:eastAsia="Calibri"/>
+        </w:rPr>
+      </w:pPr>
+      <w:r>
+        <w:rPr>
+          <w:rFonts w:ascii="Calibri" w:hAnsi="Calibri"/>
           <w:rtl w:val="0"/>
           <w:lang w:val="en-US"/>
         </w:rPr>
@@ -1359,12 +1688,14 @@
       </w:r>
       <w:r>
         <w:rPr>
+          <w:rFonts w:ascii="Calibri" w:hAnsi="Calibri" w:hint="default"/>
           <w:rtl w:val="0"/>
         </w:rPr>
         <w:t xml:space="preserve">– </w:t>
       </w:r>
       <w:r>
         <w:rPr>
+          <w:rFonts w:ascii="Calibri" w:hAnsi="Calibri"/>
           <w:rtl w:val="0"/>
           <w:lang w:val="en-US"/>
         </w:rPr>
@@ -1374,9 +1705,13 @@
     <w:p>
       <w:pPr>
         <w:pStyle w:val="Body"/>
-      </w:pPr>
-      <w:r>
-        <w:rPr>
+        <w:rPr>
+          <w:rFonts w:ascii="Calibri" w:cs="Calibri" w:hAnsi="Calibri" w:eastAsia="Calibri"/>
+        </w:rPr>
+      </w:pPr>
+      <w:r>
+        <w:rPr>
+          <w:rFonts w:ascii="Calibri" w:hAnsi="Calibri"/>
           <w:rtl w:val="0"/>
           <w:lang w:val="en-US"/>
         </w:rPr>
@@ -1384,12 +1719,14 @@
       </w:r>
       <w:r>
         <w:rPr>
+          <w:rFonts w:ascii="Calibri" w:hAnsi="Calibri" w:hint="default"/>
           <w:rtl w:val="0"/>
         </w:rPr>
         <w:t xml:space="preserve">– </w:t>
       </w:r>
       <w:r>
         <w:rPr>
+          <w:rFonts w:ascii="Calibri" w:hAnsi="Calibri"/>
           <w:rtl w:val="0"/>
           <w:lang w:val="en-US"/>
         </w:rPr>
@@ -1398,17 +1735,17 @@
     </w:p>
     <w:p>
       <w:pPr>
-        <w:pStyle w:val="Body"/>
+        <w:pStyle w:val="Body A"/>
       </w:pPr>
     </w:p>
     <w:p>
       <w:pPr>
         <w:pStyle w:val="Heading"/>
-        <w:bidi w:val="0"/>
-      </w:pPr>
-      <w:r>
-        <w:rPr>
-          <w:rtl w:val="0"/>
+      </w:pPr>
+      <w:r>
+        <w:rPr>
+          <w:rtl w:val="0"/>
+          <w:lang w:val="en-US"/>
         </w:rPr>
         <w:t>System Design</w:t>
       </w:r>
@@ -1416,22 +1753,30 @@
     <w:p>
       <w:pPr>
         <w:pStyle w:val="Body"/>
-      </w:pPr>
-      <w:r>
-        <w:rPr>
-          <w:rtl w:val="0"/>
+        <w:rPr>
+          <w:rFonts w:ascii="Calibri" w:cs="Calibri" w:hAnsi="Calibri" w:eastAsia="Calibri"/>
+        </w:rPr>
+      </w:pPr>
+      <w:r>
+        <w:rPr>
+          <w:rFonts w:ascii="Calibri" w:hAnsi="Calibri"/>
+          <w:rtl w:val="0"/>
+          <w:lang w:val="en-US"/>
         </w:rPr>
         <w:t>Many problems found with the existing system, such as to place the orders customer needs to be present, check the menu, and chooses the items required, then places the order and then proceed with the payment, which demands more manual work and customers time When the customer wants to order over the phone, customer is unable to see the physical copy of the menu, this also lacks the verification that the order was placed for the appropriate items and customers</w:t>
       </w:r>
       <w:r>
         <w:rPr>
+          <w:rFonts w:ascii="Calibri" w:hAnsi="Calibri" w:hint="default"/>
           <w:rtl w:val="1"/>
         </w:rPr>
         <w:t xml:space="preserve">’ </w:t>
       </w:r>
       <w:r>
         <w:rPr>
-          <w:rtl w:val="0"/>
+          <w:rFonts w:ascii="Calibri" w:hAnsi="Calibri"/>
+          <w:rtl w:val="0"/>
+          <w:lang w:val="en-US"/>
         </w:rPr>
         <w:t xml:space="preserve">address. </w:t>
       </w:r>
@@ -1439,40 +1784,35 @@
     <w:p>
       <w:pPr>
         <w:pStyle w:val="Body"/>
-      </w:pPr>
-    </w:p>
-    <w:p>
-      <w:pPr>
-        <w:pStyle w:val="Body"/>
-      </w:pPr>
-      <w:r>
-        <w:rPr>
-          <w:rtl w:val="0"/>
-        </w:rPr>
-        <w:t xml:space="preserve">The new system begins with the customer entering their details (ID and password). Whenever that has been confirmed, the customer can put in a request determining the food and his amount required. Presently we get a window that shows the order number, customer ID, food name, cost and amount. When the customer finishes their request, they are diverted to the payment window where the absolute cost is shown, and the customer then can </w:t>
-      </w:r>
-      <w:r>
-        <w:rPr>
-          <w:rtl w:val="0"/>
-        </w:rPr>
-        <w:t>proceed</w:t>
-      </w:r>
-      <w:r>
-        <w:rPr>
-          <w:rtl w:val="0"/>
-        </w:rPr>
-        <w:t xml:space="preserve"> with the payment and afterward the customer gets a message of affirmation of request, and if you are an administrator, you can choose the typical login alternative and enter the administrator accreditations (ID and password). When you enter the administrator entrance, you get the choice of adding food, erasing food or refreshing food. Once the selected operation is carried out, the final product, for example the additional food or the refreshed food list is shown and in the event that you have erased a food, that specific food vanishes from the principal menu.</w:t>
-      </w:r>
-    </w:p>
-    <w:p>
-      <w:pPr>
-        <w:pStyle w:val="Body"/>
+        <w:rPr>
+          <w:rFonts w:ascii="Calibri" w:cs="Calibri" w:hAnsi="Calibri" w:eastAsia="Calibri"/>
+        </w:rPr>
+      </w:pPr>
+    </w:p>
+    <w:p>
+      <w:pPr>
+        <w:pStyle w:val="Body"/>
+        <w:rPr>
+          <w:rFonts w:ascii="Calibri" w:cs="Calibri" w:hAnsi="Calibri" w:eastAsia="Calibri"/>
+        </w:rPr>
+      </w:pPr>
+      <w:r>
+        <w:rPr>
+          <w:rFonts w:ascii="Calibri" w:hAnsi="Calibri"/>
+          <w:rtl w:val="0"/>
+          <w:lang w:val="en-US"/>
+        </w:rPr>
+        <w:t>The new system begins with the customer entering their details (ID and password). Whenever that has been confirmed, the customer can put in a request determining the food and his amount required. Presently we get a window that shows the order number, customer ID, food name, cost and amount. When the customer finishes their request, they are diverted to the payment window where the absolute cost is shown, and the customer then can proceed with the payment and afterward the customer gets a message of affirmation of request, and if you are an administrator, you can choose the typical login alternative and enter the administrator accreditations (ID and password). When you enter the administrator entrance, you get the choice of adding food, erasing food or refreshing food. Once the selected operation is carried out, the final product, for example the additional food or the refreshed food list is shown and in the event that you have erased a food, that specific food vanishes from the principal menu.</w:t>
+      </w:r>
+    </w:p>
+    <w:p>
+      <w:pPr>
+        <w:pStyle w:val="Body A"/>
       </w:pPr>
     </w:p>
     <w:p>
       <w:pPr>
         <w:pStyle w:val="Heading 2"/>
-        <w:bidi w:val="0"/>
       </w:pPr>
       <w:r>
         <w:rPr>
@@ -1484,13 +1824,12 @@
     </w:p>
     <w:p>
       <w:pPr>
-        <w:pStyle w:val="Body.0"/>
-        <w:bidi w:val="0"/>
+        <w:pStyle w:val="Body B"/>
       </w:pPr>
       <w:r>
         <w:drawing xmlns:a="http://schemas.openxmlformats.org/drawingml/2006/main">
           <wp:inline distT="0" distB="0" distL="0" distR="0">
-            <wp:extent cx="5727573" cy="4073901"/>
+            <wp:extent cx="5463681" cy="3886200"/>
             <wp:effectExtent l="0" t="0" r="0" b="0"/>
             <wp:docPr id="1073741825" name="officeArt object" descr="Diagram, engineering drawing&#10;&#10;Description automatically generated"/>
             <wp:cNvGraphicFramePr/>
@@ -1514,7 +1853,7 @@
                   <pic:spPr>
                     <a:xfrm>
                       <a:off x="0" y="0"/>
-                      <a:ext cx="5727573" cy="4073901"/>
+                      <a:ext cx="5463681" cy="3886200"/>
                     </a:xfrm>
                     <a:prstGeom prst="rect">
                       <a:avLst/>
@@ -1535,7 +1874,6 @@
     <w:p>
       <w:pPr>
         <w:pStyle w:val="Heading 2"/>
-        <w:bidi w:val="0"/>
       </w:pPr>
       <w:r>
         <w:rPr>
@@ -1547,13 +1885,12 @@
     </w:p>
     <w:p>
       <w:pPr>
-        <w:pStyle w:val="Body.0"/>
-        <w:bidi w:val="0"/>
+        <w:pStyle w:val="Body B"/>
       </w:pPr>
       <w:r>
         <w:drawing xmlns:a="http://schemas.openxmlformats.org/drawingml/2006/main">
           <wp:inline distT="0" distB="0" distL="0" distR="0">
-            <wp:extent cx="5486111" cy="3889997"/>
+            <wp:extent cx="5140994" cy="3645287"/>
             <wp:effectExtent l="0" t="0" r="0" b="0"/>
             <wp:docPr id="1073741826" name="officeArt object" descr="Picture 4"/>
             <wp:cNvGraphicFramePr/>
@@ -1577,7 +1914,7 @@
                   <pic:spPr>
                     <a:xfrm>
                       <a:off x="0" y="0"/>
-                      <a:ext cx="5486111" cy="3889997"/>
+                      <a:ext cx="5140994" cy="3645287"/>
                     </a:xfrm>
                     <a:prstGeom prst="rect">
                       <a:avLst/>
@@ -1597,11 +1934,14 @@
     </w:p>
     <w:p>
       <w:pPr>
-        <w:pStyle w:val="Body.0"/>
-        <w:bidi w:val="0"/>
-      </w:pPr>
-      <w:r>
-        <w:rPr>
+        <w:pStyle w:val="Body"/>
+        <w:rPr>
+          <w:rFonts w:ascii="Calibri" w:cs="Calibri" w:hAnsi="Calibri" w:eastAsia="Calibri"/>
+        </w:rPr>
+      </w:pPr>
+      <w:r>
+        <w:rPr>
+          <w:rFonts w:ascii="Calibri" w:hAnsi="Calibri"/>
           <w:rtl w:val="0"/>
           <w:lang w:val="en-US"/>
         </w:rPr>
@@ -1609,12 +1949,14 @@
       </w:r>
       <w:r>
         <w:rPr>
+          <w:rFonts w:ascii="Calibri" w:hAnsi="Calibri" w:hint="default"/>
           <w:rtl w:val="1"/>
         </w:rPr>
         <w:t>’</w:t>
       </w:r>
       <w:r>
         <w:rPr>
+          <w:rFonts w:ascii="Calibri" w:hAnsi="Calibri"/>
           <w:rtl w:val="0"/>
           <w:lang w:val="en-US"/>
         </w:rPr>
@@ -1622,12 +1964,14 @@
       </w:r>
       <w:r>
         <w:rPr>
+          <w:rFonts w:ascii="Calibri" w:hAnsi="Calibri" w:hint="default"/>
           <w:rtl w:val="1"/>
         </w:rPr>
         <w:t>’</w:t>
       </w:r>
       <w:r>
         <w:rPr>
+          <w:rFonts w:ascii="Calibri" w:hAnsi="Calibri"/>
           <w:rtl w:val="0"/>
           <w:lang w:val="en-US"/>
         </w:rPr>
@@ -1636,14 +1980,12 @@
     </w:p>
     <w:p>
       <w:pPr>
-        <w:pStyle w:val="Body.0"/>
-        <w:bidi w:val="0"/>
+        <w:pStyle w:val="Body B"/>
       </w:pPr>
     </w:p>
     <w:p>
       <w:pPr>
         <w:pStyle w:val="Heading"/>
-        <w:bidi w:val="0"/>
       </w:pPr>
       <w:r>
         <w:rPr>
@@ -1656,17 +1998,16 @@
     <w:p>
       <w:pPr>
         <w:pStyle w:val="Heading"/>
-        <w:bidi w:val="0"/>
       </w:pPr>
     </w:p>
     <w:p>
       <w:pPr>
         <w:pStyle w:val="Heading"/>
-        <w:bidi w:val="0"/>
-      </w:pPr>
-      <w:r>
-        <w:rPr>
-          <w:rtl w:val="0"/>
+      </w:pPr>
+      <w:r>
+        <w:rPr>
+          <w:rtl w:val="0"/>
+          <w:lang w:val="en-US"/>
         </w:rPr>
         <w:t>Team Working Strategy</w:t>
       </w:r>
@@ -1674,7 +2015,6 @@
     <w:p>
       <w:pPr>
         <w:pStyle w:val="Heading 2"/>
-        <w:bidi w:val="0"/>
       </w:pPr>
       <w:r>
         <w:rPr>
@@ -1687,9 +2027,13 @@
     <w:p>
       <w:pPr>
         <w:pStyle w:val="Body"/>
-      </w:pPr>
-      <w:r>
-        <w:rPr>
+        <w:rPr>
+          <w:rFonts w:ascii="Calibri" w:cs="Calibri" w:hAnsi="Calibri" w:eastAsia="Calibri"/>
+        </w:rPr>
+      </w:pPr>
+      <w:r>
+        <w:rPr>
+          <w:rFonts w:ascii="Calibri" w:hAnsi="Calibri"/>
           <w:rtl w:val="0"/>
           <w:lang w:val="en-US"/>
         </w:rPr>
@@ -1699,14 +2043,21 @@
     <w:p>
       <w:pPr>
         <w:pStyle w:val="Body"/>
-      </w:pPr>
-    </w:p>
-    <w:p>
-      <w:pPr>
-        <w:pStyle w:val="Body"/>
-      </w:pPr>
-      <w:r>
-        <w:rPr>
+        <w:rPr>
+          <w:rFonts w:ascii="Calibri" w:cs="Calibri" w:hAnsi="Calibri" w:eastAsia="Calibri"/>
+        </w:rPr>
+      </w:pPr>
+    </w:p>
+    <w:p>
+      <w:pPr>
+        <w:pStyle w:val="Body"/>
+        <w:rPr>
+          <w:rFonts w:ascii="Calibri" w:cs="Calibri" w:hAnsi="Calibri" w:eastAsia="Calibri"/>
+        </w:rPr>
+      </w:pPr>
+      <w:r>
+        <w:rPr>
+          <w:rFonts w:ascii="Calibri" w:hAnsi="Calibri"/>
           <w:rtl w:val="0"/>
           <w:lang w:val="en-US"/>
         </w:rPr>
@@ -1715,13 +2066,12 @@
     </w:p>
     <w:p>
       <w:pPr>
-        <w:pStyle w:val="Body"/>
+        <w:pStyle w:val="Body A"/>
       </w:pPr>
     </w:p>
     <w:p>
       <w:pPr>
         <w:pStyle w:val="Heading 2"/>
-        <w:bidi w:val="0"/>
       </w:pPr>
       <w:r>
         <w:rPr>
@@ -1734,9 +2084,13 @@
     <w:p>
       <w:pPr>
         <w:pStyle w:val="Body"/>
-      </w:pPr>
-      <w:r>
-        <w:rPr>
+        <w:rPr>
+          <w:rFonts w:ascii="Calibri" w:cs="Calibri" w:hAnsi="Calibri" w:eastAsia="Calibri"/>
+        </w:rPr>
+      </w:pPr>
+      <w:r>
+        <w:rPr>
+          <w:rFonts w:ascii="Calibri" w:hAnsi="Calibri"/>
           <w:rtl w:val="0"/>
           <w:lang w:val="en-US"/>
         </w:rPr>
@@ -1748,11 +2102,16 @@
         <w:pStyle w:val="Body"/>
         <w:numPr>
           <w:ilvl w:val="0"/>
-          <w:numId w:val="9"/>
+          <w:numId w:val="10"/>
         </w:numPr>
-      </w:pPr>
-      <w:r>
-        <w:rPr>
+        <w:rPr>
+          <w:rFonts w:ascii="Calibri" w:hAnsi="Calibri"/>
+          <w:lang w:val="en-US"/>
+        </w:rPr>
+      </w:pPr>
+      <w:r>
+        <w:rPr>
+          <w:rFonts w:ascii="Calibri" w:hAnsi="Calibri"/>
           <w:rtl w:val="0"/>
           <w:lang w:val="en-US"/>
         </w:rPr>
@@ -1764,11 +2123,16 @@
         <w:pStyle w:val="Body"/>
         <w:numPr>
           <w:ilvl w:val="0"/>
-          <w:numId w:val="9"/>
+          <w:numId w:val="10"/>
         </w:numPr>
-      </w:pPr>
-      <w:r>
-        <w:rPr>
+        <w:rPr>
+          <w:rFonts w:ascii="Calibri" w:hAnsi="Calibri"/>
+          <w:lang w:val="en-US"/>
+        </w:rPr>
+      </w:pPr>
+      <w:r>
+        <w:rPr>
+          <w:rFonts w:ascii="Calibri" w:hAnsi="Calibri"/>
           <w:rtl w:val="0"/>
           <w:lang w:val="en-US"/>
         </w:rPr>
@@ -1780,11 +2144,16 @@
         <w:pStyle w:val="Body"/>
         <w:numPr>
           <w:ilvl w:val="0"/>
-          <w:numId w:val="9"/>
+          <w:numId w:val="10"/>
         </w:numPr>
-      </w:pPr>
-      <w:r>
-        <w:rPr>
+        <w:rPr>
+          <w:rFonts w:ascii="Calibri" w:hAnsi="Calibri"/>
+          <w:lang w:val="en-US"/>
+        </w:rPr>
+      </w:pPr>
+      <w:r>
+        <w:rPr>
+          <w:rFonts w:ascii="Calibri" w:hAnsi="Calibri"/>
           <w:rtl w:val="0"/>
           <w:lang w:val="en-US"/>
         </w:rPr>
@@ -1796,11 +2165,16 @@
         <w:pStyle w:val="Body"/>
         <w:numPr>
           <w:ilvl w:val="0"/>
-          <w:numId w:val="9"/>
+          <w:numId w:val="10"/>
         </w:numPr>
-      </w:pPr>
-      <w:r>
-        <w:rPr>
+        <w:rPr>
+          <w:rFonts w:ascii="Calibri" w:hAnsi="Calibri"/>
+          <w:lang w:val="en-US"/>
+        </w:rPr>
+      </w:pPr>
+      <w:r>
+        <w:rPr>
+          <w:rFonts w:ascii="Calibri" w:hAnsi="Calibri"/>
           <w:rtl w:val="0"/>
           <w:lang w:val="en-US"/>
         </w:rPr>
@@ -1810,14 +2184,21 @@
     <w:p>
       <w:pPr>
         <w:pStyle w:val="Body"/>
-      </w:pPr>
-    </w:p>
-    <w:p>
-      <w:pPr>
-        <w:pStyle w:val="Body"/>
-      </w:pPr>
-      <w:r>
-        <w:rPr>
+        <w:rPr>
+          <w:rFonts w:ascii="Calibri" w:cs="Calibri" w:hAnsi="Calibri" w:eastAsia="Calibri"/>
+        </w:rPr>
+      </w:pPr>
+    </w:p>
+    <w:p>
+      <w:pPr>
+        <w:pStyle w:val="Body"/>
+        <w:rPr>
+          <w:rFonts w:ascii="Calibri" w:cs="Calibri" w:hAnsi="Calibri" w:eastAsia="Calibri"/>
+        </w:rPr>
+      </w:pPr>
+      <w:r>
+        <w:rPr>
+          <w:rFonts w:ascii="Calibri" w:hAnsi="Calibri"/>
           <w:rtl w:val="0"/>
           <w:lang w:val="en-US"/>
         </w:rPr>
@@ -1826,13 +2207,12 @@
     </w:p>
     <w:p>
       <w:pPr>
-        <w:pStyle w:val="Body"/>
+        <w:pStyle w:val="Body A"/>
       </w:pPr>
     </w:p>
     <w:p>
       <w:pPr>
         <w:pStyle w:val="Heading 2"/>
-        <w:bidi w:val="0"/>
       </w:pPr>
       <w:r>
         <w:rPr>
@@ -1845,9 +2225,13 @@
     <w:p>
       <w:pPr>
         <w:pStyle w:val="Body"/>
-      </w:pPr>
-      <w:r>
-        <w:rPr>
+        <w:rPr>
+          <w:rFonts w:ascii="Calibri" w:cs="Calibri" w:hAnsi="Calibri" w:eastAsia="Calibri"/>
+        </w:rPr>
+      </w:pPr>
+      <w:r>
+        <w:rPr>
+          <w:rFonts w:ascii="Calibri" w:hAnsi="Calibri"/>
           <w:rtl w:val="0"/>
           <w:lang w:val="en-US"/>
         </w:rPr>
@@ -1855,12 +2239,15 @@
       </w:r>
       <w:r>
         <w:rPr>
-          <w:rtl w:val="1"/>
+          <w:rFonts w:ascii="Calibri" w:hAnsi="Calibri" w:hint="default"/>
+          <w:rtl w:val="0"/>
+          <w:lang w:val="en-US"/>
         </w:rPr>
         <w:t>’</w:t>
       </w:r>
       <w:r>
         <w:rPr>
+          <w:rFonts w:ascii="Calibri" w:hAnsi="Calibri"/>
           <w:rtl w:val="0"/>
           <w:lang w:val="en-US"/>
         </w:rPr>
@@ -1868,6 +2255,7 @@
       </w:r>
       <w:r>
         <w:rPr>
+          <w:rFonts w:ascii="Calibri" w:hAnsi="Calibri" w:hint="default"/>
           <w:rtl w:val="1"/>
           <w:lang w:val="ar-SA" w:bidi="ar-SA"/>
         </w:rPr>
@@ -1875,6 +2263,7 @@
       </w:r>
       <w:r>
         <w:rPr>
+          <w:rFonts w:ascii="Calibri" w:hAnsi="Calibri"/>
           <w:rtl w:val="0"/>
           <w:lang w:val="fr-FR"/>
         </w:rPr>
@@ -1882,12 +2271,15 @@
       </w:r>
       <w:r>
         <w:rPr>
-          <w:rtl w:val="0"/>
+          <w:rFonts w:ascii="Calibri" w:hAnsi="Calibri" w:hint="default"/>
+          <w:rtl w:val="0"/>
+          <w:lang w:val="en-US"/>
         </w:rPr>
         <w:t xml:space="preserve">” </w:t>
       </w:r>
       <w:r>
         <w:rPr>
+          <w:rFonts w:ascii="Calibri" w:hAnsi="Calibri"/>
           <w:rtl w:val="0"/>
           <w:lang w:val="en-US"/>
         </w:rPr>
@@ -1895,6 +2287,7 @@
       </w:r>
       <w:r>
         <w:rPr>
+          <w:rFonts w:ascii="Calibri" w:hAnsi="Calibri" w:hint="default"/>
           <w:rtl w:val="1"/>
           <w:lang w:val="ar-SA" w:bidi="ar-SA"/>
         </w:rPr>
@@ -1902,6 +2295,7 @@
       </w:r>
       <w:r>
         <w:rPr>
+          <w:rFonts w:ascii="Calibri" w:hAnsi="Calibri"/>
           <w:rtl w:val="0"/>
           <w:lang w:val="de-DE"/>
         </w:rPr>
@@ -1909,12 +2303,15 @@
       </w:r>
       <w:r>
         <w:rPr>
-          <w:rtl w:val="0"/>
+          <w:rFonts w:ascii="Calibri" w:hAnsi="Calibri" w:hint="default"/>
+          <w:rtl w:val="0"/>
+          <w:lang w:val="en-US"/>
         </w:rPr>
         <w:t xml:space="preserve">” </w:t>
       </w:r>
       <w:r>
         <w:rPr>
+          <w:rFonts w:ascii="Calibri" w:hAnsi="Calibri"/>
           <w:rtl w:val="0"/>
           <w:lang w:val="en-US"/>
         </w:rPr>
@@ -1924,9 +2321,13 @@
     <w:p>
       <w:pPr>
         <w:pStyle w:val="Body"/>
-      </w:pPr>
-      <w:r>
-        <w:rPr>
+        <w:rPr>
+          <w:rFonts w:ascii="Calibri" w:cs="Calibri" w:hAnsi="Calibri" w:eastAsia="Calibri"/>
+        </w:rPr>
+      </w:pPr>
+      <w:r>
+        <w:rPr>
+          <w:rFonts w:ascii="Calibri" w:hAnsi="Calibri"/>
           <w:rtl w:val="0"/>
         </w:rPr>
         <w:t xml:space="preserve"> </w:t>
@@ -1935,9 +2336,13 @@
     <w:p>
       <w:pPr>
         <w:pStyle w:val="Body"/>
-      </w:pPr>
-      <w:r>
-        <w:rPr>
+        <w:rPr>
+          <w:rFonts w:ascii="Calibri" w:cs="Calibri" w:hAnsi="Calibri" w:eastAsia="Calibri"/>
+        </w:rPr>
+      </w:pPr>
+      <w:r>
+        <w:rPr>
+          <w:rFonts w:ascii="Calibri" w:hAnsi="Calibri"/>
           <w:rtl w:val="0"/>
           <w:lang w:val="en-US"/>
         </w:rPr>
@@ -1947,14 +2352,21 @@
     <w:p>
       <w:pPr>
         <w:pStyle w:val="Body"/>
-      </w:pPr>
-    </w:p>
-    <w:p>
-      <w:pPr>
-        <w:pStyle w:val="Body"/>
-      </w:pPr>
-      <w:r>
-        <w:rPr>
+        <w:rPr>
+          <w:rFonts w:ascii="Calibri" w:cs="Calibri" w:hAnsi="Calibri" w:eastAsia="Calibri"/>
+        </w:rPr>
+      </w:pPr>
+    </w:p>
+    <w:p>
+      <w:pPr>
+        <w:pStyle w:val="Body"/>
+        <w:rPr>
+          <w:rFonts w:ascii="Calibri" w:cs="Calibri" w:hAnsi="Calibri" w:eastAsia="Calibri"/>
+        </w:rPr>
+      </w:pPr>
+      <w:r>
+        <w:rPr>
+          <w:rFonts w:ascii="Calibri" w:hAnsi="Calibri"/>
           <w:rtl w:val="0"/>
           <w:lang w:val="en-US"/>
         </w:rPr>
@@ -1964,7 +2376,6 @@
     <w:p>
       <w:pPr>
         <w:pStyle w:val="Heading 2"/>
-        <w:bidi w:val="0"/>
       </w:pPr>
       <w:r>
         <w:rPr>
@@ -1980,10 +2391,27 @@
       </w:pPr>
       <w:r>
         <w:rPr>
-          <w:rtl w:val="0"/>
-          <w:lang w:val="en-US"/>
-        </w:rPr>
-        <w:t xml:space="preserve">While working together, apart from the Microsoft Teams application, were also using GitHub which is also a piece of software used by professionals. GitHub allows us to all work on the same file/repository, this software allows us to push documents and updates into the cloud and the other members can pull it to their computers, this way we all work on the latest files. This software is greatly used by software developers to send code and work on code as a team as well. Every time we can update the repository, we do by pushing and pulling the work. </w:t>
+          <w:rFonts w:ascii="Calibri" w:hAnsi="Calibri"/>
+          <w:rtl w:val="0"/>
+          <w:lang w:val="en-US"/>
+        </w:rPr>
+        <w:t xml:space="preserve">While working together, apart from the Microsoft Teams application, </w:t>
+      </w:r>
+      <w:r>
+        <w:rPr>
+          <w:rFonts w:ascii="Calibri" w:hAnsi="Calibri"/>
+          <w:rtl w:val="0"/>
+          <w:lang w:val="en-US"/>
+        </w:rPr>
+        <w:t>we're</w:t>
+      </w:r>
+      <w:r>
+        <w:rPr>
+          <w:rFonts w:ascii="Calibri" w:hAnsi="Calibri"/>
+          <w:rtl w:val="0"/>
+          <w:lang w:val="en-US"/>
+        </w:rPr>
+        <w:t xml:space="preserve"> also using GitHub which is also a piece of software used by professionals. GitHub allows us to all work on the same file/repository, this software allows us to push documents and updates into the cloud and the other members can pull it to their computers, this way we all work on the latest files. This software is greatly used by software developers to send code and work on code as a team as well. Every time we can update the repository, we do by pushing and pulling the work. </w:t>
       </w:r>
     </w:p>
     <w:sectPr>
@@ -3065,6 +3493,11 @@
   </w:abstractNum>
   <w:abstractNum w:abstractNumId="8">
     <w:multiLevelType w:val="hybridMultilevel"/>
+    <w:numStyleLink w:val="Imported Style 1.0"/>
+  </w:abstractNum>
+  <w:abstractNum w:abstractNumId="9">
+    <w:multiLevelType w:val="hybridMultilevel"/>
+    <w:styleLink w:val="Imported Style 1.0"/>
     <w:lvl w:ilvl="0">
       <w:start w:val="1"/>
       <w:numFmt w:val="bullet"/>
@@ -3075,7 +3508,11 @@
         <w:ind w:left="360" w:hanging="360"/>
       </w:pPr>
       <w:rPr>
-        <w:rFonts w:hAnsi="Arial Unicode MS"/>
+        <w:rFonts w:ascii="Calibri" w:cs="Calibri" w:hAnsi="Calibri" w:eastAsia="Calibri"/>
+        <w:b w:val="0"/>
+        <w:bCs w:val="0"/>
+        <w:i w:val="0"/>
+        <w:iCs w:val="0"/>
         <w:caps w:val="0"/>
         <w:smallCaps w:val="0"/>
         <w:strike w:val="0"/>
@@ -3101,7 +3538,11 @@
         <w:ind w:left="1080" w:hanging="360"/>
       </w:pPr>
       <w:rPr>
-        <w:rFonts w:hAnsi="Arial Unicode MS"/>
+        <w:rFonts w:ascii="Calibri" w:cs="Calibri" w:hAnsi="Calibri" w:eastAsia="Calibri"/>
+        <w:b w:val="0"/>
+        <w:bCs w:val="0"/>
+        <w:i w:val="0"/>
+        <w:iCs w:val="0"/>
         <w:caps w:val="0"/>
         <w:smallCaps w:val="0"/>
         <w:strike w:val="0"/>
@@ -3127,7 +3568,11 @@
         <w:ind w:left="1800" w:hanging="360"/>
       </w:pPr>
       <w:rPr>
-        <w:rFonts w:hAnsi="Arial Unicode MS"/>
+        <w:rFonts w:ascii="Calibri" w:cs="Calibri" w:hAnsi="Calibri" w:eastAsia="Calibri"/>
+        <w:b w:val="0"/>
+        <w:bCs w:val="0"/>
+        <w:i w:val="0"/>
+        <w:iCs w:val="0"/>
         <w:caps w:val="0"/>
         <w:smallCaps w:val="0"/>
         <w:strike w:val="0"/>
@@ -3153,7 +3598,11 @@
         <w:ind w:left="2520" w:hanging="360"/>
       </w:pPr>
       <w:rPr>
-        <w:rFonts w:hAnsi="Arial Unicode MS"/>
+        <w:rFonts w:ascii="Calibri" w:cs="Calibri" w:hAnsi="Calibri" w:eastAsia="Calibri"/>
+        <w:b w:val="0"/>
+        <w:bCs w:val="0"/>
+        <w:i w:val="0"/>
+        <w:iCs w:val="0"/>
         <w:caps w:val="0"/>
         <w:smallCaps w:val="0"/>
         <w:strike w:val="0"/>
@@ -3179,7 +3628,11 @@
         <w:ind w:left="3240" w:hanging="360"/>
       </w:pPr>
       <w:rPr>
-        <w:rFonts w:hAnsi="Arial Unicode MS"/>
+        <w:rFonts w:ascii="Calibri" w:cs="Calibri" w:hAnsi="Calibri" w:eastAsia="Calibri"/>
+        <w:b w:val="0"/>
+        <w:bCs w:val="0"/>
+        <w:i w:val="0"/>
+        <w:iCs w:val="0"/>
         <w:caps w:val="0"/>
         <w:smallCaps w:val="0"/>
         <w:strike w:val="0"/>
@@ -3205,7 +3658,11 @@
         <w:ind w:left="3960" w:hanging="360"/>
       </w:pPr>
       <w:rPr>
-        <w:rFonts w:hAnsi="Arial Unicode MS"/>
+        <w:rFonts w:ascii="Calibri" w:cs="Calibri" w:hAnsi="Calibri" w:eastAsia="Calibri"/>
+        <w:b w:val="0"/>
+        <w:bCs w:val="0"/>
+        <w:i w:val="0"/>
+        <w:iCs w:val="0"/>
         <w:caps w:val="0"/>
         <w:smallCaps w:val="0"/>
         <w:strike w:val="0"/>
@@ -3231,7 +3688,11 @@
         <w:ind w:left="4680" w:hanging="360"/>
       </w:pPr>
       <w:rPr>
-        <w:rFonts w:hAnsi="Arial Unicode MS"/>
+        <w:rFonts w:ascii="Calibri" w:cs="Calibri" w:hAnsi="Calibri" w:eastAsia="Calibri"/>
+        <w:b w:val="0"/>
+        <w:bCs w:val="0"/>
+        <w:i w:val="0"/>
+        <w:iCs w:val="0"/>
         <w:caps w:val="0"/>
         <w:smallCaps w:val="0"/>
         <w:strike w:val="0"/>
@@ -3257,7 +3718,11 @@
         <w:ind w:left="5400" w:hanging="360"/>
       </w:pPr>
       <w:rPr>
-        <w:rFonts w:hAnsi="Arial Unicode MS"/>
+        <w:rFonts w:ascii="Calibri" w:cs="Calibri" w:hAnsi="Calibri" w:eastAsia="Calibri"/>
+        <w:b w:val="0"/>
+        <w:bCs w:val="0"/>
+        <w:i w:val="0"/>
+        <w:iCs w:val="0"/>
         <w:caps w:val="0"/>
         <w:smallCaps w:val="0"/>
         <w:strike w:val="0"/>
@@ -3283,7 +3748,11 @@
         <w:ind w:left="6120" w:hanging="360"/>
       </w:pPr>
       <w:rPr>
-        <w:rFonts w:hAnsi="Arial Unicode MS"/>
+        <w:rFonts w:ascii="Calibri" w:cs="Calibri" w:hAnsi="Calibri" w:eastAsia="Calibri"/>
+        <w:b w:val="0"/>
+        <w:bCs w:val="0"/>
+        <w:i w:val="0"/>
+        <w:iCs w:val="0"/>
         <w:caps w:val="0"/>
         <w:smallCaps w:val="0"/>
         <w:strike w:val="0"/>
@@ -3325,6 +3794,9 @@
     <w:abstractNumId w:val="6"/>
   </w:num>
   <w:num w:numId="9">
+    <w:abstractNumId w:val="9"/>
+  </w:num>
+  <w:num w:numId="10">
     <w:abstractNumId w:val="8"/>
   </w:num>
 </w:numbering>
@@ -3488,7 +3960,7 @@
   </w:style>
   <w:style w:type="paragraph" w:styleId="Title">
     <w:name w:val="Title"/>
-    <w:next w:val="Body"/>
+    <w:next w:val="Body A"/>
     <w:pPr>
       <w:keepNext w:val="0"/>
       <w:keepLines w:val="0"/>
@@ -3523,8 +3995,9 @@
       <w:shd w:val="nil" w:color="auto" w:fill="auto"/>
       <w:vertAlign w:val="baseline"/>
       <w:lang w:val="en-US"/>
-      <w14:textOutline>
+      <w14:textOutline w14:w="12700" w14:cap="flat">
         <w14:noFill/>
+        <w14:miter w14:lim="400000"/>
       </w14:textOutline>
       <w14:textFill>
         <w14:solidFill>
@@ -3533,9 +4006,9 @@
       </w14:textFill>
     </w:rPr>
   </w:style>
-  <w:style w:type="paragraph" w:styleId="Body">
-    <w:name w:val="Body"/>
-    <w:next w:val="Body"/>
+  <w:style w:type="paragraph" w:styleId="Body A">
+    <w:name w:val="Body A"/>
+    <w:next w:val="Body A"/>
     <w:pPr>
       <w:keepNext w:val="0"/>
       <w:keepLines w:val="0"/>
@@ -3570,8 +4043,9 @@
       <w:shd w:val="nil" w:color="auto" w:fill="auto"/>
       <w:vertAlign w:val="baseline"/>
       <w:lang w:val="en-US"/>
-      <w14:textOutline>
+      <w14:textOutline w14:w="12700" w14:cap="flat">
         <w14:noFill/>
+        <w14:miter w14:lim="400000"/>
       </w14:textOutline>
       <w14:textFill>
         <w14:solidFill>
@@ -3582,7 +4056,7 @@
   </w:style>
   <w:style w:type="paragraph" w:styleId="Subtitle">
     <w:name w:val="Subtitle"/>
-    <w:next w:val="Body"/>
+    <w:next w:val="Body A"/>
     <w:pPr>
       <w:keepNext w:val="0"/>
       <w:keepLines w:val="0"/>
@@ -3617,8 +4091,9 @@
       <w:shd w:val="nil" w:color="auto" w:fill="auto"/>
       <w:vertAlign w:val="baseline"/>
       <w:lang w:val="en-US"/>
-      <w14:textOutline>
+      <w14:textOutline w14:w="12700" w14:cap="flat">
         <w14:noFill/>
+        <w14:miter w14:lim="400000"/>
       </w14:textOutline>
       <w14:textFill>
         <w14:solidFill>
@@ -3629,7 +4104,7 @@
   </w:style>
   <w:style w:type="paragraph" w:styleId="Heading">
     <w:name w:val="Heading"/>
-    <w:next w:val="Body"/>
+    <w:next w:val="Body A"/>
     <w:pPr>
       <w:keepNext w:val="1"/>
       <w:keepLines w:val="0"/>
@@ -3660,12 +4135,13 @@
       <w:position w:val="0"/>
       <w:sz w:val="36"/>
       <w:szCs w:val="36"/>
-      <w:u w:val="none"/>
+      <w:u w:val="none" w:color="000000"/>
       <w:shd w:val="nil" w:color="auto" w:fill="auto"/>
       <w:vertAlign w:val="baseline"/>
       <w:lang w:val="en-US"/>
-      <w14:textOutline>
+      <w14:textOutline w14:w="12700" w14:cap="flat">
         <w14:noFill/>
+        <w14:miter w14:lim="400000"/>
       </w14:textOutline>
       <w14:textFill>
         <w14:solidFill>
@@ -3676,7 +4152,7 @@
   </w:style>
   <w:style w:type="paragraph" w:styleId="Heading 2">
     <w:name w:val="Heading 2"/>
-    <w:next w:val="Body.0"/>
+    <w:next w:val="Body B"/>
     <w:pPr>
       <w:keepNext w:val="1"/>
       <w:keepLines w:val="0"/>
@@ -3707,11 +4183,12 @@
       <w:position w:val="0"/>
       <w:sz w:val="32"/>
       <w:szCs w:val="32"/>
-      <w:u w:val="none"/>
+      <w:u w:val="none" w:color="000000"/>
       <w:shd w:val="nil" w:color="auto" w:fill="auto"/>
       <w:vertAlign w:val="baseline"/>
-      <w14:textOutline>
+      <w14:textOutline w14:w="12700" w14:cap="flat">
         <w14:noFill/>
+        <w14:miter w14:lim="400000"/>
       </w14:textOutline>
       <w14:textFill>
         <w14:solidFill>
@@ -3720,9 +4197,9 @@
       </w14:textFill>
     </w:rPr>
   </w:style>
-  <w:style w:type="paragraph" w:styleId="Body.0">
-    <w:name w:val="Body"/>
-    <w:next w:val="Body.0"/>
+  <w:style w:type="paragraph" w:styleId="Body B">
+    <w:name w:val="Body B"/>
+    <w:next w:val="Body B"/>
     <w:pPr>
       <w:keepNext w:val="0"/>
       <w:keepLines w:val="0"/>
@@ -3753,9 +4230,57 @@
       <w:position w:val="0"/>
       <w:sz w:val="24"/>
       <w:szCs w:val="24"/>
-      <w:u w:val="none"/>
+      <w:u w:val="none" w:color="000000"/>
       <w:shd w:val="nil" w:color="auto" w:fill="auto"/>
       <w:vertAlign w:val="baseline"/>
+      <w14:textOutline w14:w="12700" w14:cap="flat">
+        <w14:noFill/>
+        <w14:miter w14:lim="400000"/>
+      </w14:textOutline>
+      <w14:textFill>
+        <w14:solidFill>
+          <w14:srgbClr w14:val="000000"/>
+        </w14:solidFill>
+      </w14:textFill>
+    </w:rPr>
+  </w:style>
+  <w:style w:type="paragraph" w:styleId="Body">
+    <w:name w:val="Body"/>
+    <w:next w:val="Body"/>
+    <w:pPr>
+      <w:keepNext w:val="0"/>
+      <w:keepLines w:val="0"/>
+      <w:pageBreakBefore w:val="0"/>
+      <w:widowControl w:val="1"/>
+      <w:shd w:val="clear" w:color="auto" w:fill="auto"/>
+      <w:suppressAutoHyphens w:val="0"/>
+      <w:bidi w:val="0"/>
+      <w:spacing w:before="0" w:after="0" w:line="240" w:lineRule="auto"/>
+      <w:ind w:left="0" w:right="0" w:firstLine="0"/>
+      <w:jc w:val="left"/>
+      <w:outlineLvl w:val="9"/>
+    </w:pPr>
+    <w:rPr>
+      <w:rFonts w:ascii="Times New Roman" w:cs="Arial Unicode MS" w:hAnsi="Times New Roman" w:eastAsia="Arial Unicode MS"/>
+      <w:b w:val="0"/>
+      <w:bCs w:val="0"/>
+      <w:i w:val="0"/>
+      <w:iCs w:val="0"/>
+      <w:caps w:val="0"/>
+      <w:smallCaps w:val="0"/>
+      <w:strike w:val="0"/>
+      <w:dstrike w:val="0"/>
+      <w:outline w:val="0"/>
+      <w:color w:val="000000"/>
+      <w:spacing w:val="0"/>
+      <w:kern w:val="0"/>
+      <w:position w:val="0"/>
+      <w:sz w:val="24"/>
+      <w:szCs w:val="24"/>
+      <w:u w:val="none" w:color="000000"/>
+      <w:shd w:val="nil" w:color="auto" w:fill="auto"/>
+      <w:vertAlign w:val="baseline"/>
+      <w:lang w:val="en-US"/>
       <w14:textOutline>
         <w14:noFill/>
       </w14:textOutline>
@@ -3798,9 +4323,9 @@
       </w:numPr>
     </w:pPr>
   </w:style>
-  <w:style w:type="paragraph" w:styleId="Label">
-    <w:name w:val="Label"/>
-    <w:next w:val="Label"/>
+  <w:style w:type="paragraph" w:styleId="Label A">
+    <w:name w:val="Label A"/>
+    <w:next w:val="Label A"/>
     <w:pPr>
       <w:keepNext w:val="0"/>
       <w:keepLines w:val="0"/>
@@ -3831,7 +4356,7 @@
       <w:position w:val="0"/>
       <w:sz w:val="36"/>
       <w:szCs w:val="36"/>
-      <w:u w:val="none"/>
+      <w:u w:val="none" w:color="000000"/>
       <w:shd w:val="nil" w:color="auto" w:fill="auto"/>
       <w:vertAlign w:val="baseline"/>
       <w:lang w:val="en-US"/>
@@ -3845,6 +4370,14 @@
         </w14:solidFill>
       </w14:textFill>
     </w:rPr>
+  </w:style>
+  <w:style w:type="numbering" w:styleId="Imported Style 1.0">
+    <w:name w:val="Imported Style 1.0"/>
+    <w:pPr>
+      <w:numPr>
+        <w:numId w:val="9"/>
+      </w:numPr>
+    </w:pPr>
   </w:style>
 </w:styles>
 </file>
@@ -4042,17 +4575,17 @@
         <a:solidFill>
           <a:srgbClr val="FFFFFF"/>
         </a:solidFill>
-        <a:ln w="12700" cap="flat">
+        <a:ln w="25400" cap="flat">
           <a:solidFill>
             <a:schemeClr val="accent1"/>
           </a:solidFill>
           <a:prstDash val="solid"/>
-          <a:miter lim="800000"/>
+          <a:round/>
         </a:ln>
         <a:effectLst/>
         <a:sp3d/>
       </a:spPr>
-      <a:bodyPr rot="0" spcFirstLastPara="1" vertOverflow="overflow" horzOverflow="overflow" vert="horz" wrap="square" lIns="45719" tIns="45719" rIns="45719" bIns="45719" numCol="1" spcCol="38100" rtlCol="0" anchor="ctr" upright="0">
+      <a:bodyPr rot="0" spcFirstLastPara="1" vertOverflow="overflow" horzOverflow="overflow" vert="horz" wrap="square" lIns="45718" tIns="45718" rIns="45718" bIns="45718" numCol="1" spcCol="38100" rtlCol="0" anchor="ctr" upright="0">
         <a:spAutoFit/>
       </a:bodyPr>
       <a:lstStyle>
@@ -4331,12 +4864,12 @@
     <a:lnDef>
       <a:spPr>
         <a:noFill/>
-        <a:ln w="12700" cap="flat">
+        <a:ln w="25400" cap="flat">
           <a:solidFill>
             <a:schemeClr val="accent1"/>
           </a:solidFill>
           <a:prstDash val="solid"/>
-          <a:miter lim="800000"/>
+          <a:round/>
         </a:ln>
         <a:effectLst/>
         <a:sp3d/>
@@ -4623,7 +5156,7 @@
         <a:effectLst/>
         <a:sp3d/>
       </a:spPr>
-      <a:bodyPr rot="0" spcFirstLastPara="1" vertOverflow="overflow" horzOverflow="overflow" vert="horz" wrap="square" lIns="45719" tIns="45719" rIns="45719" bIns="45719" numCol="1" spcCol="38100" rtlCol="0" anchor="t" upright="0">
+      <a:bodyPr rot="0" spcFirstLastPara="1" vertOverflow="overflow" horzOverflow="overflow" vert="horz" wrap="square" lIns="45718" tIns="45718" rIns="45718" bIns="45718" numCol="1" spcCol="38100" rtlCol="0" anchor="t" upright="0">
         <a:spAutoFit/>
       </a:bodyPr>
       <a:lstStyle>

</xml_diff>

<commit_message>
upload finnished document and presentation
</commit_message>
<xml_diff>
--- a/Assessment 3 - Doughnut Ordering System.docx
+++ b/Assessment 3 - Doughnut Ordering System.docx
@@ -65,13 +65,17 @@
     </w:p>
     <w:p>
       <w:pPr>
-        <w:pStyle w:val="Body"/>
+        <w:pStyle w:val="Body A"/>
         <w:numPr>
           <w:ilvl w:val="0"/>
           <w:numId w:val="2"/>
         </w:numPr>
-        <w:rPr>
-          <w:rFonts w:ascii="Calibri" w:hAnsi="Calibri"/>
+        <w:bidi w:val="0"/>
+        <w:ind w:right="0"/>
+        <w:jc w:val="left"/>
+        <w:rPr>
+          <w:rFonts w:ascii="Calibri" w:hAnsi="Calibri"/>
+          <w:rtl w:val="0"/>
           <w:lang w:val="en-US"/>
         </w:rPr>
       </w:pPr>
@@ -86,13 +90,17 @@
     </w:p>
     <w:p>
       <w:pPr>
-        <w:pStyle w:val="Body"/>
+        <w:pStyle w:val="Body A"/>
         <w:numPr>
           <w:ilvl w:val="1"/>
           <w:numId w:val="2"/>
         </w:numPr>
-        <w:rPr>
-          <w:rFonts w:ascii="Calibri" w:hAnsi="Calibri"/>
+        <w:bidi w:val="0"/>
+        <w:ind w:right="0"/>
+        <w:jc w:val="left"/>
+        <w:rPr>
+          <w:rFonts w:ascii="Calibri" w:hAnsi="Calibri"/>
+          <w:rtl w:val="0"/>
           <w:lang w:val="en-US"/>
         </w:rPr>
       </w:pPr>
@@ -107,13 +115,17 @@
     </w:p>
     <w:p>
       <w:pPr>
-        <w:pStyle w:val="Body"/>
+        <w:pStyle w:val="Body A"/>
         <w:numPr>
           <w:ilvl w:val="0"/>
           <w:numId w:val="2"/>
         </w:numPr>
-        <w:rPr>
-          <w:rFonts w:ascii="Calibri" w:hAnsi="Calibri"/>
+        <w:bidi w:val="0"/>
+        <w:ind w:right="0"/>
+        <w:jc w:val="left"/>
+        <w:rPr>
+          <w:rFonts w:ascii="Calibri" w:hAnsi="Calibri"/>
+          <w:rtl w:val="0"/>
           <w:lang w:val="de-DE"/>
         </w:rPr>
       </w:pPr>
@@ -128,13 +140,17 @@
     </w:p>
     <w:p>
       <w:pPr>
-        <w:pStyle w:val="Body"/>
+        <w:pStyle w:val="Body A"/>
         <w:numPr>
           <w:ilvl w:val="1"/>
           <w:numId w:val="2"/>
         </w:numPr>
-        <w:rPr>
-          <w:rFonts w:ascii="Calibri" w:hAnsi="Calibri"/>
+        <w:bidi w:val="0"/>
+        <w:ind w:right="0"/>
+        <w:jc w:val="left"/>
+        <w:rPr>
+          <w:rFonts w:ascii="Calibri" w:hAnsi="Calibri"/>
+          <w:rtl w:val="0"/>
           <w:lang w:val="en-US"/>
         </w:rPr>
       </w:pPr>
@@ -149,13 +165,17 @@
     </w:p>
     <w:p>
       <w:pPr>
-        <w:pStyle w:val="Body"/>
+        <w:pStyle w:val="Body A"/>
         <w:numPr>
           <w:ilvl w:val="0"/>
           <w:numId w:val="2"/>
         </w:numPr>
-        <w:rPr>
-          <w:rFonts w:ascii="Calibri" w:hAnsi="Calibri"/>
+        <w:bidi w:val="0"/>
+        <w:ind w:right="0"/>
+        <w:jc w:val="left"/>
+        <w:rPr>
+          <w:rFonts w:ascii="Calibri" w:hAnsi="Calibri"/>
+          <w:rtl w:val="0"/>
           <w:lang w:val="en-US"/>
         </w:rPr>
       </w:pPr>
@@ -170,13 +190,17 @@
     </w:p>
     <w:p>
       <w:pPr>
-        <w:pStyle w:val="Body"/>
+        <w:pStyle w:val="Body A"/>
         <w:numPr>
           <w:ilvl w:val="1"/>
           <w:numId w:val="2"/>
         </w:numPr>
-        <w:rPr>
-          <w:rFonts w:ascii="Calibri" w:hAnsi="Calibri"/>
+        <w:bidi w:val="0"/>
+        <w:ind w:right="0"/>
+        <w:jc w:val="left"/>
+        <w:rPr>
+          <w:rFonts w:ascii="Calibri" w:hAnsi="Calibri"/>
+          <w:rtl w:val="0"/>
           <w:lang w:val="en-US"/>
         </w:rPr>
       </w:pPr>
@@ -191,13 +215,17 @@
     </w:p>
     <w:p>
       <w:pPr>
-        <w:pStyle w:val="Body"/>
+        <w:pStyle w:val="Body A"/>
         <w:numPr>
           <w:ilvl w:val="0"/>
           <w:numId w:val="2"/>
         </w:numPr>
-        <w:rPr>
-          <w:rFonts w:ascii="Calibri" w:hAnsi="Calibri"/>
+        <w:bidi w:val="0"/>
+        <w:ind w:right="0"/>
+        <w:jc w:val="left"/>
+        <w:rPr>
+          <w:rFonts w:ascii="Calibri" w:hAnsi="Calibri"/>
+          <w:rtl w:val="0"/>
           <w:lang w:val="pt-PT"/>
         </w:rPr>
       </w:pPr>
@@ -212,13 +240,17 @@
     </w:p>
     <w:p>
       <w:pPr>
-        <w:pStyle w:val="Body"/>
+        <w:pStyle w:val="Body A"/>
         <w:numPr>
           <w:ilvl w:val="1"/>
           <w:numId w:val="2"/>
         </w:numPr>
-        <w:rPr>
-          <w:rFonts w:ascii="Calibri" w:hAnsi="Calibri"/>
+        <w:bidi w:val="0"/>
+        <w:ind w:right="0"/>
+        <w:jc w:val="left"/>
+        <w:rPr>
+          <w:rFonts w:ascii="Calibri" w:hAnsi="Calibri"/>
+          <w:rtl w:val="0"/>
           <w:lang w:val="en-US"/>
         </w:rPr>
       </w:pPr>
@@ -245,13 +277,17 @@
     </w:p>
     <w:p>
       <w:pPr>
-        <w:pStyle w:val="Body"/>
+        <w:pStyle w:val="Body A"/>
         <w:numPr>
           <w:ilvl w:val="0"/>
           <w:numId w:val="4"/>
         </w:numPr>
-        <w:rPr>
-          <w:rFonts w:ascii="Calibri" w:hAnsi="Calibri"/>
+        <w:bidi w:val="0"/>
+        <w:ind w:right="0"/>
+        <w:jc w:val="left"/>
+        <w:rPr>
+          <w:rFonts w:ascii="Calibri" w:hAnsi="Calibri"/>
+          <w:rtl w:val="0"/>
           <w:lang w:val="en-US"/>
         </w:rPr>
       </w:pPr>
@@ -266,13 +302,17 @@
     </w:p>
     <w:p>
       <w:pPr>
-        <w:pStyle w:val="Body"/>
+        <w:pStyle w:val="Body A"/>
         <w:numPr>
           <w:ilvl w:val="1"/>
           <w:numId w:val="4"/>
         </w:numPr>
-        <w:rPr>
-          <w:rFonts w:ascii="Calibri" w:hAnsi="Calibri"/>
+        <w:bidi w:val="0"/>
+        <w:ind w:right="0"/>
+        <w:jc w:val="left"/>
+        <w:rPr>
+          <w:rFonts w:ascii="Calibri" w:hAnsi="Calibri"/>
+          <w:rtl w:val="0"/>
           <w:lang w:val="en-US"/>
         </w:rPr>
       </w:pPr>
@@ -286,7 +326,7 @@
       </w:r>
       <w:r>
         <w:rPr>
-          <w:rFonts w:ascii="Calibri" w:hAnsi="Calibri" w:hint="default"/>
+          <w:rFonts w:ascii="Arial Unicode MS" w:hAnsi="Arial Unicode MS" w:hint="default"/>
           <w:rtl w:val="1"/>
           <w:lang w:val="ar-SA" w:bidi="ar-SA"/>
         </w:rPr>
@@ -335,13 +375,17 @@
     </w:p>
     <w:p>
       <w:pPr>
-        <w:pStyle w:val="Body"/>
+        <w:pStyle w:val="Body A"/>
         <w:numPr>
           <w:ilvl w:val="1"/>
           <w:numId w:val="4"/>
         </w:numPr>
-        <w:rPr>
-          <w:rFonts w:ascii="Calibri" w:hAnsi="Calibri"/>
+        <w:bidi w:val="0"/>
+        <w:ind w:right="0"/>
+        <w:jc w:val="left"/>
+        <w:rPr>
+          <w:rFonts w:ascii="Calibri" w:hAnsi="Calibri"/>
+          <w:rtl w:val="0"/>
           <w:lang w:val="en-US"/>
         </w:rPr>
       </w:pPr>
@@ -356,13 +400,17 @@
     </w:p>
     <w:p>
       <w:pPr>
-        <w:pStyle w:val="Body"/>
+        <w:pStyle w:val="Body A"/>
         <w:numPr>
           <w:ilvl w:val="1"/>
           <w:numId w:val="4"/>
         </w:numPr>
-        <w:rPr>
-          <w:rFonts w:ascii="Calibri" w:hAnsi="Calibri"/>
+        <w:bidi w:val="0"/>
+        <w:ind w:right="0"/>
+        <w:jc w:val="left"/>
+        <w:rPr>
+          <w:rFonts w:ascii="Calibri" w:hAnsi="Calibri"/>
+          <w:rtl w:val="0"/>
           <w:lang w:val="en-US"/>
         </w:rPr>
       </w:pPr>
@@ -376,7 +424,7 @@
       </w:r>
       <w:r>
         <w:rPr>
-          <w:rFonts w:ascii="Calibri" w:hAnsi="Calibri" w:hint="default"/>
+          <w:rFonts w:ascii="Arial Unicode MS" w:hAnsi="Arial Unicode MS" w:hint="default"/>
           <w:rtl w:val="1"/>
           <w:lang w:val="ar-SA" w:bidi="ar-SA"/>
         </w:rPr>
@@ -425,13 +473,17 @@
     </w:p>
     <w:p>
       <w:pPr>
-        <w:pStyle w:val="Body"/>
+        <w:pStyle w:val="Body A"/>
         <w:numPr>
           <w:ilvl w:val="0"/>
           <w:numId w:val="4"/>
         </w:numPr>
-        <w:rPr>
-          <w:rFonts w:ascii="Calibri" w:hAnsi="Calibri"/>
+        <w:bidi w:val="0"/>
+        <w:ind w:right="0"/>
+        <w:jc w:val="left"/>
+        <w:rPr>
+          <w:rFonts w:ascii="Calibri" w:hAnsi="Calibri"/>
+          <w:rtl w:val="0"/>
           <w:lang w:val="fr-FR"/>
         </w:rPr>
       </w:pPr>
@@ -446,13 +498,17 @@
     </w:p>
     <w:p>
       <w:pPr>
-        <w:pStyle w:val="Body"/>
+        <w:pStyle w:val="Body A"/>
         <w:numPr>
           <w:ilvl w:val="1"/>
           <w:numId w:val="4"/>
         </w:numPr>
-        <w:rPr>
-          <w:rFonts w:ascii="Calibri" w:hAnsi="Calibri"/>
+        <w:bidi w:val="0"/>
+        <w:ind w:right="0"/>
+        <w:jc w:val="left"/>
+        <w:rPr>
+          <w:rFonts w:ascii="Calibri" w:hAnsi="Calibri"/>
+          <w:rtl w:val="0"/>
           <w:lang w:val="en-US"/>
         </w:rPr>
       </w:pPr>
@@ -467,13 +523,17 @@
     </w:p>
     <w:p>
       <w:pPr>
-        <w:pStyle w:val="Body"/>
+        <w:pStyle w:val="Body A"/>
         <w:numPr>
           <w:ilvl w:val="1"/>
           <w:numId w:val="4"/>
         </w:numPr>
-        <w:rPr>
-          <w:rFonts w:ascii="Calibri" w:hAnsi="Calibri"/>
+        <w:bidi w:val="0"/>
+        <w:ind w:right="0"/>
+        <w:jc w:val="left"/>
+        <w:rPr>
+          <w:rFonts w:ascii="Calibri" w:hAnsi="Calibri"/>
+          <w:rtl w:val="0"/>
           <w:lang w:val="en-US"/>
         </w:rPr>
       </w:pPr>
@@ -488,13 +548,17 @@
     </w:p>
     <w:p>
       <w:pPr>
-        <w:pStyle w:val="Body"/>
+        <w:pStyle w:val="Body A"/>
         <w:numPr>
           <w:ilvl w:val="0"/>
           <w:numId w:val="4"/>
         </w:numPr>
-        <w:rPr>
-          <w:rFonts w:ascii="Calibri" w:hAnsi="Calibri"/>
+        <w:bidi w:val="0"/>
+        <w:ind w:right="0"/>
+        <w:jc w:val="left"/>
+        <w:rPr>
+          <w:rFonts w:ascii="Calibri" w:hAnsi="Calibri"/>
+          <w:rtl w:val="0"/>
           <w:lang w:val="pt-PT"/>
         </w:rPr>
       </w:pPr>
@@ -509,13 +573,17 @@
     </w:p>
     <w:p>
       <w:pPr>
-        <w:pStyle w:val="Body"/>
+        <w:pStyle w:val="Body A"/>
         <w:numPr>
           <w:ilvl w:val="1"/>
           <w:numId w:val="4"/>
         </w:numPr>
-        <w:rPr>
-          <w:rFonts w:ascii="Calibri" w:hAnsi="Calibri"/>
+        <w:bidi w:val="0"/>
+        <w:ind w:right="0"/>
+        <w:jc w:val="left"/>
+        <w:rPr>
+          <w:rFonts w:ascii="Calibri" w:hAnsi="Calibri"/>
+          <w:rtl w:val="0"/>
           <w:lang w:val="en-US"/>
         </w:rPr>
       </w:pPr>
@@ -542,7 +610,7 @@
     </w:p>
     <w:p>
       <w:pPr>
-        <w:pStyle w:val="Body"/>
+        <w:pStyle w:val="Body A"/>
         <w:rPr>
           <w:rFonts w:ascii="Calibri" w:cs="Calibri" w:hAnsi="Calibri" w:eastAsia="Calibri"/>
         </w:rPr>
@@ -558,13 +626,17 @@
     </w:p>
     <w:p>
       <w:pPr>
-        <w:pStyle w:val="Body"/>
+        <w:pStyle w:val="Body A"/>
         <w:numPr>
           <w:ilvl w:val="0"/>
           <w:numId w:val="4"/>
         </w:numPr>
-        <w:rPr>
-          <w:rFonts w:ascii="Calibri" w:hAnsi="Calibri"/>
+        <w:bidi w:val="0"/>
+        <w:ind w:right="0"/>
+        <w:jc w:val="left"/>
+        <w:rPr>
+          <w:rFonts w:ascii="Calibri" w:hAnsi="Calibri"/>
+          <w:rtl w:val="0"/>
           <w:lang w:val="en-US"/>
         </w:rPr>
       </w:pPr>
@@ -579,13 +651,17 @@
     </w:p>
     <w:p>
       <w:pPr>
-        <w:pStyle w:val="Body"/>
+        <w:pStyle w:val="Body A"/>
         <w:numPr>
           <w:ilvl w:val="0"/>
           <w:numId w:val="6"/>
         </w:numPr>
-        <w:rPr>
-          <w:rFonts w:ascii="Calibri" w:hAnsi="Calibri"/>
+        <w:bidi w:val="0"/>
+        <w:ind w:right="0"/>
+        <w:jc w:val="left"/>
+        <w:rPr>
+          <w:rFonts w:ascii="Calibri" w:hAnsi="Calibri"/>
+          <w:rtl w:val="0"/>
           <w:lang w:val="en-US"/>
         </w:rPr>
       </w:pPr>
@@ -600,13 +676,17 @@
     </w:p>
     <w:p>
       <w:pPr>
-        <w:pStyle w:val="Body"/>
+        <w:pStyle w:val="Body A"/>
         <w:numPr>
           <w:ilvl w:val="0"/>
           <w:numId w:val="6"/>
         </w:numPr>
-        <w:rPr>
-          <w:rFonts w:ascii="Calibri" w:hAnsi="Calibri"/>
+        <w:bidi w:val="0"/>
+        <w:ind w:right="0"/>
+        <w:jc w:val="left"/>
+        <w:rPr>
+          <w:rFonts w:ascii="Calibri" w:hAnsi="Calibri"/>
+          <w:rtl w:val="0"/>
           <w:lang w:val="en-US"/>
         </w:rPr>
       </w:pPr>
@@ -621,13 +701,17 @@
     </w:p>
     <w:p>
       <w:pPr>
-        <w:pStyle w:val="Body"/>
+        <w:pStyle w:val="Body A"/>
         <w:numPr>
           <w:ilvl w:val="0"/>
           <w:numId w:val="6"/>
         </w:numPr>
-        <w:rPr>
-          <w:rFonts w:ascii="Calibri" w:hAnsi="Calibri"/>
+        <w:bidi w:val="0"/>
+        <w:ind w:right="0"/>
+        <w:jc w:val="left"/>
+        <w:rPr>
+          <w:rFonts w:ascii="Calibri" w:hAnsi="Calibri"/>
+          <w:rtl w:val="0"/>
           <w:lang w:val="en-US"/>
         </w:rPr>
       </w:pPr>
@@ -642,13 +726,17 @@
     </w:p>
     <w:p>
       <w:pPr>
-        <w:pStyle w:val="Body"/>
+        <w:pStyle w:val="Body A"/>
         <w:numPr>
           <w:ilvl w:val="0"/>
           <w:numId w:val="6"/>
         </w:numPr>
-        <w:rPr>
-          <w:rFonts w:ascii="Calibri" w:hAnsi="Calibri"/>
+        <w:bidi w:val="0"/>
+        <w:ind w:right="0"/>
+        <w:jc w:val="left"/>
+        <w:rPr>
+          <w:rFonts w:ascii="Calibri" w:hAnsi="Calibri"/>
+          <w:rtl w:val="0"/>
           <w:lang w:val="en-US"/>
         </w:rPr>
       </w:pPr>
@@ -663,7 +751,7 @@
     </w:p>
     <w:p>
       <w:pPr>
-        <w:pStyle w:val="Body"/>
+        <w:pStyle w:val="Body A"/>
         <w:rPr>
           <w:rFonts w:ascii="Calibri" w:cs="Calibri" w:hAnsi="Calibri" w:eastAsia="Calibri"/>
         </w:rPr>
@@ -671,13 +759,17 @@
     </w:p>
     <w:p>
       <w:pPr>
-        <w:pStyle w:val="Body"/>
+        <w:pStyle w:val="Body A"/>
         <w:numPr>
           <w:ilvl w:val="0"/>
           <w:numId w:val="4"/>
         </w:numPr>
-        <w:rPr>
-          <w:rFonts w:ascii="Calibri" w:hAnsi="Calibri"/>
+        <w:bidi w:val="0"/>
+        <w:ind w:right="0"/>
+        <w:jc w:val="left"/>
+        <w:rPr>
+          <w:rFonts w:ascii="Calibri" w:hAnsi="Calibri"/>
+          <w:rtl w:val="0"/>
           <w:lang w:val="de-DE"/>
         </w:rPr>
       </w:pPr>
@@ -692,13 +784,17 @@
     </w:p>
     <w:p>
       <w:pPr>
-        <w:pStyle w:val="Body"/>
+        <w:pStyle w:val="Body A"/>
         <w:numPr>
           <w:ilvl w:val="0"/>
           <w:numId w:val="8"/>
         </w:numPr>
-        <w:rPr>
-          <w:rFonts w:ascii="Calibri" w:hAnsi="Calibri"/>
+        <w:bidi w:val="0"/>
+        <w:ind w:right="0"/>
+        <w:jc w:val="left"/>
+        <w:rPr>
+          <w:rFonts w:ascii="Calibri" w:hAnsi="Calibri"/>
+          <w:rtl w:val="0"/>
           <w:lang w:val="en-US"/>
         </w:rPr>
       </w:pPr>
@@ -713,13 +809,17 @@
     </w:p>
     <w:p>
       <w:pPr>
-        <w:pStyle w:val="Body"/>
+        <w:pStyle w:val="Body A"/>
         <w:numPr>
           <w:ilvl w:val="0"/>
           <w:numId w:val="8"/>
         </w:numPr>
-        <w:rPr>
-          <w:rFonts w:ascii="Calibri" w:hAnsi="Calibri"/>
+        <w:bidi w:val="0"/>
+        <w:ind w:right="0"/>
+        <w:jc w:val="left"/>
+        <w:rPr>
+          <w:rFonts w:ascii="Calibri" w:hAnsi="Calibri"/>
+          <w:rtl w:val="0"/>
           <w:lang w:val="en-US"/>
         </w:rPr>
       </w:pPr>
@@ -734,13 +834,17 @@
     </w:p>
     <w:p>
       <w:pPr>
-        <w:pStyle w:val="Body"/>
+        <w:pStyle w:val="Body A"/>
         <w:numPr>
           <w:ilvl w:val="0"/>
           <w:numId w:val="8"/>
         </w:numPr>
-        <w:rPr>
-          <w:rFonts w:ascii="Calibri" w:hAnsi="Calibri"/>
+        <w:bidi w:val="0"/>
+        <w:ind w:right="0"/>
+        <w:jc w:val="left"/>
+        <w:rPr>
+          <w:rFonts w:ascii="Calibri" w:hAnsi="Calibri"/>
+          <w:rtl w:val="0"/>
           <w:lang w:val="en-US"/>
         </w:rPr>
       </w:pPr>
@@ -755,13 +859,17 @@
     </w:p>
     <w:p>
       <w:pPr>
-        <w:pStyle w:val="Body"/>
+        <w:pStyle w:val="Body A"/>
         <w:numPr>
           <w:ilvl w:val="0"/>
           <w:numId w:val="8"/>
         </w:numPr>
-        <w:rPr>
-          <w:rFonts w:ascii="Calibri" w:hAnsi="Calibri"/>
+        <w:bidi w:val="0"/>
+        <w:ind w:right="0"/>
+        <w:jc w:val="left"/>
+        <w:rPr>
+          <w:rFonts w:ascii="Calibri" w:hAnsi="Calibri"/>
+          <w:rtl w:val="0"/>
           <w:lang w:val="en-US"/>
         </w:rPr>
       </w:pPr>
@@ -776,13 +884,17 @@
     </w:p>
     <w:p>
       <w:pPr>
-        <w:pStyle w:val="Body"/>
+        <w:pStyle w:val="Body A"/>
         <w:numPr>
           <w:ilvl w:val="0"/>
           <w:numId w:val="8"/>
         </w:numPr>
-        <w:rPr>
-          <w:rFonts w:ascii="Calibri" w:hAnsi="Calibri"/>
+        <w:bidi w:val="0"/>
+        <w:ind w:right="0"/>
+        <w:jc w:val="left"/>
+        <w:rPr>
+          <w:rFonts w:ascii="Calibri" w:hAnsi="Calibri"/>
+          <w:rtl w:val="0"/>
           <w:lang w:val="en-US"/>
         </w:rPr>
       </w:pPr>
@@ -797,13 +909,17 @@
     </w:p>
     <w:p>
       <w:pPr>
-        <w:pStyle w:val="Body"/>
+        <w:pStyle w:val="Body A"/>
         <w:numPr>
           <w:ilvl w:val="0"/>
           <w:numId w:val="8"/>
         </w:numPr>
-        <w:rPr>
-          <w:rFonts w:ascii="Calibri" w:hAnsi="Calibri"/>
+        <w:bidi w:val="0"/>
+        <w:ind w:right="0"/>
+        <w:jc w:val="left"/>
+        <w:rPr>
+          <w:rFonts w:ascii="Calibri" w:hAnsi="Calibri"/>
+          <w:rtl w:val="0"/>
           <w:lang w:val="en-US"/>
         </w:rPr>
       </w:pPr>
@@ -842,13 +958,17 @@
     </w:p>
     <w:p>
       <w:pPr>
-        <w:pStyle w:val="Body"/>
+        <w:pStyle w:val="Body A"/>
         <w:numPr>
           <w:ilvl w:val="0"/>
           <w:numId w:val="4"/>
         </w:numPr>
-        <w:rPr>
-          <w:rFonts w:ascii="Calibri" w:hAnsi="Calibri"/>
+        <w:bidi w:val="0"/>
+        <w:ind w:right="0"/>
+        <w:jc w:val="left"/>
+        <w:rPr>
+          <w:rFonts w:ascii="Calibri" w:hAnsi="Calibri"/>
+          <w:rtl w:val="0"/>
           <w:lang w:val="de-DE"/>
         </w:rPr>
       </w:pPr>
@@ -863,7 +983,7 @@
     </w:p>
     <w:p>
       <w:pPr>
-        <w:pStyle w:val="Body"/>
+        <w:pStyle w:val="Body A"/>
         <w:rPr>
           <w:rFonts w:ascii="Calibri" w:cs="Calibri" w:hAnsi="Calibri" w:eastAsia="Calibri"/>
         </w:rPr>
@@ -879,7 +999,7 @@
     </w:p>
     <w:p>
       <w:pPr>
-        <w:pStyle w:val="Body"/>
+        <w:pStyle w:val="Body A"/>
         <w:rPr>
           <w:rFonts w:ascii="Calibri" w:cs="Calibri" w:hAnsi="Calibri" w:eastAsia="Calibri"/>
         </w:rPr>
@@ -894,8 +1014,9 @@
       </w:r>
       <w:r>
         <w:rPr>
-          <w:rFonts w:ascii="Calibri" w:hAnsi="Calibri" w:hint="default"/>
-          <w:rtl w:val="1"/>
+          <w:rFonts w:ascii="Arial Unicode MS" w:hAnsi="Arial Unicode MS" w:hint="default"/>
+          <w:rtl w:val="0"/>
+          <w:lang w:val="en-US"/>
         </w:rPr>
         <w:t>’</w:t>
       </w:r>
@@ -910,7 +1031,7 @@
     </w:p>
     <w:p>
       <w:pPr>
-        <w:pStyle w:val="Body"/>
+        <w:pStyle w:val="Body A"/>
         <w:rPr>
           <w:rFonts w:ascii="Calibri" w:cs="Calibri" w:hAnsi="Calibri" w:eastAsia="Calibri"/>
         </w:rPr>
@@ -926,7 +1047,7 @@
     </w:p>
     <w:p>
       <w:pPr>
-        <w:pStyle w:val="Body"/>
+        <w:pStyle w:val="Body A"/>
         <w:rPr>
           <w:rFonts w:ascii="Calibri" w:cs="Calibri" w:hAnsi="Calibri" w:eastAsia="Calibri"/>
         </w:rPr>
@@ -941,7 +1062,7 @@
       </w:r>
       <w:r>
         <w:rPr>
-          <w:rFonts w:ascii="Calibri" w:hAnsi="Calibri" w:hint="default"/>
+          <w:rFonts w:ascii="Arial Unicode MS" w:hAnsi="Arial Unicode MS" w:hint="default"/>
           <w:rtl w:val="1"/>
           <w:lang w:val="ar-SA" w:bidi="ar-SA"/>
         </w:rPr>
@@ -957,7 +1078,7 @@
       </w:r>
       <w:r>
         <w:rPr>
-          <w:rFonts w:ascii="Calibri" w:hAnsi="Calibri" w:hint="default"/>
+          <w:rFonts w:ascii="Arial Unicode MS" w:hAnsi="Arial Unicode MS" w:hint="default"/>
           <w:rtl w:val="1"/>
           <w:lang w:val="ar-SA" w:bidi="ar-SA"/>
         </w:rPr>
@@ -973,7 +1094,7 @@
       </w:r>
       <w:r>
         <w:rPr>
-          <w:rFonts w:ascii="Calibri" w:hAnsi="Calibri" w:hint="default"/>
+          <w:rFonts w:ascii="Arial Unicode MS" w:hAnsi="Arial Unicode MS" w:hint="default"/>
           <w:rtl w:val="1"/>
           <w:lang w:val="ar-SA" w:bidi="ar-SA"/>
         </w:rPr>
@@ -1006,7 +1127,7 @@
     </w:p>
     <w:p>
       <w:pPr>
-        <w:pStyle w:val="Body"/>
+        <w:pStyle w:val="Body A"/>
         <w:rPr>
           <w:rFonts w:ascii="Calibri" w:cs="Calibri" w:hAnsi="Calibri" w:eastAsia="Calibri"/>
         </w:rPr>
@@ -1023,6 +1144,7 @@
         <w:rPr>
           <w:rFonts w:ascii="Calibri" w:hAnsi="Calibri" w:hint="default"/>
           <w:rtl w:val="0"/>
+          <w:lang w:val="en-US"/>
         </w:rPr>
         <w:t xml:space="preserve">– </w:t>
       </w:r>
@@ -1037,7 +1159,7 @@
     </w:p>
     <w:p>
       <w:pPr>
-        <w:pStyle w:val="Body"/>
+        <w:pStyle w:val="Body A"/>
         <w:rPr>
           <w:rFonts w:ascii="Calibri" w:cs="Calibri" w:hAnsi="Calibri" w:eastAsia="Calibri"/>
         </w:rPr>
@@ -1054,6 +1176,7 @@
         <w:rPr>
           <w:rFonts w:ascii="Calibri" w:hAnsi="Calibri" w:hint="default"/>
           <w:rtl w:val="0"/>
+          <w:lang w:val="en-US"/>
         </w:rPr>
         <w:t xml:space="preserve">– </w:t>
       </w:r>
@@ -1068,7 +1191,7 @@
     </w:p>
     <w:p>
       <w:pPr>
-        <w:pStyle w:val="Body"/>
+        <w:pStyle w:val="Body A"/>
         <w:rPr>
           <w:rFonts w:ascii="Calibri" w:cs="Calibri" w:hAnsi="Calibri" w:eastAsia="Calibri"/>
         </w:rPr>
@@ -1085,6 +1208,7 @@
         <w:rPr>
           <w:rFonts w:ascii="Calibri" w:hAnsi="Calibri" w:hint="default"/>
           <w:rtl w:val="0"/>
+          <w:lang w:val="en-US"/>
         </w:rPr>
         <w:t xml:space="preserve">– </w:t>
       </w:r>
@@ -1099,7 +1223,7 @@
     </w:p>
     <w:p>
       <w:pPr>
-        <w:pStyle w:val="Body A"/>
+        <w:pStyle w:val="Body A A"/>
       </w:pPr>
     </w:p>
     <w:p>
@@ -1119,13 +1243,17 @@
     </w:p>
     <w:p>
       <w:pPr>
-        <w:pStyle w:val="Body"/>
+        <w:pStyle w:val="Body A"/>
         <w:numPr>
           <w:ilvl w:val="0"/>
           <w:numId w:val="4"/>
         </w:numPr>
-        <w:rPr>
-          <w:rFonts w:ascii="Calibri" w:hAnsi="Calibri"/>
+        <w:bidi w:val="0"/>
+        <w:ind w:right="0"/>
+        <w:jc w:val="left"/>
+        <w:rPr>
+          <w:rFonts w:ascii="Calibri" w:hAnsi="Calibri"/>
+          <w:rtl w:val="0"/>
           <w:lang w:val="en-US"/>
         </w:rPr>
       </w:pPr>
@@ -1140,7 +1268,7 @@
     </w:p>
     <w:p>
       <w:pPr>
-        <w:pStyle w:val="Body"/>
+        <w:pStyle w:val="Body A"/>
         <w:rPr>
           <w:rFonts w:ascii="Calibri" w:cs="Calibri" w:hAnsi="Calibri" w:eastAsia="Calibri"/>
         </w:rPr>
@@ -1156,7 +1284,7 @@
     </w:p>
     <w:p>
       <w:pPr>
-        <w:pStyle w:val="Body"/>
+        <w:pStyle w:val="Body A"/>
         <w:rPr>
           <w:rFonts w:ascii="Calibri" w:cs="Calibri" w:hAnsi="Calibri" w:eastAsia="Calibri"/>
         </w:rPr>
@@ -1172,7 +1300,7 @@
     </w:p>
     <w:p>
       <w:pPr>
-        <w:pStyle w:val="Body"/>
+        <w:pStyle w:val="Body A"/>
         <w:rPr>
           <w:rFonts w:ascii="Calibri" w:cs="Calibri" w:hAnsi="Calibri" w:eastAsia="Calibri"/>
         </w:rPr>
@@ -1188,7 +1316,7 @@
     </w:p>
     <w:p>
       <w:pPr>
-        <w:pStyle w:val="Body"/>
+        <w:pStyle w:val="Body A"/>
         <w:rPr>
           <w:rFonts w:ascii="Calibri" w:cs="Calibri" w:hAnsi="Calibri" w:eastAsia="Calibri"/>
         </w:rPr>
@@ -1204,7 +1332,7 @@
     </w:p>
     <w:p>
       <w:pPr>
-        <w:pStyle w:val="Body"/>
+        <w:pStyle w:val="Body A"/>
         <w:rPr>
           <w:rFonts w:ascii="Calibri" w:cs="Calibri" w:hAnsi="Calibri" w:eastAsia="Calibri"/>
         </w:rPr>
@@ -1220,7 +1348,7 @@
     </w:p>
     <w:p>
       <w:pPr>
-        <w:pStyle w:val="Body A"/>
+        <w:pStyle w:val="Body A A"/>
       </w:pPr>
     </w:p>
     <w:p>
@@ -1237,13 +1365,17 @@
     </w:p>
     <w:p>
       <w:pPr>
-        <w:pStyle w:val="Body"/>
+        <w:pStyle w:val="Body A"/>
         <w:numPr>
           <w:ilvl w:val="0"/>
           <w:numId w:val="4"/>
         </w:numPr>
-        <w:rPr>
-          <w:rFonts w:ascii="Calibri" w:hAnsi="Calibri"/>
+        <w:bidi w:val="0"/>
+        <w:ind w:right="0"/>
+        <w:jc w:val="left"/>
+        <w:rPr>
+          <w:rFonts w:ascii="Calibri" w:hAnsi="Calibri"/>
+          <w:rtl w:val="0"/>
           <w:lang w:val="en-US"/>
         </w:rPr>
       </w:pPr>
@@ -1258,7 +1390,7 @@
     </w:p>
     <w:p>
       <w:pPr>
-        <w:pStyle w:val="Body"/>
+        <w:pStyle w:val="Body A"/>
         <w:rPr>
           <w:rFonts w:ascii="Calibri" w:cs="Calibri" w:hAnsi="Calibri" w:eastAsia="Calibri"/>
         </w:rPr>
@@ -1274,7 +1406,7 @@
     </w:p>
     <w:p>
       <w:pPr>
-        <w:pStyle w:val="Body"/>
+        <w:pStyle w:val="Body A"/>
         <w:rPr>
           <w:rFonts w:ascii="Calibri" w:cs="Calibri" w:hAnsi="Calibri" w:eastAsia="Calibri"/>
         </w:rPr>
@@ -1290,7 +1422,7 @@
     </w:p>
     <w:p>
       <w:pPr>
-        <w:pStyle w:val="Body"/>
+        <w:pStyle w:val="Body A"/>
         <w:rPr>
           <w:rFonts w:ascii="Calibri" w:cs="Calibri" w:hAnsi="Calibri" w:eastAsia="Calibri"/>
         </w:rPr>
@@ -1306,7 +1438,7 @@
     </w:p>
     <w:p>
       <w:pPr>
-        <w:pStyle w:val="Body"/>
+        <w:pStyle w:val="Body A"/>
         <w:rPr>
           <w:rFonts w:ascii="Calibri" w:cs="Calibri" w:hAnsi="Calibri" w:eastAsia="Calibri"/>
         </w:rPr>
@@ -1323,6 +1455,7 @@
         <w:rPr>
           <w:rFonts w:ascii="Calibri" w:hAnsi="Calibri" w:hint="default"/>
           <w:rtl w:val="0"/>
+          <w:lang w:val="en-US"/>
         </w:rPr>
         <w:t xml:space="preserve">– </w:t>
       </w:r>
@@ -1337,7 +1470,7 @@
     </w:p>
     <w:p>
       <w:pPr>
-        <w:pStyle w:val="Body A"/>
+        <w:pStyle w:val="Body A A"/>
       </w:pPr>
     </w:p>
     <w:p>
@@ -1357,13 +1490,17 @@
     </w:p>
     <w:p>
       <w:pPr>
-        <w:pStyle w:val="Body"/>
+        <w:pStyle w:val="Body A"/>
         <w:numPr>
           <w:ilvl w:val="0"/>
           <w:numId w:val="4"/>
         </w:numPr>
-        <w:rPr>
-          <w:rFonts w:ascii="Calibri" w:hAnsi="Calibri"/>
+        <w:bidi w:val="0"/>
+        <w:ind w:right="0"/>
+        <w:jc w:val="left"/>
+        <w:rPr>
+          <w:rFonts w:ascii="Calibri" w:hAnsi="Calibri"/>
+          <w:rtl w:val="0"/>
           <w:lang w:val="en-US"/>
         </w:rPr>
       </w:pPr>
@@ -1378,7 +1515,7 @@
     </w:p>
     <w:p>
       <w:pPr>
-        <w:pStyle w:val="Body"/>
+        <w:pStyle w:val="Body A"/>
         <w:rPr>
           <w:rFonts w:ascii="Calibri" w:cs="Calibri" w:hAnsi="Calibri" w:eastAsia="Calibri"/>
         </w:rPr>
@@ -1394,7 +1531,7 @@
     </w:p>
     <w:p>
       <w:pPr>
-        <w:pStyle w:val="Body"/>
+        <w:pStyle w:val="Body A"/>
         <w:rPr>
           <w:rFonts w:ascii="Calibri" w:cs="Calibri" w:hAnsi="Calibri" w:eastAsia="Calibri"/>
         </w:rPr>
@@ -1410,7 +1547,7 @@
     </w:p>
     <w:p>
       <w:pPr>
-        <w:pStyle w:val="Body"/>
+        <w:pStyle w:val="Body A"/>
         <w:rPr>
           <w:rFonts w:ascii="Calibri" w:cs="Calibri" w:hAnsi="Calibri" w:eastAsia="Calibri"/>
         </w:rPr>
@@ -1426,7 +1563,7 @@
     </w:p>
     <w:p>
       <w:pPr>
-        <w:pStyle w:val="Body"/>
+        <w:pStyle w:val="Body A"/>
         <w:rPr>
           <w:rFonts w:ascii="Calibri" w:cs="Calibri" w:hAnsi="Calibri" w:eastAsia="Calibri"/>
         </w:rPr>
@@ -1443,6 +1580,7 @@
         <w:rPr>
           <w:rFonts w:ascii="Calibri" w:hAnsi="Calibri" w:hint="default"/>
           <w:rtl w:val="0"/>
+          <w:lang w:val="en-US"/>
         </w:rPr>
         <w:t xml:space="preserve">– </w:t>
       </w:r>
@@ -1457,7 +1595,7 @@
     </w:p>
     <w:p>
       <w:pPr>
-        <w:pStyle w:val="Body"/>
+        <w:pStyle w:val="Body A"/>
         <w:rPr>
           <w:rFonts w:ascii="Calibri" w:cs="Calibri" w:hAnsi="Calibri" w:eastAsia="Calibri"/>
         </w:rPr>
@@ -1474,6 +1612,7 @@
         <w:rPr>
           <w:rFonts w:ascii="Calibri" w:hAnsi="Calibri" w:hint="default"/>
           <w:rtl w:val="0"/>
+          <w:lang w:val="en-US"/>
         </w:rPr>
         <w:t xml:space="preserve">– </w:t>
       </w:r>
@@ -1488,7 +1627,7 @@
     </w:p>
     <w:p>
       <w:pPr>
-        <w:pStyle w:val="Body"/>
+        <w:pStyle w:val="Body A"/>
         <w:rPr>
           <w:rFonts w:ascii="Calibri" w:cs="Calibri" w:hAnsi="Calibri" w:eastAsia="Calibri"/>
         </w:rPr>
@@ -1496,13 +1635,17 @@
     </w:p>
     <w:p>
       <w:pPr>
-        <w:pStyle w:val="Body"/>
+        <w:pStyle w:val="Body A"/>
         <w:numPr>
           <w:ilvl w:val="0"/>
           <w:numId w:val="4"/>
         </w:numPr>
-        <w:rPr>
-          <w:rFonts w:ascii="Calibri" w:hAnsi="Calibri"/>
+        <w:bidi w:val="0"/>
+        <w:ind w:right="0"/>
+        <w:jc w:val="left"/>
+        <w:rPr>
+          <w:rFonts w:ascii="Calibri" w:hAnsi="Calibri"/>
+          <w:rtl w:val="0"/>
           <w:lang w:val="en-US"/>
         </w:rPr>
       </w:pPr>
@@ -1517,7 +1660,7 @@
     </w:p>
     <w:p>
       <w:pPr>
-        <w:pStyle w:val="Body"/>
+        <w:pStyle w:val="Body A"/>
         <w:rPr>
           <w:rFonts w:ascii="Calibri" w:cs="Calibri" w:hAnsi="Calibri" w:eastAsia="Calibri"/>
         </w:rPr>
@@ -1533,7 +1676,7 @@
     </w:p>
     <w:p>
       <w:pPr>
-        <w:pStyle w:val="Body"/>
+        <w:pStyle w:val="Body A"/>
         <w:rPr>
           <w:rFonts w:ascii="Calibri" w:cs="Calibri" w:hAnsi="Calibri" w:eastAsia="Calibri"/>
         </w:rPr>
@@ -1549,7 +1692,7 @@
     </w:p>
     <w:p>
       <w:pPr>
-        <w:pStyle w:val="Body"/>
+        <w:pStyle w:val="Body A"/>
         <w:rPr>
           <w:rFonts w:ascii="Calibri" w:cs="Calibri" w:hAnsi="Calibri" w:eastAsia="Calibri"/>
         </w:rPr>
@@ -1565,7 +1708,7 @@
     </w:p>
     <w:p>
       <w:pPr>
-        <w:pStyle w:val="Body"/>
+        <w:pStyle w:val="Body A"/>
         <w:rPr>
           <w:rFonts w:ascii="Calibri" w:cs="Calibri" w:hAnsi="Calibri" w:eastAsia="Calibri"/>
         </w:rPr>
@@ -1582,6 +1725,7 @@
         <w:rPr>
           <w:rFonts w:ascii="Calibri" w:hAnsi="Calibri" w:hint="default"/>
           <w:rtl w:val="0"/>
+          <w:lang w:val="en-US"/>
         </w:rPr>
         <w:t xml:space="preserve">– </w:t>
       </w:r>
@@ -1596,7 +1740,7 @@
     </w:p>
     <w:p>
       <w:pPr>
-        <w:pStyle w:val="Body"/>
+        <w:pStyle w:val="Body A"/>
         <w:rPr>
           <w:rFonts w:ascii="Calibri" w:cs="Calibri" w:hAnsi="Calibri" w:eastAsia="Calibri"/>
         </w:rPr>
@@ -1604,13 +1748,17 @@
     </w:p>
     <w:p>
       <w:pPr>
-        <w:pStyle w:val="Body"/>
+        <w:pStyle w:val="Body A"/>
         <w:numPr>
           <w:ilvl w:val="0"/>
           <w:numId w:val="4"/>
         </w:numPr>
-        <w:rPr>
-          <w:rFonts w:ascii="Calibri" w:hAnsi="Calibri"/>
+        <w:bidi w:val="0"/>
+        <w:ind w:right="0"/>
+        <w:jc w:val="left"/>
+        <w:rPr>
+          <w:rFonts w:ascii="Calibri" w:hAnsi="Calibri"/>
+          <w:rtl w:val="0"/>
           <w:lang w:val="en-US"/>
         </w:rPr>
       </w:pPr>
@@ -1625,7 +1773,7 @@
     </w:p>
     <w:p>
       <w:pPr>
-        <w:pStyle w:val="Body"/>
+        <w:pStyle w:val="Body A"/>
         <w:rPr>
           <w:rFonts w:ascii="Calibri" w:cs="Calibri" w:hAnsi="Calibri" w:eastAsia="Calibri"/>
         </w:rPr>
@@ -1641,7 +1789,7 @@
     </w:p>
     <w:p>
       <w:pPr>
-        <w:pStyle w:val="Body"/>
+        <w:pStyle w:val="Body A"/>
         <w:rPr>
           <w:rFonts w:ascii="Calibri" w:cs="Calibri" w:hAnsi="Calibri" w:eastAsia="Calibri"/>
         </w:rPr>
@@ -1657,7 +1805,7 @@
     </w:p>
     <w:p>
       <w:pPr>
-        <w:pStyle w:val="Body"/>
+        <w:pStyle w:val="Body A"/>
         <w:rPr>
           <w:rFonts w:ascii="Calibri" w:cs="Calibri" w:hAnsi="Calibri" w:eastAsia="Calibri"/>
         </w:rPr>
@@ -1673,7 +1821,7 @@
     </w:p>
     <w:p>
       <w:pPr>
-        <w:pStyle w:val="Body"/>
+        <w:pStyle w:val="Body A"/>
         <w:rPr>
           <w:rFonts w:ascii="Calibri" w:cs="Calibri" w:hAnsi="Calibri" w:eastAsia="Calibri"/>
         </w:rPr>
@@ -1690,6 +1838,7 @@
         <w:rPr>
           <w:rFonts w:ascii="Calibri" w:hAnsi="Calibri" w:hint="default"/>
           <w:rtl w:val="0"/>
+          <w:lang w:val="en-US"/>
         </w:rPr>
         <w:t xml:space="preserve">– </w:t>
       </w:r>
@@ -1704,7 +1853,7 @@
     </w:p>
     <w:p>
       <w:pPr>
-        <w:pStyle w:val="Body"/>
+        <w:pStyle w:val="Body A"/>
         <w:rPr>
           <w:rFonts w:ascii="Calibri" w:cs="Calibri" w:hAnsi="Calibri" w:eastAsia="Calibri"/>
         </w:rPr>
@@ -1721,6 +1870,7 @@
         <w:rPr>
           <w:rFonts w:ascii="Calibri" w:hAnsi="Calibri" w:hint="default"/>
           <w:rtl w:val="0"/>
+          <w:lang w:val="en-US"/>
         </w:rPr>
         <w:t xml:space="preserve">– </w:t>
       </w:r>
@@ -1735,7 +1885,7 @@
     </w:p>
     <w:p>
       <w:pPr>
-        <w:pStyle w:val="Body A"/>
+        <w:pStyle w:val="Body A A"/>
       </w:pPr>
     </w:p>
     <w:p>
@@ -1752,7 +1902,7 @@
     </w:p>
     <w:p>
       <w:pPr>
-        <w:pStyle w:val="Body"/>
+        <w:pStyle w:val="Body A"/>
         <w:rPr>
           <w:rFonts w:ascii="Calibri" w:cs="Calibri" w:hAnsi="Calibri" w:eastAsia="Calibri"/>
         </w:rPr>
@@ -1767,8 +1917,9 @@
       </w:r>
       <w:r>
         <w:rPr>
-          <w:rFonts w:ascii="Calibri" w:hAnsi="Calibri" w:hint="default"/>
-          <w:rtl w:val="1"/>
+          <w:rFonts w:ascii="Arial Unicode MS" w:hAnsi="Arial Unicode MS" w:hint="default"/>
+          <w:rtl w:val="0"/>
+          <w:lang w:val="en-US"/>
         </w:rPr>
         <w:t xml:space="preserve">’ </w:t>
       </w:r>
@@ -1783,7 +1934,7 @@
     </w:p>
     <w:p>
       <w:pPr>
-        <w:pStyle w:val="Body"/>
+        <w:pStyle w:val="Body A"/>
         <w:rPr>
           <w:rFonts w:ascii="Calibri" w:cs="Calibri" w:hAnsi="Calibri" w:eastAsia="Calibri"/>
         </w:rPr>
@@ -1791,7 +1942,7 @@
     </w:p>
     <w:p>
       <w:pPr>
-        <w:pStyle w:val="Body"/>
+        <w:pStyle w:val="Body A"/>
         <w:rPr>
           <w:rFonts w:ascii="Calibri" w:cs="Calibri" w:hAnsi="Calibri" w:eastAsia="Calibri"/>
         </w:rPr>
@@ -1807,7 +1958,7 @@
     </w:p>
     <w:p>
       <w:pPr>
-        <w:pStyle w:val="Body A"/>
+        <w:pStyle w:val="Body A A"/>
       </w:pPr>
     </w:p>
     <w:p>
@@ -1934,7 +2085,7 @@
     </w:p>
     <w:p>
       <w:pPr>
-        <w:pStyle w:val="Body"/>
+        <w:pStyle w:val="Body A"/>
         <w:rPr>
           <w:rFonts w:ascii="Calibri" w:cs="Calibri" w:hAnsi="Calibri" w:eastAsia="Calibri"/>
         </w:rPr>
@@ -1949,8 +2100,9 @@
       </w:r>
       <w:r>
         <w:rPr>
-          <w:rFonts w:ascii="Calibri" w:hAnsi="Calibri" w:hint="default"/>
-          <w:rtl w:val="1"/>
+          <w:rFonts w:ascii="Arial Unicode MS" w:hAnsi="Arial Unicode MS" w:hint="default"/>
+          <w:rtl w:val="0"/>
+          <w:lang w:val="en-US"/>
         </w:rPr>
         <w:t>’</w:t>
       </w:r>
@@ -1964,8 +2116,9 @@
       </w:r>
       <w:r>
         <w:rPr>
-          <w:rFonts w:ascii="Calibri" w:hAnsi="Calibri" w:hint="default"/>
-          <w:rtl w:val="1"/>
+          <w:rFonts w:ascii="Arial Unicode MS" w:hAnsi="Arial Unicode MS" w:hint="default"/>
+          <w:rtl w:val="0"/>
+          <w:lang w:val="en-US"/>
         </w:rPr>
         <w:t>’</w:t>
       </w:r>
@@ -1995,6 +2148,1301 @@
         <w:t>User Acceptance Criteria</w:t>
       </w:r>
     </w:p>
+    <w:tbl>
+      <w:tblPr>
+        <w:tblW w:w="9360" w:type="dxa"/>
+        <w:jc w:val="left"/>
+        <w:tblInd w:w="108" w:type="dxa"/>
+        <w:tblBorders>
+          <w:top w:val="single" w:color="ffffff" w:sz="8" w:space="0" w:shadow="0" w:frame="0"/>
+          <w:left w:val="single" w:color="ffffff" w:sz="8" w:space="0" w:shadow="0" w:frame="0"/>
+          <w:bottom w:val="single" w:color="ffffff" w:sz="8" w:space="0" w:shadow="0" w:frame="0"/>
+          <w:right w:val="single" w:color="ffffff" w:sz="8" w:space="0" w:shadow="0" w:frame="0"/>
+          <w:insideH w:val="single" w:color="ffffff" w:sz="8" w:space="0" w:shadow="0" w:frame="0"/>
+          <w:insideV w:val="single" w:color="ffffff" w:sz="8" w:space="0" w:shadow="0" w:frame="0"/>
+        </w:tblBorders>
+        <w:shd w:val="clear" w:color="auto" w:fill="cdd4e9"/>
+        <w:tblLayout w:type="fixed"/>
+      </w:tblPr>
+      <w:tblGrid>
+        <w:gridCol w:w="3120"/>
+        <w:gridCol w:w="3120"/>
+        <w:gridCol w:w="3120"/>
+      </w:tblGrid>
+      <w:tr>
+        <w:tblPrEx>
+          <w:shd w:val="clear" w:color="auto" w:fill="cdd4e9"/>
+        </w:tblPrEx>
+        <w:trPr>
+          <w:trHeight w:val="221" w:hRule="atLeast"/>
+        </w:trPr>
+        <w:tc>
+          <w:tcPr>
+            <w:tcW w:type="dxa" w:w="3120"/>
+            <w:tcBorders>
+              <w:top w:val="single" w:color="000000" w:sz="4" w:space="0" w:shadow="0" w:frame="0"/>
+              <w:left w:val="single" w:color="000000" w:sz="4" w:space="0" w:shadow="0" w:frame="0"/>
+              <w:bottom w:val="single" w:color="000000" w:sz="4" w:space="0" w:shadow="0" w:frame="0"/>
+              <w:right w:val="single" w:color="000000" w:sz="4" w:space="0" w:shadow="0" w:frame="0"/>
+            </w:tcBorders>
+            <w:shd w:val="clear" w:color="auto" w:fill="bfbfbf"/>
+            <w:tcMar>
+              <w:top w:type="dxa" w:w="80"/>
+              <w:left w:type="dxa" w:w="80"/>
+              <w:bottom w:type="dxa" w:w="80"/>
+              <w:right w:type="dxa" w:w="80"/>
+            </w:tcMar>
+            <w:vAlign w:val="top"/>
+          </w:tcPr>
+          <w:p>
+            <w:pPr>
+              <w:pStyle w:val="Body"/>
+              <w:spacing w:after="160" w:line="259" w:lineRule="auto"/>
+            </w:pPr>
+            <w:r>
+              <w:rPr>
+                <w:rFonts w:ascii="Calibri" w:hAnsi="Calibri"/>
+                <w:sz w:val="22"/>
+                <w:szCs w:val="22"/>
+                <w:shd w:val="nil" w:color="auto" w:fill="auto"/>
+                <w:rtl w:val="0"/>
+                <w:lang w:val="en-US"/>
+              </w:rPr>
+              <w:t>System Requirements</w:t>
+            </w:r>
+          </w:p>
+        </w:tc>
+        <w:tc>
+          <w:tcPr>
+            <w:tcW w:type="dxa" w:w="3120"/>
+            <w:tcBorders>
+              <w:top w:val="single" w:color="000000" w:sz="4" w:space="0" w:shadow="0" w:frame="0"/>
+              <w:left w:val="single" w:color="000000" w:sz="4" w:space="0" w:shadow="0" w:frame="0"/>
+              <w:bottom w:val="single" w:color="000000" w:sz="4" w:space="0" w:shadow="0" w:frame="0"/>
+              <w:right w:val="single" w:color="000000" w:sz="4" w:space="0" w:shadow="0" w:frame="0"/>
+            </w:tcBorders>
+            <w:shd w:val="clear" w:color="auto" w:fill="bfbfbf"/>
+            <w:tcMar>
+              <w:top w:type="dxa" w:w="80"/>
+              <w:left w:type="dxa" w:w="80"/>
+              <w:bottom w:type="dxa" w:w="80"/>
+              <w:right w:type="dxa" w:w="80"/>
+            </w:tcMar>
+            <w:vAlign w:val="top"/>
+          </w:tcPr>
+          <w:p>
+            <w:pPr>
+              <w:pStyle w:val="Body"/>
+            </w:pPr>
+            <w:r>
+              <w:rPr>
+                <w:rFonts w:ascii="Calibri" w:hAnsi="Calibri"/>
+                <w:sz w:val="22"/>
+                <w:szCs w:val="22"/>
+                <w:shd w:val="nil" w:color="auto" w:fill="auto"/>
+                <w:rtl w:val="0"/>
+                <w:lang w:val="en-US"/>
+              </w:rPr>
+              <w:t>How were going to test it?</w:t>
+            </w:r>
+          </w:p>
+        </w:tc>
+        <w:tc>
+          <w:tcPr>
+            <w:tcW w:type="dxa" w:w="3120"/>
+            <w:tcBorders>
+              <w:top w:val="single" w:color="000000" w:sz="4" w:space="0" w:shadow="0" w:frame="0"/>
+              <w:left w:val="single" w:color="000000" w:sz="4" w:space="0" w:shadow="0" w:frame="0"/>
+              <w:bottom w:val="single" w:color="000000" w:sz="4" w:space="0" w:shadow="0" w:frame="0"/>
+              <w:right w:val="single" w:color="000000" w:sz="4" w:space="0" w:shadow="0" w:frame="0"/>
+            </w:tcBorders>
+            <w:shd w:val="clear" w:color="auto" w:fill="bfbfbf"/>
+            <w:tcMar>
+              <w:top w:type="dxa" w:w="80"/>
+              <w:left w:type="dxa" w:w="80"/>
+              <w:bottom w:type="dxa" w:w="80"/>
+              <w:right w:type="dxa" w:w="80"/>
+            </w:tcMar>
+            <w:vAlign w:val="top"/>
+          </w:tcPr>
+          <w:p>
+            <w:pPr>
+              <w:pStyle w:val="Body"/>
+            </w:pPr>
+            <w:r>
+              <w:rPr>
+                <w:rFonts w:ascii="Calibri" w:hAnsi="Calibri"/>
+                <w:sz w:val="22"/>
+                <w:szCs w:val="22"/>
+                <w:shd w:val="nil" w:color="auto" w:fill="auto"/>
+                <w:rtl w:val="0"/>
+                <w:lang w:val="en-US"/>
+              </w:rPr>
+              <w:t>Why?</w:t>
+            </w:r>
+          </w:p>
+        </w:tc>
+      </w:tr>
+      <w:tr>
+        <w:tblPrEx>
+          <w:shd w:val="clear" w:color="auto" w:fill="cdd4e9"/>
+        </w:tblPrEx>
+        <w:trPr>
+          <w:trHeight w:val="1001" w:hRule="atLeast"/>
+        </w:trPr>
+        <w:tc>
+          <w:tcPr>
+            <w:tcW w:type="dxa" w:w="3120"/>
+            <w:tcBorders>
+              <w:top w:val="single" w:color="000000" w:sz="4" w:space="0" w:shadow="0" w:frame="0"/>
+              <w:left w:val="single" w:color="000000" w:sz="4" w:space="0" w:shadow="0" w:frame="0"/>
+              <w:bottom w:val="single" w:color="000000" w:sz="4" w:space="0" w:shadow="0" w:frame="0"/>
+              <w:right w:val="single" w:color="000000" w:sz="4" w:space="0" w:shadow="0" w:frame="0"/>
+            </w:tcBorders>
+            <w:shd w:val="clear" w:color="auto" w:fill="auto"/>
+            <w:tcMar>
+              <w:top w:type="dxa" w:w="80"/>
+              <w:left w:type="dxa" w:w="80"/>
+              <w:bottom w:type="dxa" w:w="80"/>
+              <w:right w:type="dxa" w:w="80"/>
+            </w:tcMar>
+            <w:vAlign w:val="top"/>
+          </w:tcPr>
+          <w:p>
+            <w:pPr>
+              <w:pStyle w:val="Body"/>
+            </w:pPr>
+            <w:r>
+              <w:rPr>
+                <w:rFonts w:ascii="Calibri" w:hAnsi="Calibri"/>
+                <w:sz w:val="22"/>
+                <w:szCs w:val="22"/>
+                <w:shd w:val="nil" w:color="auto" w:fill="auto"/>
+                <w:rtl w:val="0"/>
+                <w:lang w:val="en-US"/>
+              </w:rPr>
+              <w:t>Update website design</w:t>
+            </w:r>
+          </w:p>
+        </w:tc>
+        <w:tc>
+          <w:tcPr>
+            <w:tcW w:type="dxa" w:w="3120"/>
+            <w:tcBorders>
+              <w:top w:val="single" w:color="000000" w:sz="4" w:space="0" w:shadow="0" w:frame="0"/>
+              <w:left w:val="single" w:color="000000" w:sz="4" w:space="0" w:shadow="0" w:frame="0"/>
+              <w:bottom w:val="single" w:color="000000" w:sz="4" w:space="0" w:shadow="0" w:frame="0"/>
+              <w:right w:val="single" w:color="000000" w:sz="4" w:space="0" w:shadow="0" w:frame="0"/>
+            </w:tcBorders>
+            <w:shd w:val="clear" w:color="auto" w:fill="auto"/>
+            <w:tcMar>
+              <w:top w:type="dxa" w:w="80"/>
+              <w:left w:type="dxa" w:w="80"/>
+              <w:bottom w:type="dxa" w:w="80"/>
+              <w:right w:type="dxa" w:w="80"/>
+            </w:tcMar>
+            <w:vAlign w:val="top"/>
+          </w:tcPr>
+          <w:p>
+            <w:pPr>
+              <w:pStyle w:val="Body"/>
+            </w:pPr>
+            <w:r>
+              <w:rPr>
+                <w:rFonts w:ascii="Calibri" w:hAnsi="Calibri"/>
+                <w:sz w:val="22"/>
+                <w:szCs w:val="22"/>
+                <w:shd w:val="nil" w:color="auto" w:fill="auto"/>
+                <w:rtl w:val="0"/>
+                <w:lang w:val="en-US"/>
+              </w:rPr>
+              <w:t>Yes, or no?</w:t>
+            </w:r>
+          </w:p>
+        </w:tc>
+        <w:tc>
+          <w:tcPr>
+            <w:tcW w:type="dxa" w:w="3120"/>
+            <w:tcBorders>
+              <w:top w:val="single" w:color="000000" w:sz="4" w:space="0" w:shadow="0" w:frame="0"/>
+              <w:left w:val="single" w:color="000000" w:sz="4" w:space="0" w:shadow="0" w:frame="0"/>
+              <w:bottom w:val="single" w:color="000000" w:sz="4" w:space="0" w:shadow="0" w:frame="0"/>
+              <w:right w:val="single" w:color="000000" w:sz="4" w:space="0" w:shadow="0" w:frame="0"/>
+            </w:tcBorders>
+            <w:shd w:val="clear" w:color="auto" w:fill="auto"/>
+            <w:tcMar>
+              <w:top w:type="dxa" w:w="80"/>
+              <w:left w:type="dxa" w:w="80"/>
+              <w:bottom w:type="dxa" w:w="80"/>
+              <w:right w:type="dxa" w:w="80"/>
+            </w:tcMar>
+            <w:vAlign w:val="top"/>
+          </w:tcPr>
+          <w:p>
+            <w:pPr>
+              <w:pStyle w:val="Body"/>
+            </w:pPr>
+            <w:r>
+              <w:rPr>
+                <w:rFonts w:ascii="Calibri" w:hAnsi="Calibri"/>
+                <w:sz w:val="22"/>
+                <w:szCs w:val="22"/>
+                <w:shd w:val="nil" w:color="auto" w:fill="auto"/>
+                <w:rtl w:val="0"/>
+                <w:lang w:val="en-US"/>
+              </w:rPr>
+              <w:t>This does not require a test because you can easily identify if the website has been updated.</w:t>
+            </w:r>
+          </w:p>
+        </w:tc>
+      </w:tr>
+      <w:tr>
+        <w:tblPrEx>
+          <w:shd w:val="clear" w:color="auto" w:fill="cdd4e9"/>
+        </w:tblPrEx>
+        <w:trPr>
+          <w:trHeight w:val="1001" w:hRule="atLeast"/>
+        </w:trPr>
+        <w:tc>
+          <w:tcPr>
+            <w:tcW w:type="dxa" w:w="3120"/>
+            <w:tcBorders>
+              <w:top w:val="single" w:color="000000" w:sz="4" w:space="0" w:shadow="0" w:frame="0"/>
+              <w:left w:val="single" w:color="000000" w:sz="4" w:space="0" w:shadow="0" w:frame="0"/>
+              <w:bottom w:val="single" w:color="000000" w:sz="4" w:space="0" w:shadow="0" w:frame="0"/>
+              <w:right w:val="single" w:color="000000" w:sz="4" w:space="0" w:shadow="0" w:frame="0"/>
+            </w:tcBorders>
+            <w:shd w:val="clear" w:color="auto" w:fill="auto"/>
+            <w:tcMar>
+              <w:top w:type="dxa" w:w="80"/>
+              <w:left w:type="dxa" w:w="80"/>
+              <w:bottom w:type="dxa" w:w="80"/>
+              <w:right w:type="dxa" w:w="80"/>
+            </w:tcMar>
+            <w:vAlign w:val="top"/>
+          </w:tcPr>
+          <w:p>
+            <w:pPr>
+              <w:pStyle w:val="Body"/>
+            </w:pPr>
+            <w:r>
+              <w:rPr>
+                <w:rFonts w:ascii="Calibri" w:hAnsi="Calibri"/>
+                <w:sz w:val="22"/>
+                <w:szCs w:val="22"/>
+                <w:shd w:val="nil" w:color="auto" w:fill="auto"/>
+                <w:rtl w:val="0"/>
+                <w:lang w:val="en-US"/>
+              </w:rPr>
+              <w:t>Include company TypeFace and Colour Scheme</w:t>
+            </w:r>
+          </w:p>
+        </w:tc>
+        <w:tc>
+          <w:tcPr>
+            <w:tcW w:type="dxa" w:w="3120"/>
+            <w:tcBorders>
+              <w:top w:val="single" w:color="000000" w:sz="4" w:space="0" w:shadow="0" w:frame="0"/>
+              <w:left w:val="single" w:color="000000" w:sz="4" w:space="0" w:shadow="0" w:frame="0"/>
+              <w:bottom w:val="single" w:color="000000" w:sz="4" w:space="0" w:shadow="0" w:frame="0"/>
+              <w:right w:val="single" w:color="000000" w:sz="4" w:space="0" w:shadow="0" w:frame="0"/>
+            </w:tcBorders>
+            <w:shd w:val="clear" w:color="auto" w:fill="auto"/>
+            <w:tcMar>
+              <w:top w:type="dxa" w:w="80"/>
+              <w:left w:type="dxa" w:w="80"/>
+              <w:bottom w:type="dxa" w:w="80"/>
+              <w:right w:type="dxa" w:w="80"/>
+            </w:tcMar>
+            <w:vAlign w:val="top"/>
+          </w:tcPr>
+          <w:p>
+            <w:pPr>
+              <w:pStyle w:val="Body"/>
+            </w:pPr>
+            <w:r>
+              <w:rPr>
+                <w:rFonts w:ascii="Calibri" w:hAnsi="Calibri"/>
+                <w:sz w:val="22"/>
+                <w:szCs w:val="22"/>
+                <w:shd w:val="nil" w:color="auto" w:fill="auto"/>
+                <w:rtl w:val="0"/>
+                <w:lang w:val="en-US"/>
+              </w:rPr>
+              <w:t>Yes, or no?</w:t>
+            </w:r>
+            <w:r>
+              <w:rPr>
+                <w:rFonts w:ascii="Calibri" w:cs="Calibri" w:hAnsi="Calibri" w:eastAsia="Calibri"/>
+                <w:sz w:val="22"/>
+                <w:szCs w:val="22"/>
+                <w:shd w:val="nil" w:color="auto" w:fill="auto"/>
+              </w:rPr>
+            </w:r>
+          </w:p>
+        </w:tc>
+        <w:tc>
+          <w:tcPr>
+            <w:tcW w:type="dxa" w:w="3120"/>
+            <w:tcBorders>
+              <w:top w:val="single" w:color="000000" w:sz="4" w:space="0" w:shadow="0" w:frame="0"/>
+              <w:left w:val="single" w:color="000000" w:sz="4" w:space="0" w:shadow="0" w:frame="0"/>
+              <w:bottom w:val="single" w:color="000000" w:sz="4" w:space="0" w:shadow="0" w:frame="0"/>
+              <w:right w:val="single" w:color="000000" w:sz="4" w:space="0" w:shadow="0" w:frame="0"/>
+            </w:tcBorders>
+            <w:shd w:val="clear" w:color="auto" w:fill="auto"/>
+            <w:tcMar>
+              <w:top w:type="dxa" w:w="80"/>
+              <w:left w:type="dxa" w:w="80"/>
+              <w:bottom w:type="dxa" w:w="80"/>
+              <w:right w:type="dxa" w:w="80"/>
+            </w:tcMar>
+            <w:vAlign w:val="top"/>
+          </w:tcPr>
+          <w:p>
+            <w:pPr>
+              <w:pStyle w:val="Body"/>
+            </w:pPr>
+            <w:r>
+              <w:rPr>
+                <w:rFonts w:ascii="Calibri" w:hAnsi="Calibri"/>
+                <w:sz w:val="22"/>
+                <w:szCs w:val="22"/>
+                <w:shd w:val="nil" w:color="auto" w:fill="auto"/>
+                <w:rtl w:val="0"/>
+                <w:lang w:val="en-US"/>
+              </w:rPr>
+              <w:t>This does not require a test because you can see if we have implemented the FaceType and Colour Scheme to the website</w:t>
+            </w:r>
+          </w:p>
+        </w:tc>
+      </w:tr>
+      <w:tr>
+        <w:tblPrEx>
+          <w:shd w:val="clear" w:color="auto" w:fill="cdd4e9"/>
+        </w:tblPrEx>
+        <w:trPr>
+          <w:trHeight w:val="1521" w:hRule="atLeast"/>
+        </w:trPr>
+        <w:tc>
+          <w:tcPr>
+            <w:tcW w:type="dxa" w:w="3120"/>
+            <w:tcBorders>
+              <w:top w:val="single" w:color="000000" w:sz="4" w:space="0" w:shadow="0" w:frame="0"/>
+              <w:left w:val="single" w:color="000000" w:sz="4" w:space="0" w:shadow="0" w:frame="0"/>
+              <w:bottom w:val="single" w:color="000000" w:sz="4" w:space="0" w:shadow="0" w:frame="0"/>
+              <w:right w:val="single" w:color="000000" w:sz="4" w:space="0" w:shadow="0" w:frame="0"/>
+            </w:tcBorders>
+            <w:shd w:val="clear" w:color="auto" w:fill="auto"/>
+            <w:tcMar>
+              <w:top w:type="dxa" w:w="80"/>
+              <w:left w:type="dxa" w:w="80"/>
+              <w:bottom w:type="dxa" w:w="80"/>
+              <w:right w:type="dxa" w:w="80"/>
+            </w:tcMar>
+            <w:vAlign w:val="top"/>
+          </w:tcPr>
+          <w:p>
+            <w:pPr>
+              <w:pStyle w:val="Body"/>
+            </w:pPr>
+            <w:r>
+              <w:rPr>
+                <w:rFonts w:ascii="Calibri" w:hAnsi="Calibri"/>
+                <w:sz w:val="22"/>
+                <w:szCs w:val="22"/>
+                <w:shd w:val="nil" w:color="auto" w:fill="auto"/>
+                <w:rtl w:val="0"/>
+                <w:lang w:val="en-US"/>
+              </w:rPr>
+              <w:t>Simplify user experience</w:t>
+            </w:r>
+          </w:p>
+        </w:tc>
+        <w:tc>
+          <w:tcPr>
+            <w:tcW w:type="dxa" w:w="3120"/>
+            <w:tcBorders>
+              <w:top w:val="single" w:color="000000" w:sz="4" w:space="0" w:shadow="0" w:frame="0"/>
+              <w:left w:val="single" w:color="000000" w:sz="4" w:space="0" w:shadow="0" w:frame="0"/>
+              <w:bottom w:val="single" w:color="000000" w:sz="4" w:space="0" w:shadow="0" w:frame="0"/>
+              <w:right w:val="single" w:color="000000" w:sz="4" w:space="0" w:shadow="0" w:frame="0"/>
+            </w:tcBorders>
+            <w:shd w:val="clear" w:color="auto" w:fill="auto"/>
+            <w:tcMar>
+              <w:top w:type="dxa" w:w="80"/>
+              <w:left w:type="dxa" w:w="80"/>
+              <w:bottom w:type="dxa" w:w="80"/>
+              <w:right w:type="dxa" w:w="80"/>
+            </w:tcMar>
+            <w:vAlign w:val="top"/>
+          </w:tcPr>
+          <w:p>
+            <w:pPr>
+              <w:pStyle w:val="Body"/>
+            </w:pPr>
+            <w:r>
+              <w:rPr>
+                <w:rFonts w:ascii="Calibri" w:hAnsi="Calibri"/>
+                <w:sz w:val="22"/>
+                <w:szCs w:val="22"/>
+                <w:shd w:val="nil" w:color="auto" w:fill="auto"/>
+                <w:rtl w:val="0"/>
+                <w:lang w:val="en-US"/>
+              </w:rPr>
+              <w:t>We will create a survey and ask current customers to take the survey and answer it, this survey will have questions about if the user experience has become simpler.</w:t>
+            </w:r>
+          </w:p>
+        </w:tc>
+        <w:tc>
+          <w:tcPr>
+            <w:tcW w:type="dxa" w:w="3120"/>
+            <w:tcBorders>
+              <w:top w:val="single" w:color="000000" w:sz="4" w:space="0" w:shadow="0" w:frame="0"/>
+              <w:left w:val="single" w:color="000000" w:sz="4" w:space="0" w:shadow="0" w:frame="0"/>
+              <w:bottom w:val="single" w:color="000000" w:sz="4" w:space="0" w:shadow="0" w:frame="0"/>
+              <w:right w:val="single" w:color="000000" w:sz="4" w:space="0" w:shadow="0" w:frame="0"/>
+            </w:tcBorders>
+            <w:shd w:val="clear" w:color="auto" w:fill="auto"/>
+            <w:tcMar>
+              <w:top w:type="dxa" w:w="80"/>
+              <w:left w:type="dxa" w:w="80"/>
+              <w:bottom w:type="dxa" w:w="80"/>
+              <w:right w:type="dxa" w:w="80"/>
+            </w:tcMar>
+            <w:vAlign w:val="top"/>
+          </w:tcPr>
+          <w:p>
+            <w:pPr>
+              <w:pStyle w:val="Body"/>
+            </w:pPr>
+            <w:r>
+              <w:rPr>
+                <w:rFonts w:ascii="Calibri" w:hAnsi="Calibri"/>
+                <w:sz w:val="22"/>
+                <w:szCs w:val="22"/>
+                <w:shd w:val="nil" w:color="auto" w:fill="auto"/>
+                <w:rtl w:val="0"/>
+                <w:lang w:val="en-US"/>
+              </w:rPr>
+              <w:t>We have chosen to test it with a survey because it allows us to get feedback from current customers.</w:t>
+            </w:r>
+          </w:p>
+        </w:tc>
+      </w:tr>
+      <w:tr>
+        <w:tblPrEx>
+          <w:shd w:val="clear" w:color="auto" w:fill="cdd4e9"/>
+        </w:tblPrEx>
+        <w:trPr>
+          <w:trHeight w:val="1521" w:hRule="atLeast"/>
+        </w:trPr>
+        <w:tc>
+          <w:tcPr>
+            <w:tcW w:type="dxa" w:w="3120"/>
+            <w:tcBorders>
+              <w:top w:val="single" w:color="000000" w:sz="4" w:space="0" w:shadow="0" w:frame="0"/>
+              <w:left w:val="single" w:color="000000" w:sz="4" w:space="0" w:shadow="0" w:frame="0"/>
+              <w:bottom w:val="single" w:color="000000" w:sz="4" w:space="0" w:shadow="0" w:frame="0"/>
+              <w:right w:val="single" w:color="000000" w:sz="4" w:space="0" w:shadow="0" w:frame="0"/>
+            </w:tcBorders>
+            <w:shd w:val="clear" w:color="auto" w:fill="auto"/>
+            <w:tcMar>
+              <w:top w:type="dxa" w:w="80"/>
+              <w:left w:type="dxa" w:w="80"/>
+              <w:bottom w:type="dxa" w:w="80"/>
+              <w:right w:type="dxa" w:w="80"/>
+            </w:tcMar>
+            <w:vAlign w:val="top"/>
+          </w:tcPr>
+          <w:p>
+            <w:pPr>
+              <w:pStyle w:val="Body"/>
+            </w:pPr>
+            <w:r>
+              <w:rPr>
+                <w:rFonts w:ascii="Calibri" w:hAnsi="Calibri"/>
+                <w:sz w:val="22"/>
+                <w:szCs w:val="22"/>
+                <w:shd w:val="nil" w:color="auto" w:fill="auto"/>
+                <w:rtl w:val="0"/>
+                <w:lang w:val="en-US"/>
+              </w:rPr>
+              <w:t>Improve user experience</w:t>
+            </w:r>
+          </w:p>
+        </w:tc>
+        <w:tc>
+          <w:tcPr>
+            <w:tcW w:type="dxa" w:w="3120"/>
+            <w:tcBorders>
+              <w:top w:val="single" w:color="000000" w:sz="4" w:space="0" w:shadow="0" w:frame="0"/>
+              <w:left w:val="single" w:color="000000" w:sz="4" w:space="0" w:shadow="0" w:frame="0"/>
+              <w:bottom w:val="single" w:color="000000" w:sz="4" w:space="0" w:shadow="0" w:frame="0"/>
+              <w:right w:val="single" w:color="000000" w:sz="4" w:space="0" w:shadow="0" w:frame="0"/>
+            </w:tcBorders>
+            <w:shd w:val="clear" w:color="auto" w:fill="auto"/>
+            <w:tcMar>
+              <w:top w:type="dxa" w:w="80"/>
+              <w:left w:type="dxa" w:w="80"/>
+              <w:bottom w:type="dxa" w:w="80"/>
+              <w:right w:type="dxa" w:w="80"/>
+            </w:tcMar>
+            <w:vAlign w:val="top"/>
+          </w:tcPr>
+          <w:p>
+            <w:pPr>
+              <w:pStyle w:val="Body"/>
+            </w:pPr>
+            <w:r>
+              <w:rPr>
+                <w:rFonts w:ascii="Calibri" w:hAnsi="Calibri"/>
+                <w:sz w:val="22"/>
+                <w:szCs w:val="22"/>
+                <w:shd w:val="nil" w:color="auto" w:fill="auto"/>
+                <w:rtl w:val="0"/>
+                <w:lang w:val="en-US"/>
+              </w:rPr>
+              <w:t>We will create a survey and ask current customers to take the survey and answer it, this survey will have questions about if the user experience has been improved.</w:t>
+            </w:r>
+          </w:p>
+        </w:tc>
+        <w:tc>
+          <w:tcPr>
+            <w:tcW w:type="dxa" w:w="3120"/>
+            <w:tcBorders>
+              <w:top w:val="single" w:color="000000" w:sz="4" w:space="0" w:shadow="0" w:frame="0"/>
+              <w:left w:val="single" w:color="000000" w:sz="4" w:space="0" w:shadow="0" w:frame="0"/>
+              <w:bottom w:val="single" w:color="000000" w:sz="4" w:space="0" w:shadow="0" w:frame="0"/>
+              <w:right w:val="single" w:color="000000" w:sz="4" w:space="0" w:shadow="0" w:frame="0"/>
+            </w:tcBorders>
+            <w:shd w:val="clear" w:color="auto" w:fill="auto"/>
+            <w:tcMar>
+              <w:top w:type="dxa" w:w="80"/>
+              <w:left w:type="dxa" w:w="80"/>
+              <w:bottom w:type="dxa" w:w="80"/>
+              <w:right w:type="dxa" w:w="80"/>
+            </w:tcMar>
+            <w:vAlign w:val="top"/>
+          </w:tcPr>
+          <w:p>
+            <w:pPr>
+              <w:pStyle w:val="Body"/>
+            </w:pPr>
+            <w:r>
+              <w:rPr>
+                <w:rFonts w:ascii="Calibri" w:hAnsi="Calibri"/>
+                <w:sz w:val="22"/>
+                <w:szCs w:val="22"/>
+                <w:shd w:val="nil" w:color="auto" w:fill="auto"/>
+                <w:rtl w:val="0"/>
+                <w:lang w:val="en-US"/>
+              </w:rPr>
+              <w:t>We have chosen to test it with a survey because it allows us to get feedback from current customers.</w:t>
+            </w:r>
+            <w:r>
+              <w:rPr>
+                <w:rFonts w:ascii="Calibri" w:cs="Calibri" w:hAnsi="Calibri" w:eastAsia="Calibri"/>
+                <w:sz w:val="22"/>
+                <w:szCs w:val="22"/>
+                <w:shd w:val="nil" w:color="auto" w:fill="auto"/>
+              </w:rPr>
+            </w:r>
+          </w:p>
+        </w:tc>
+      </w:tr>
+      <w:tr>
+        <w:tblPrEx>
+          <w:shd w:val="clear" w:color="auto" w:fill="cdd4e9"/>
+        </w:tblPrEx>
+        <w:trPr>
+          <w:trHeight w:val="1261" w:hRule="atLeast"/>
+        </w:trPr>
+        <w:tc>
+          <w:tcPr>
+            <w:tcW w:type="dxa" w:w="3120"/>
+            <w:tcBorders>
+              <w:top w:val="single" w:color="000000" w:sz="4" w:space="0" w:shadow="0" w:frame="0"/>
+              <w:left w:val="single" w:color="000000" w:sz="4" w:space="0" w:shadow="0" w:frame="0"/>
+              <w:bottom w:val="single" w:color="000000" w:sz="4" w:space="0" w:shadow="0" w:frame="0"/>
+              <w:right w:val="single" w:color="000000" w:sz="4" w:space="0" w:shadow="0" w:frame="0"/>
+            </w:tcBorders>
+            <w:shd w:val="clear" w:color="auto" w:fill="auto"/>
+            <w:tcMar>
+              <w:top w:type="dxa" w:w="80"/>
+              <w:left w:type="dxa" w:w="80"/>
+              <w:bottom w:type="dxa" w:w="80"/>
+              <w:right w:type="dxa" w:w="80"/>
+            </w:tcMar>
+            <w:vAlign w:val="top"/>
+          </w:tcPr>
+          <w:p>
+            <w:pPr>
+              <w:pStyle w:val="Body"/>
+            </w:pPr>
+            <w:r>
+              <w:rPr>
+                <w:rFonts w:ascii="Calibri" w:hAnsi="Calibri"/>
+                <w:sz w:val="22"/>
+                <w:szCs w:val="22"/>
+                <w:shd w:val="nil" w:color="auto" w:fill="auto"/>
+                <w:rtl w:val="0"/>
+                <w:lang w:val="en-US"/>
+              </w:rPr>
+              <w:t>Food ordering system</w:t>
+            </w:r>
+          </w:p>
+        </w:tc>
+        <w:tc>
+          <w:tcPr>
+            <w:tcW w:type="dxa" w:w="3120"/>
+            <w:tcBorders>
+              <w:top w:val="single" w:color="000000" w:sz="4" w:space="0" w:shadow="0" w:frame="0"/>
+              <w:left w:val="single" w:color="000000" w:sz="4" w:space="0" w:shadow="0" w:frame="0"/>
+              <w:bottom w:val="single" w:color="000000" w:sz="4" w:space="0" w:shadow="0" w:frame="0"/>
+              <w:right w:val="single" w:color="000000" w:sz="4" w:space="0" w:shadow="0" w:frame="0"/>
+            </w:tcBorders>
+            <w:shd w:val="clear" w:color="auto" w:fill="auto"/>
+            <w:tcMar>
+              <w:top w:type="dxa" w:w="80"/>
+              <w:left w:type="dxa" w:w="80"/>
+              <w:bottom w:type="dxa" w:w="80"/>
+              <w:right w:type="dxa" w:w="80"/>
+            </w:tcMar>
+            <w:vAlign w:val="top"/>
+          </w:tcPr>
+          <w:p>
+            <w:pPr>
+              <w:pStyle w:val="Body"/>
+            </w:pPr>
+            <w:r>
+              <w:rPr>
+                <w:rFonts w:ascii="Calibri" w:hAnsi="Calibri"/>
+                <w:sz w:val="22"/>
+                <w:szCs w:val="22"/>
+                <w:shd w:val="nil" w:color="auto" w:fill="auto"/>
+                <w:rtl w:val="0"/>
+                <w:lang w:val="en-US"/>
+              </w:rPr>
+              <w:t>We will test this by making test orders and test every product to make sure they can be purchased using the ordering system.</w:t>
+            </w:r>
+          </w:p>
+        </w:tc>
+        <w:tc>
+          <w:tcPr>
+            <w:tcW w:type="dxa" w:w="3120"/>
+            <w:tcBorders>
+              <w:top w:val="single" w:color="000000" w:sz="4" w:space="0" w:shadow="0" w:frame="0"/>
+              <w:left w:val="single" w:color="000000" w:sz="4" w:space="0" w:shadow="0" w:frame="0"/>
+              <w:bottom w:val="single" w:color="000000" w:sz="4" w:space="0" w:shadow="0" w:frame="0"/>
+              <w:right w:val="single" w:color="000000" w:sz="4" w:space="0" w:shadow="0" w:frame="0"/>
+            </w:tcBorders>
+            <w:shd w:val="clear" w:color="auto" w:fill="auto"/>
+            <w:tcMar>
+              <w:top w:type="dxa" w:w="80"/>
+              <w:left w:type="dxa" w:w="80"/>
+              <w:bottom w:type="dxa" w:w="80"/>
+              <w:right w:type="dxa" w:w="80"/>
+            </w:tcMar>
+            <w:vAlign w:val="top"/>
+          </w:tcPr>
+          <w:p>
+            <w:pPr>
+              <w:pStyle w:val="Body"/>
+            </w:pPr>
+            <w:r>
+              <w:rPr>
+                <w:rFonts w:ascii="Calibri" w:hAnsi="Calibri"/>
+                <w:sz w:val="22"/>
+                <w:szCs w:val="22"/>
+                <w:shd w:val="nil" w:color="auto" w:fill="auto"/>
+                <w:rtl w:val="0"/>
+                <w:lang w:val="en-US"/>
+              </w:rPr>
+              <w:t>We have chosen this method because it is simple and can be done during the development process.</w:t>
+            </w:r>
+          </w:p>
+        </w:tc>
+      </w:tr>
+      <w:tr>
+        <w:tblPrEx>
+          <w:shd w:val="clear" w:color="auto" w:fill="cdd4e9"/>
+        </w:tblPrEx>
+        <w:trPr>
+          <w:trHeight w:val="1001" w:hRule="atLeast"/>
+        </w:trPr>
+        <w:tc>
+          <w:tcPr>
+            <w:tcW w:type="dxa" w:w="3120"/>
+            <w:tcBorders>
+              <w:top w:val="single" w:color="000000" w:sz="4" w:space="0" w:shadow="0" w:frame="0"/>
+              <w:left w:val="single" w:color="000000" w:sz="4" w:space="0" w:shadow="0" w:frame="0"/>
+              <w:bottom w:val="single" w:color="000000" w:sz="4" w:space="0" w:shadow="0" w:frame="0"/>
+              <w:right w:val="single" w:color="000000" w:sz="4" w:space="0" w:shadow="0" w:frame="0"/>
+            </w:tcBorders>
+            <w:shd w:val="clear" w:color="auto" w:fill="auto"/>
+            <w:tcMar>
+              <w:top w:type="dxa" w:w="80"/>
+              <w:left w:type="dxa" w:w="80"/>
+              <w:bottom w:type="dxa" w:w="80"/>
+              <w:right w:type="dxa" w:w="80"/>
+            </w:tcMar>
+            <w:vAlign w:val="top"/>
+          </w:tcPr>
+          <w:p>
+            <w:pPr>
+              <w:pStyle w:val="Body"/>
+            </w:pPr>
+            <w:r>
+              <w:rPr>
+                <w:rFonts w:ascii="Calibri" w:hAnsi="Calibri"/>
+                <w:sz w:val="22"/>
+                <w:szCs w:val="22"/>
+                <w:shd w:val="nil" w:color="auto" w:fill="auto"/>
+                <w:rtl w:val="0"/>
+                <w:lang w:val="en-US"/>
+              </w:rPr>
+              <w:t>Store customer details</w:t>
+            </w:r>
+          </w:p>
+        </w:tc>
+        <w:tc>
+          <w:tcPr>
+            <w:tcW w:type="dxa" w:w="3120"/>
+            <w:tcBorders>
+              <w:top w:val="single" w:color="000000" w:sz="4" w:space="0" w:shadow="0" w:frame="0"/>
+              <w:left w:val="single" w:color="000000" w:sz="4" w:space="0" w:shadow="0" w:frame="0"/>
+              <w:bottom w:val="single" w:color="000000" w:sz="4" w:space="0" w:shadow="0" w:frame="0"/>
+              <w:right w:val="single" w:color="000000" w:sz="4" w:space="0" w:shadow="0" w:frame="0"/>
+            </w:tcBorders>
+            <w:shd w:val="clear" w:color="auto" w:fill="auto"/>
+            <w:tcMar>
+              <w:top w:type="dxa" w:w="80"/>
+              <w:left w:type="dxa" w:w="80"/>
+              <w:bottom w:type="dxa" w:w="80"/>
+              <w:right w:type="dxa" w:w="80"/>
+            </w:tcMar>
+            <w:vAlign w:val="top"/>
+          </w:tcPr>
+          <w:p>
+            <w:pPr>
+              <w:pStyle w:val="Body"/>
+            </w:pPr>
+            <w:r>
+              <w:rPr>
+                <w:rFonts w:ascii="Calibri" w:hAnsi="Calibri"/>
+                <w:sz w:val="22"/>
+                <w:szCs w:val="22"/>
+                <w:shd w:val="nil" w:color="auto" w:fill="auto"/>
+                <w:rtl w:val="0"/>
+                <w:lang w:val="en-US"/>
+              </w:rPr>
+              <w:t>We will test this by adding fake customer information such as email, name, etc and see if it works.</w:t>
+            </w:r>
+          </w:p>
+        </w:tc>
+        <w:tc>
+          <w:tcPr>
+            <w:tcW w:type="dxa" w:w="3120"/>
+            <w:tcBorders>
+              <w:top w:val="single" w:color="000000" w:sz="4" w:space="0" w:shadow="0" w:frame="0"/>
+              <w:left w:val="single" w:color="000000" w:sz="4" w:space="0" w:shadow="0" w:frame="0"/>
+              <w:bottom w:val="single" w:color="000000" w:sz="4" w:space="0" w:shadow="0" w:frame="0"/>
+              <w:right w:val="single" w:color="000000" w:sz="4" w:space="0" w:shadow="0" w:frame="0"/>
+            </w:tcBorders>
+            <w:shd w:val="clear" w:color="auto" w:fill="auto"/>
+            <w:tcMar>
+              <w:top w:type="dxa" w:w="80"/>
+              <w:left w:type="dxa" w:w="80"/>
+              <w:bottom w:type="dxa" w:w="80"/>
+              <w:right w:type="dxa" w:w="80"/>
+            </w:tcMar>
+            <w:vAlign w:val="top"/>
+          </w:tcPr>
+          <w:p>
+            <w:pPr>
+              <w:pStyle w:val="Body"/>
+            </w:pPr>
+            <w:r>
+              <w:rPr>
+                <w:rFonts w:ascii="Calibri" w:hAnsi="Calibri"/>
+                <w:sz w:val="22"/>
+                <w:szCs w:val="22"/>
+                <w:shd w:val="nil" w:color="auto" w:fill="auto"/>
+                <w:rtl w:val="0"/>
+                <w:lang w:val="en-US"/>
+              </w:rPr>
+              <w:t>This method has been chosen because it can be done during the development phase.</w:t>
+            </w:r>
+          </w:p>
+        </w:tc>
+      </w:tr>
+      <w:tr>
+        <w:tblPrEx>
+          <w:shd w:val="clear" w:color="auto" w:fill="cdd4e9"/>
+        </w:tblPrEx>
+        <w:trPr>
+          <w:trHeight w:val="1001" w:hRule="atLeast"/>
+        </w:trPr>
+        <w:tc>
+          <w:tcPr>
+            <w:tcW w:type="dxa" w:w="3120"/>
+            <w:tcBorders>
+              <w:top w:val="single" w:color="000000" w:sz="4" w:space="0" w:shadow="0" w:frame="0"/>
+              <w:left w:val="single" w:color="000000" w:sz="4" w:space="0" w:shadow="0" w:frame="0"/>
+              <w:bottom w:val="single" w:color="000000" w:sz="4" w:space="0" w:shadow="0" w:frame="0"/>
+              <w:right w:val="single" w:color="000000" w:sz="4" w:space="0" w:shadow="0" w:frame="0"/>
+            </w:tcBorders>
+            <w:shd w:val="clear" w:color="auto" w:fill="auto"/>
+            <w:tcMar>
+              <w:top w:type="dxa" w:w="80"/>
+              <w:left w:type="dxa" w:w="80"/>
+              <w:bottom w:type="dxa" w:w="80"/>
+              <w:right w:type="dxa" w:w="80"/>
+            </w:tcMar>
+            <w:vAlign w:val="top"/>
+          </w:tcPr>
+          <w:p>
+            <w:pPr>
+              <w:pStyle w:val="Body"/>
+            </w:pPr>
+            <w:r>
+              <w:rPr>
+                <w:rFonts w:ascii="Calibri" w:hAnsi="Calibri"/>
+                <w:sz w:val="22"/>
+                <w:szCs w:val="22"/>
+                <w:shd w:val="nil" w:color="auto" w:fill="auto"/>
+                <w:rtl w:val="0"/>
+                <w:lang w:val="en-US"/>
+              </w:rPr>
+              <w:t>Users can create accounts</w:t>
+            </w:r>
+          </w:p>
+        </w:tc>
+        <w:tc>
+          <w:tcPr>
+            <w:tcW w:type="dxa" w:w="3120"/>
+            <w:tcBorders>
+              <w:top w:val="single" w:color="000000" w:sz="4" w:space="0" w:shadow="0" w:frame="0"/>
+              <w:left w:val="single" w:color="000000" w:sz="4" w:space="0" w:shadow="0" w:frame="0"/>
+              <w:bottom w:val="single" w:color="000000" w:sz="4" w:space="0" w:shadow="0" w:frame="0"/>
+              <w:right w:val="single" w:color="000000" w:sz="4" w:space="0" w:shadow="0" w:frame="0"/>
+            </w:tcBorders>
+            <w:shd w:val="clear" w:color="auto" w:fill="auto"/>
+            <w:tcMar>
+              <w:top w:type="dxa" w:w="80"/>
+              <w:left w:type="dxa" w:w="80"/>
+              <w:bottom w:type="dxa" w:w="80"/>
+              <w:right w:type="dxa" w:w="80"/>
+            </w:tcMar>
+            <w:vAlign w:val="top"/>
+          </w:tcPr>
+          <w:p>
+            <w:pPr>
+              <w:pStyle w:val="Body"/>
+            </w:pPr>
+            <w:r>
+              <w:rPr>
+                <w:rFonts w:ascii="Calibri" w:hAnsi="Calibri"/>
+                <w:sz w:val="22"/>
+                <w:szCs w:val="22"/>
+                <w:shd w:val="nil" w:color="auto" w:fill="auto"/>
+                <w:rtl w:val="0"/>
+                <w:lang w:val="en-US"/>
+              </w:rPr>
+              <w:t>We will test this by adding fake customer information to make a fake account.</w:t>
+            </w:r>
+          </w:p>
+        </w:tc>
+        <w:tc>
+          <w:tcPr>
+            <w:tcW w:type="dxa" w:w="3120"/>
+            <w:tcBorders>
+              <w:top w:val="single" w:color="000000" w:sz="4" w:space="0" w:shadow="0" w:frame="0"/>
+              <w:left w:val="single" w:color="000000" w:sz="4" w:space="0" w:shadow="0" w:frame="0"/>
+              <w:bottom w:val="single" w:color="000000" w:sz="4" w:space="0" w:shadow="0" w:frame="0"/>
+              <w:right w:val="single" w:color="000000" w:sz="4" w:space="0" w:shadow="0" w:frame="0"/>
+            </w:tcBorders>
+            <w:shd w:val="clear" w:color="auto" w:fill="auto"/>
+            <w:tcMar>
+              <w:top w:type="dxa" w:w="80"/>
+              <w:left w:type="dxa" w:w="80"/>
+              <w:bottom w:type="dxa" w:w="80"/>
+              <w:right w:type="dxa" w:w="80"/>
+            </w:tcMar>
+            <w:vAlign w:val="top"/>
+          </w:tcPr>
+          <w:p>
+            <w:pPr>
+              <w:pStyle w:val="Body"/>
+            </w:pPr>
+            <w:r>
+              <w:rPr>
+                <w:rFonts w:ascii="Calibri" w:hAnsi="Calibri"/>
+                <w:sz w:val="22"/>
+                <w:szCs w:val="22"/>
+                <w:shd w:val="nil" w:color="auto" w:fill="auto"/>
+                <w:rtl w:val="0"/>
+                <w:lang w:val="en-US"/>
+              </w:rPr>
+              <w:t>This method has been chosen because it can be done during the development phase.</w:t>
+            </w:r>
+            <w:r>
+              <w:rPr>
+                <w:rFonts w:ascii="Calibri" w:cs="Calibri" w:hAnsi="Calibri" w:eastAsia="Calibri"/>
+                <w:sz w:val="22"/>
+                <w:szCs w:val="22"/>
+                <w:shd w:val="nil" w:color="auto" w:fill="auto"/>
+              </w:rPr>
+            </w:r>
+          </w:p>
+        </w:tc>
+      </w:tr>
+      <w:tr>
+        <w:tblPrEx>
+          <w:shd w:val="clear" w:color="auto" w:fill="cdd4e9"/>
+        </w:tblPrEx>
+        <w:trPr>
+          <w:trHeight w:val="1001" w:hRule="atLeast"/>
+        </w:trPr>
+        <w:tc>
+          <w:tcPr>
+            <w:tcW w:type="dxa" w:w="3120"/>
+            <w:tcBorders>
+              <w:top w:val="single" w:color="000000" w:sz="4" w:space="0" w:shadow="0" w:frame="0"/>
+              <w:left w:val="single" w:color="000000" w:sz="4" w:space="0" w:shadow="0" w:frame="0"/>
+              <w:bottom w:val="single" w:color="000000" w:sz="4" w:space="0" w:shadow="0" w:frame="0"/>
+              <w:right w:val="single" w:color="000000" w:sz="4" w:space="0" w:shadow="0" w:frame="0"/>
+            </w:tcBorders>
+            <w:shd w:val="clear" w:color="auto" w:fill="auto"/>
+            <w:tcMar>
+              <w:top w:type="dxa" w:w="80"/>
+              <w:left w:type="dxa" w:w="80"/>
+              <w:bottom w:type="dxa" w:w="80"/>
+              <w:right w:type="dxa" w:w="80"/>
+            </w:tcMar>
+            <w:vAlign w:val="top"/>
+          </w:tcPr>
+          <w:p>
+            <w:pPr>
+              <w:pStyle w:val="Body"/>
+            </w:pPr>
+            <w:r>
+              <w:rPr>
+                <w:rFonts w:ascii="Calibri" w:hAnsi="Calibri"/>
+                <w:sz w:val="22"/>
+                <w:szCs w:val="22"/>
+                <w:shd w:val="nil" w:color="auto" w:fill="auto"/>
+                <w:rtl w:val="0"/>
+                <w:lang w:val="en-US"/>
+              </w:rPr>
+              <w:t>Users can view previous orders</w:t>
+            </w:r>
+          </w:p>
+        </w:tc>
+        <w:tc>
+          <w:tcPr>
+            <w:tcW w:type="dxa" w:w="3120"/>
+            <w:tcBorders>
+              <w:top w:val="single" w:color="000000" w:sz="4" w:space="0" w:shadow="0" w:frame="0"/>
+              <w:left w:val="single" w:color="000000" w:sz="4" w:space="0" w:shadow="0" w:frame="0"/>
+              <w:bottom w:val="single" w:color="000000" w:sz="4" w:space="0" w:shadow="0" w:frame="0"/>
+              <w:right w:val="single" w:color="000000" w:sz="4" w:space="0" w:shadow="0" w:frame="0"/>
+            </w:tcBorders>
+            <w:shd w:val="clear" w:color="auto" w:fill="auto"/>
+            <w:tcMar>
+              <w:top w:type="dxa" w:w="80"/>
+              <w:left w:type="dxa" w:w="80"/>
+              <w:bottom w:type="dxa" w:w="80"/>
+              <w:right w:type="dxa" w:w="80"/>
+            </w:tcMar>
+            <w:vAlign w:val="top"/>
+          </w:tcPr>
+          <w:p>
+            <w:pPr>
+              <w:pStyle w:val="Body"/>
+            </w:pPr>
+            <w:r>
+              <w:rPr>
+                <w:rFonts w:ascii="Calibri" w:hAnsi="Calibri"/>
+                <w:sz w:val="22"/>
+                <w:szCs w:val="22"/>
+                <w:shd w:val="nil" w:color="auto" w:fill="auto"/>
+                <w:rtl w:val="0"/>
+                <w:lang w:val="en-US"/>
+              </w:rPr>
+              <w:t>We will test this by making an account and make fake purchases to see if they appear on the previous orders section.</w:t>
+            </w:r>
+          </w:p>
+        </w:tc>
+        <w:tc>
+          <w:tcPr>
+            <w:tcW w:type="dxa" w:w="3120"/>
+            <w:tcBorders>
+              <w:top w:val="single" w:color="000000" w:sz="4" w:space="0" w:shadow="0" w:frame="0"/>
+              <w:left w:val="single" w:color="000000" w:sz="4" w:space="0" w:shadow="0" w:frame="0"/>
+              <w:bottom w:val="single" w:color="000000" w:sz="4" w:space="0" w:shadow="0" w:frame="0"/>
+              <w:right w:val="single" w:color="000000" w:sz="4" w:space="0" w:shadow="0" w:frame="0"/>
+            </w:tcBorders>
+            <w:shd w:val="clear" w:color="auto" w:fill="auto"/>
+            <w:tcMar>
+              <w:top w:type="dxa" w:w="80"/>
+              <w:left w:type="dxa" w:w="80"/>
+              <w:bottom w:type="dxa" w:w="80"/>
+              <w:right w:type="dxa" w:w="80"/>
+            </w:tcMar>
+            <w:vAlign w:val="top"/>
+          </w:tcPr>
+          <w:p>
+            <w:pPr>
+              <w:pStyle w:val="Body"/>
+            </w:pPr>
+            <w:r>
+              <w:rPr>
+                <w:rFonts w:ascii="Calibri" w:hAnsi="Calibri"/>
+                <w:sz w:val="22"/>
+                <w:szCs w:val="22"/>
+                <w:shd w:val="nil" w:color="auto" w:fill="auto"/>
+                <w:rtl w:val="0"/>
+                <w:lang w:val="en-US"/>
+              </w:rPr>
+              <w:t>This will be tested this way because it can be done quickly and will show if this works or not.</w:t>
+            </w:r>
+          </w:p>
+        </w:tc>
+      </w:tr>
+      <w:tr>
+        <w:tblPrEx>
+          <w:shd w:val="clear" w:color="auto" w:fill="cdd4e9"/>
+        </w:tblPrEx>
+        <w:trPr>
+          <w:trHeight w:val="1001" w:hRule="atLeast"/>
+        </w:trPr>
+        <w:tc>
+          <w:tcPr>
+            <w:tcW w:type="dxa" w:w="3120"/>
+            <w:tcBorders>
+              <w:top w:val="single" w:color="000000" w:sz="4" w:space="0" w:shadow="0" w:frame="0"/>
+              <w:left w:val="single" w:color="000000" w:sz="4" w:space="0" w:shadow="0" w:frame="0"/>
+              <w:bottom w:val="single" w:color="000000" w:sz="4" w:space="0" w:shadow="0" w:frame="0"/>
+              <w:right w:val="single" w:color="000000" w:sz="4" w:space="0" w:shadow="0" w:frame="0"/>
+            </w:tcBorders>
+            <w:shd w:val="clear" w:color="auto" w:fill="auto"/>
+            <w:tcMar>
+              <w:top w:type="dxa" w:w="80"/>
+              <w:left w:type="dxa" w:w="80"/>
+              <w:bottom w:type="dxa" w:w="80"/>
+              <w:right w:type="dxa" w:w="80"/>
+            </w:tcMar>
+            <w:vAlign w:val="top"/>
+          </w:tcPr>
+          <w:p>
+            <w:pPr>
+              <w:pStyle w:val="Body"/>
+            </w:pPr>
+            <w:r>
+              <w:rPr>
+                <w:rFonts w:ascii="Calibri" w:hAnsi="Calibri"/>
+                <w:sz w:val="22"/>
+                <w:szCs w:val="22"/>
+                <w:shd w:val="nil" w:color="auto" w:fill="auto"/>
+                <w:rtl w:val="0"/>
+                <w:lang w:val="en-US"/>
+              </w:rPr>
+              <w:t>Website usable on computer and mobile phone</w:t>
+            </w:r>
+          </w:p>
+        </w:tc>
+        <w:tc>
+          <w:tcPr>
+            <w:tcW w:type="dxa" w:w="3120"/>
+            <w:tcBorders>
+              <w:top w:val="single" w:color="000000" w:sz="4" w:space="0" w:shadow="0" w:frame="0"/>
+              <w:left w:val="single" w:color="000000" w:sz="4" w:space="0" w:shadow="0" w:frame="0"/>
+              <w:bottom w:val="single" w:color="000000" w:sz="4" w:space="0" w:shadow="0" w:frame="0"/>
+              <w:right w:val="single" w:color="000000" w:sz="4" w:space="0" w:shadow="0" w:frame="0"/>
+            </w:tcBorders>
+            <w:shd w:val="clear" w:color="auto" w:fill="auto"/>
+            <w:tcMar>
+              <w:top w:type="dxa" w:w="80"/>
+              <w:left w:type="dxa" w:w="80"/>
+              <w:bottom w:type="dxa" w:w="80"/>
+              <w:right w:type="dxa" w:w="80"/>
+            </w:tcMar>
+            <w:vAlign w:val="top"/>
+          </w:tcPr>
+          <w:p>
+            <w:pPr>
+              <w:pStyle w:val="Body"/>
+            </w:pPr>
+            <w:r>
+              <w:rPr>
+                <w:rFonts w:ascii="Calibri" w:hAnsi="Calibri"/>
+                <w:sz w:val="22"/>
+                <w:szCs w:val="22"/>
+                <w:shd w:val="nil" w:color="auto" w:fill="auto"/>
+                <w:rtl w:val="0"/>
+                <w:lang w:val="en-US"/>
+              </w:rPr>
+              <w:t>We will test this by accessing the website on computer using multiple browsers and do the same but on mobile</w:t>
+            </w:r>
+          </w:p>
+        </w:tc>
+        <w:tc>
+          <w:tcPr>
+            <w:tcW w:type="dxa" w:w="3120"/>
+            <w:tcBorders>
+              <w:top w:val="single" w:color="000000" w:sz="4" w:space="0" w:shadow="0" w:frame="0"/>
+              <w:left w:val="single" w:color="000000" w:sz="4" w:space="0" w:shadow="0" w:frame="0"/>
+              <w:bottom w:val="single" w:color="000000" w:sz="4" w:space="0" w:shadow="0" w:frame="0"/>
+              <w:right w:val="single" w:color="000000" w:sz="4" w:space="0" w:shadow="0" w:frame="0"/>
+            </w:tcBorders>
+            <w:shd w:val="clear" w:color="auto" w:fill="auto"/>
+            <w:tcMar>
+              <w:top w:type="dxa" w:w="80"/>
+              <w:left w:type="dxa" w:w="80"/>
+              <w:bottom w:type="dxa" w:w="80"/>
+              <w:right w:type="dxa" w:w="80"/>
+            </w:tcMar>
+            <w:vAlign w:val="top"/>
+          </w:tcPr>
+          <w:p>
+            <w:pPr>
+              <w:pStyle w:val="Body"/>
+            </w:pPr>
+            <w:r>
+              <w:rPr>
+                <w:rFonts w:ascii="Calibri" w:hAnsi="Calibri"/>
+                <w:sz w:val="22"/>
+                <w:szCs w:val="22"/>
+                <w:shd w:val="nil" w:color="auto" w:fill="auto"/>
+                <w:rtl w:val="0"/>
+                <w:lang w:val="en-US"/>
+              </w:rPr>
+              <w:t>We chose this method of testing because it will allow us to see if it works or not.</w:t>
+            </w:r>
+          </w:p>
+        </w:tc>
+      </w:tr>
+      <w:tr>
+        <w:tblPrEx>
+          <w:shd w:val="clear" w:color="auto" w:fill="cdd4e9"/>
+        </w:tblPrEx>
+        <w:trPr>
+          <w:trHeight w:val="1521" w:hRule="atLeast"/>
+        </w:trPr>
+        <w:tc>
+          <w:tcPr>
+            <w:tcW w:type="dxa" w:w="3120"/>
+            <w:tcBorders>
+              <w:top w:val="single" w:color="000000" w:sz="4" w:space="0" w:shadow="0" w:frame="0"/>
+              <w:left w:val="single" w:color="000000" w:sz="4" w:space="0" w:shadow="0" w:frame="0"/>
+              <w:bottom w:val="single" w:color="000000" w:sz="4" w:space="0" w:shadow="0" w:frame="0"/>
+              <w:right w:val="single" w:color="000000" w:sz="4" w:space="0" w:shadow="0" w:frame="0"/>
+            </w:tcBorders>
+            <w:shd w:val="clear" w:color="auto" w:fill="auto"/>
+            <w:tcMar>
+              <w:top w:type="dxa" w:w="80"/>
+              <w:left w:type="dxa" w:w="80"/>
+              <w:bottom w:type="dxa" w:w="80"/>
+              <w:right w:type="dxa" w:w="80"/>
+            </w:tcMar>
+            <w:vAlign w:val="top"/>
+          </w:tcPr>
+          <w:p>
+            <w:pPr>
+              <w:pStyle w:val="Body"/>
+            </w:pPr>
+            <w:r>
+              <w:rPr>
+                <w:rFonts w:ascii="Calibri" w:hAnsi="Calibri"/>
+                <w:sz w:val="22"/>
+                <w:szCs w:val="22"/>
+                <w:shd w:val="nil" w:color="auto" w:fill="auto"/>
+                <w:rtl w:val="0"/>
+                <w:lang w:val="en-US"/>
+              </w:rPr>
+              <w:t>Allow online payment methods</w:t>
+            </w:r>
+          </w:p>
+        </w:tc>
+        <w:tc>
+          <w:tcPr>
+            <w:tcW w:type="dxa" w:w="3120"/>
+            <w:tcBorders>
+              <w:top w:val="single" w:color="000000" w:sz="4" w:space="0" w:shadow="0" w:frame="0"/>
+              <w:left w:val="single" w:color="000000" w:sz="4" w:space="0" w:shadow="0" w:frame="0"/>
+              <w:bottom w:val="single" w:color="000000" w:sz="4" w:space="0" w:shadow="0" w:frame="0"/>
+              <w:right w:val="single" w:color="000000" w:sz="4" w:space="0" w:shadow="0" w:frame="0"/>
+            </w:tcBorders>
+            <w:shd w:val="clear" w:color="auto" w:fill="auto"/>
+            <w:tcMar>
+              <w:top w:type="dxa" w:w="80"/>
+              <w:left w:type="dxa" w:w="80"/>
+              <w:bottom w:type="dxa" w:w="80"/>
+              <w:right w:type="dxa" w:w="80"/>
+            </w:tcMar>
+            <w:vAlign w:val="top"/>
+          </w:tcPr>
+          <w:p>
+            <w:pPr>
+              <w:pStyle w:val="Body"/>
+            </w:pPr>
+            <w:r>
+              <w:rPr>
+                <w:rFonts w:ascii="Calibri" w:hAnsi="Calibri"/>
+                <w:sz w:val="22"/>
+                <w:szCs w:val="22"/>
+                <w:shd w:val="nil" w:color="auto" w:fill="auto"/>
+                <w:rtl w:val="0"/>
+                <w:lang w:val="en-US"/>
+              </w:rPr>
+              <w:t>We will make a purchase using all the online methods the website will have.</w:t>
+            </w:r>
+          </w:p>
+        </w:tc>
+        <w:tc>
+          <w:tcPr>
+            <w:tcW w:type="dxa" w:w="3120"/>
+            <w:tcBorders>
+              <w:top w:val="single" w:color="000000" w:sz="4" w:space="0" w:shadow="0" w:frame="0"/>
+              <w:left w:val="single" w:color="000000" w:sz="4" w:space="0" w:shadow="0" w:frame="0"/>
+              <w:bottom w:val="single" w:color="000000" w:sz="4" w:space="0" w:shadow="0" w:frame="0"/>
+              <w:right w:val="single" w:color="000000" w:sz="4" w:space="0" w:shadow="0" w:frame="0"/>
+            </w:tcBorders>
+            <w:shd w:val="clear" w:color="auto" w:fill="auto"/>
+            <w:tcMar>
+              <w:top w:type="dxa" w:w="80"/>
+              <w:left w:type="dxa" w:w="80"/>
+              <w:bottom w:type="dxa" w:w="80"/>
+              <w:right w:type="dxa" w:w="80"/>
+            </w:tcMar>
+            <w:vAlign w:val="top"/>
+          </w:tcPr>
+          <w:p>
+            <w:pPr>
+              <w:pStyle w:val="Body"/>
+            </w:pPr>
+            <w:r>
+              <w:rPr>
+                <w:rFonts w:ascii="Calibri" w:hAnsi="Calibri"/>
+                <w:sz w:val="22"/>
+                <w:szCs w:val="22"/>
+                <w:shd w:val="nil" w:color="auto" w:fill="auto"/>
+                <w:rtl w:val="0"/>
+                <w:lang w:val="en-US"/>
+              </w:rPr>
+              <w:t>We chose this method of testing because it lets us see if the purchase has been made and if the payment has been processed and how long it takes to process.</w:t>
+            </w:r>
+          </w:p>
+        </w:tc>
+      </w:tr>
+    </w:tbl>
+    <w:p>
+      <w:pPr>
+        <w:pStyle w:val="Body A A"/>
+      </w:pPr>
+    </w:p>
     <w:p>
       <w:pPr>
         <w:pStyle w:val="Heading"/>
@@ -2026,7 +3474,7 @@
     </w:p>
     <w:p>
       <w:pPr>
-        <w:pStyle w:val="Body"/>
+        <w:pStyle w:val="Body A"/>
         <w:rPr>
           <w:rFonts w:ascii="Calibri" w:cs="Calibri" w:hAnsi="Calibri" w:eastAsia="Calibri"/>
         </w:rPr>
@@ -2042,7 +3490,7 @@
     </w:p>
     <w:p>
       <w:pPr>
-        <w:pStyle w:val="Body"/>
+        <w:pStyle w:val="Body A"/>
         <w:rPr>
           <w:rFonts w:ascii="Calibri" w:cs="Calibri" w:hAnsi="Calibri" w:eastAsia="Calibri"/>
         </w:rPr>
@@ -2050,7 +3498,7 @@
     </w:p>
     <w:p>
       <w:pPr>
-        <w:pStyle w:val="Body"/>
+        <w:pStyle w:val="Body A"/>
         <w:rPr>
           <w:rFonts w:ascii="Calibri" w:cs="Calibri" w:hAnsi="Calibri" w:eastAsia="Calibri"/>
         </w:rPr>
@@ -2066,7 +3514,7 @@
     </w:p>
     <w:p>
       <w:pPr>
-        <w:pStyle w:val="Body A"/>
+        <w:pStyle w:val="Body A A"/>
       </w:pPr>
     </w:p>
     <w:p>
@@ -2083,7 +3531,7 @@
     </w:p>
     <w:p>
       <w:pPr>
-        <w:pStyle w:val="Body"/>
+        <w:pStyle w:val="Body A"/>
         <w:rPr>
           <w:rFonts w:ascii="Calibri" w:cs="Calibri" w:hAnsi="Calibri" w:eastAsia="Calibri"/>
         </w:rPr>
@@ -2099,13 +3547,17 @@
     </w:p>
     <w:p>
       <w:pPr>
-        <w:pStyle w:val="Body"/>
+        <w:pStyle w:val="Body A"/>
         <w:numPr>
           <w:ilvl w:val="0"/>
           <w:numId w:val="10"/>
         </w:numPr>
-        <w:rPr>
-          <w:rFonts w:ascii="Calibri" w:hAnsi="Calibri"/>
+        <w:bidi w:val="0"/>
+        <w:ind w:right="0"/>
+        <w:jc w:val="left"/>
+        <w:rPr>
+          <w:rFonts w:ascii="Calibri" w:hAnsi="Calibri"/>
+          <w:rtl w:val="0"/>
           <w:lang w:val="en-US"/>
         </w:rPr>
       </w:pPr>
@@ -2120,13 +3572,17 @@
     </w:p>
     <w:p>
       <w:pPr>
-        <w:pStyle w:val="Body"/>
+        <w:pStyle w:val="Body A"/>
         <w:numPr>
           <w:ilvl w:val="0"/>
           <w:numId w:val="10"/>
         </w:numPr>
-        <w:rPr>
-          <w:rFonts w:ascii="Calibri" w:hAnsi="Calibri"/>
+        <w:bidi w:val="0"/>
+        <w:ind w:right="0"/>
+        <w:jc w:val="left"/>
+        <w:rPr>
+          <w:rFonts w:ascii="Calibri" w:hAnsi="Calibri"/>
+          <w:rtl w:val="0"/>
           <w:lang w:val="en-US"/>
         </w:rPr>
       </w:pPr>
@@ -2141,13 +3597,17 @@
     </w:p>
     <w:p>
       <w:pPr>
-        <w:pStyle w:val="Body"/>
+        <w:pStyle w:val="Body A"/>
         <w:numPr>
           <w:ilvl w:val="0"/>
           <w:numId w:val="10"/>
         </w:numPr>
-        <w:rPr>
-          <w:rFonts w:ascii="Calibri" w:hAnsi="Calibri"/>
+        <w:bidi w:val="0"/>
+        <w:ind w:right="0"/>
+        <w:jc w:val="left"/>
+        <w:rPr>
+          <w:rFonts w:ascii="Calibri" w:hAnsi="Calibri"/>
+          <w:rtl w:val="0"/>
           <w:lang w:val="en-US"/>
         </w:rPr>
       </w:pPr>
@@ -2162,13 +3622,17 @@
     </w:p>
     <w:p>
       <w:pPr>
-        <w:pStyle w:val="Body"/>
+        <w:pStyle w:val="Body A"/>
         <w:numPr>
           <w:ilvl w:val="0"/>
           <w:numId w:val="10"/>
         </w:numPr>
-        <w:rPr>
-          <w:rFonts w:ascii="Calibri" w:hAnsi="Calibri"/>
+        <w:bidi w:val="0"/>
+        <w:ind w:right="0"/>
+        <w:jc w:val="left"/>
+        <w:rPr>
+          <w:rFonts w:ascii="Calibri" w:hAnsi="Calibri"/>
+          <w:rtl w:val="0"/>
           <w:lang w:val="en-US"/>
         </w:rPr>
       </w:pPr>
@@ -2183,7 +3647,7 @@
     </w:p>
     <w:p>
       <w:pPr>
-        <w:pStyle w:val="Body"/>
+        <w:pStyle w:val="Body A"/>
         <w:rPr>
           <w:rFonts w:ascii="Calibri" w:cs="Calibri" w:hAnsi="Calibri" w:eastAsia="Calibri"/>
         </w:rPr>
@@ -2191,7 +3655,7 @@
     </w:p>
     <w:p>
       <w:pPr>
-        <w:pStyle w:val="Body"/>
+        <w:pStyle w:val="Body A"/>
         <w:rPr>
           <w:rFonts w:ascii="Calibri" w:cs="Calibri" w:hAnsi="Calibri" w:eastAsia="Calibri"/>
         </w:rPr>
@@ -2207,7 +3671,7 @@
     </w:p>
     <w:p>
       <w:pPr>
-        <w:pStyle w:val="Body A"/>
+        <w:pStyle w:val="Body A A"/>
       </w:pPr>
     </w:p>
     <w:p>
@@ -2224,7 +3688,7 @@
     </w:p>
     <w:p>
       <w:pPr>
-        <w:pStyle w:val="Body"/>
+        <w:pStyle w:val="Body A"/>
         <w:rPr>
           <w:rFonts w:ascii="Calibri" w:cs="Calibri" w:hAnsi="Calibri" w:eastAsia="Calibri"/>
         </w:rPr>
@@ -2255,7 +3719,7 @@
       </w:r>
       <w:r>
         <w:rPr>
-          <w:rFonts w:ascii="Calibri" w:hAnsi="Calibri" w:hint="default"/>
+          <w:rFonts w:ascii="Arial Unicode MS" w:hAnsi="Arial Unicode MS" w:hint="default"/>
           <w:rtl w:val="1"/>
           <w:lang w:val="ar-SA" w:bidi="ar-SA"/>
         </w:rPr>
@@ -2287,7 +3751,7 @@
       </w:r>
       <w:r>
         <w:rPr>
-          <w:rFonts w:ascii="Calibri" w:hAnsi="Calibri" w:hint="default"/>
+          <w:rFonts w:ascii="Arial Unicode MS" w:hAnsi="Arial Unicode MS" w:hint="default"/>
           <w:rtl w:val="1"/>
           <w:lang w:val="ar-SA" w:bidi="ar-SA"/>
         </w:rPr>
@@ -2320,7 +3784,7 @@
     </w:p>
     <w:p>
       <w:pPr>
-        <w:pStyle w:val="Body"/>
+        <w:pStyle w:val="Body A"/>
         <w:rPr>
           <w:rFonts w:ascii="Calibri" w:cs="Calibri" w:hAnsi="Calibri" w:eastAsia="Calibri"/>
         </w:rPr>
@@ -2329,13 +3793,14 @@
         <w:rPr>
           <w:rFonts w:ascii="Calibri" w:hAnsi="Calibri"/>
           <w:rtl w:val="0"/>
+          <w:lang w:val="en-US"/>
         </w:rPr>
         <w:t xml:space="preserve"> </w:t>
       </w:r>
     </w:p>
     <w:p>
       <w:pPr>
-        <w:pStyle w:val="Body"/>
+        <w:pStyle w:val="Body A"/>
         <w:rPr>
           <w:rFonts w:ascii="Calibri" w:cs="Calibri" w:hAnsi="Calibri" w:eastAsia="Calibri"/>
         </w:rPr>
@@ -2351,7 +3816,7 @@
     </w:p>
     <w:p>
       <w:pPr>
-        <w:pStyle w:val="Body"/>
+        <w:pStyle w:val="Body A"/>
         <w:rPr>
           <w:rFonts w:ascii="Calibri" w:cs="Calibri" w:hAnsi="Calibri" w:eastAsia="Calibri"/>
         </w:rPr>
@@ -2359,7 +3824,7 @@
     </w:p>
     <w:p>
       <w:pPr>
-        <w:pStyle w:val="Body"/>
+        <w:pStyle w:val="Body A"/>
         <w:rPr>
           <w:rFonts w:ascii="Calibri" w:cs="Calibri" w:hAnsi="Calibri" w:eastAsia="Calibri"/>
         </w:rPr>
@@ -2387,31 +3852,15 @@
     </w:p>
     <w:p>
       <w:pPr>
-        <w:pStyle w:val="Body"/>
-      </w:pPr>
-      <w:r>
-        <w:rPr>
-          <w:rFonts w:ascii="Calibri" w:hAnsi="Calibri"/>
-          <w:rtl w:val="0"/>
-          <w:lang w:val="en-US"/>
-        </w:rPr>
-        <w:t xml:space="preserve">While working together, apart from the Microsoft Teams application, </w:t>
-      </w:r>
-      <w:r>
-        <w:rPr>
-          <w:rFonts w:ascii="Calibri" w:hAnsi="Calibri"/>
-          <w:rtl w:val="0"/>
-          <w:lang w:val="en-US"/>
-        </w:rPr>
-        <w:t>we're</w:t>
-      </w:r>
-      <w:r>
-        <w:rPr>
-          <w:rFonts w:ascii="Calibri" w:hAnsi="Calibri"/>
-          <w:rtl w:val="0"/>
-          <w:lang w:val="en-US"/>
-        </w:rPr>
-        <w:t xml:space="preserve"> also using GitHub which is also a piece of software used by professionals. GitHub allows us to all work on the same file/repository, this software allows us to push documents and updates into the cloud and the other members can pull it to their computers, this way we all work on the latest files. This software is greatly used by software developers to send code and work on code as a team as well. Every time we can update the repository, we do by pushing and pulling the work. </w:t>
+        <w:pStyle w:val="Body A"/>
+      </w:pPr>
+      <w:r>
+        <w:rPr>
+          <w:rFonts w:ascii="Calibri" w:hAnsi="Calibri"/>
+          <w:rtl w:val="0"/>
+          <w:lang w:val="en-US"/>
+        </w:rPr>
+        <w:t xml:space="preserve">While working together, apart from the Microsoft Teams application, we're also using GitHub which is also a piece of software used by professionals. GitHub allows us to all work on the same file/repository, this software allows us to push documents and updates into the cloud and the other members can pull it to their computers, this way we all work on the latest files. This software is greatly used by software developers to send code and work on code as a team as well. Every time we can update the repository, we do by pushing and pulling the work. </w:t>
       </w:r>
     </w:p>
     <w:sectPr>
@@ -3960,7 +5409,7 @@
   </w:style>
   <w:style w:type="paragraph" w:styleId="Title">
     <w:name w:val="Title"/>
-    <w:next w:val="Body A"/>
+    <w:next w:val="Body A A"/>
     <w:pPr>
       <w:keepNext w:val="0"/>
       <w:keepLines w:val="0"/>
@@ -4006,9 +5455,9 @@
       </w14:textFill>
     </w:rPr>
   </w:style>
-  <w:style w:type="paragraph" w:styleId="Body A">
-    <w:name w:val="Body A"/>
-    <w:next w:val="Body A"/>
+  <w:style w:type="paragraph" w:styleId="Body A A">
+    <w:name w:val="Body A A"/>
+    <w:next w:val="Body A A"/>
     <w:pPr>
       <w:keepNext w:val="0"/>
       <w:keepLines w:val="0"/>
@@ -4056,7 +5505,7 @@
   </w:style>
   <w:style w:type="paragraph" w:styleId="Subtitle">
     <w:name w:val="Subtitle"/>
-    <w:next w:val="Body A"/>
+    <w:next w:val="Body A A"/>
     <w:pPr>
       <w:keepNext w:val="0"/>
       <w:keepLines w:val="0"/>
@@ -4104,7 +5553,7 @@
   </w:style>
   <w:style w:type="paragraph" w:styleId="Heading">
     <w:name w:val="Heading"/>
-    <w:next w:val="Body A"/>
+    <w:next w:val="Body A A"/>
     <w:pPr>
       <w:keepNext w:val="1"/>
       <w:keepLines w:val="0"/>
@@ -4244,9 +5693,9 @@
       </w14:textFill>
     </w:rPr>
   </w:style>
-  <w:style w:type="paragraph" w:styleId="Body">
-    <w:name w:val="Body"/>
-    <w:next w:val="Body"/>
+  <w:style w:type="paragraph" w:styleId="Body A">
+    <w:name w:val="Body A"/>
+    <w:next w:val="Body A"/>
     <w:pPr>
       <w:keepNext w:val="0"/>
       <w:keepLines w:val="0"/>
@@ -4281,8 +5730,9 @@
       <w:shd w:val="nil" w:color="auto" w:fill="auto"/>
       <w:vertAlign w:val="baseline"/>
       <w:lang w:val="en-US"/>
-      <w14:textOutline>
+      <w14:textOutline w14:w="12700" w14:cap="flat">
         <w14:noFill/>
+        <w14:miter w14:lim="400000"/>
       </w14:textOutline>
       <w14:textFill>
         <w14:solidFill>
@@ -4363,6 +5813,53 @@
       <w14:textOutline w14:w="12700" w14:cap="flat">
         <w14:noFill/>
         <w14:miter w14:lim="400000"/>
+      </w14:textOutline>
+      <w14:textFill>
+        <w14:solidFill>
+          <w14:srgbClr w14:val="000000"/>
+        </w14:solidFill>
+      </w14:textFill>
+    </w:rPr>
+  </w:style>
+  <w:style w:type="paragraph" w:styleId="Body">
+    <w:name w:val="Body"/>
+    <w:next w:val="Body"/>
+    <w:pPr>
+      <w:keepNext w:val="0"/>
+      <w:keepLines w:val="0"/>
+      <w:pageBreakBefore w:val="0"/>
+      <w:widowControl w:val="1"/>
+      <w:shd w:val="clear" w:color="auto" w:fill="auto"/>
+      <w:suppressAutoHyphens w:val="0"/>
+      <w:bidi w:val="0"/>
+      <w:spacing w:before="0" w:after="0" w:line="240" w:lineRule="auto"/>
+      <w:ind w:left="0" w:right="0" w:firstLine="0"/>
+      <w:jc w:val="left"/>
+      <w:outlineLvl w:val="9"/>
+    </w:pPr>
+    <w:rPr>
+      <w:rFonts w:ascii="Times New Roman" w:cs="Arial Unicode MS" w:hAnsi="Times New Roman" w:eastAsia="Arial Unicode MS"/>
+      <w:b w:val="0"/>
+      <w:bCs w:val="0"/>
+      <w:i w:val="0"/>
+      <w:iCs w:val="0"/>
+      <w:caps w:val="0"/>
+      <w:smallCaps w:val="0"/>
+      <w:strike w:val="0"/>
+      <w:dstrike w:val="0"/>
+      <w:outline w:val="0"/>
+      <w:color w:val="000000"/>
+      <w:spacing w:val="0"/>
+      <w:kern w:val="0"/>
+      <w:position w:val="0"/>
+      <w:sz w:val="24"/>
+      <w:szCs w:val="24"/>
+      <w:u w:val="none" w:color="000000"/>
+      <w:shd w:val="nil" w:color="auto" w:fill="auto"/>
+      <w:vertAlign w:val="baseline"/>
+      <w:lang w:val="en-US"/>
+      <w14:textOutline>
+        <w14:noFill/>
       </w14:textOutline>
       <w14:textFill>
         <w14:solidFill>

</xml_diff>